<commit_message>
Aggiunto problem domain e scenarios
</commit_message>
<xml_diff>
--- a/Deliverables/Problem statement_Fake-Buster.docx
+++ b/Deliverables/Problem statement_Fake-Buster.docx
@@ -221,6 +221,48 @@
           <w:szCs w:val="36"/>
         </w:rPr>
         <w:lastRenderedPageBreak/>
+        <w:t xml:space="preserve">  </w:t>
+      </w:r>
+    </w:p>
+    <w:p>
+      <w:pPr>
+        <w:rPr>
+          <w:rFonts w:ascii="Times New Roman" w:hAnsi="Times New Roman" w:cs="Times New Roman"/>
+          <w:b/>
+          <w:bCs/>
+          <w:sz w:val="36"/>
+          <w:szCs w:val="36"/>
+        </w:rPr>
+      </w:pPr>
+    </w:p>
+    <w:p>
+      <w:pPr>
+        <w:rPr>
+          <w:rFonts w:ascii="Times New Roman" w:hAnsi="Times New Roman" w:cs="Times New Roman"/>
+          <w:b/>
+          <w:bCs/>
+          <w:sz w:val="36"/>
+          <w:szCs w:val="36"/>
+        </w:rPr>
+      </w:pPr>
+      <w:r>
+        <w:rPr>
+          <w:rFonts w:ascii="Times New Roman" w:hAnsi="Times New Roman" w:cs="Times New Roman"/>
+          <w:b/>
+          <w:bCs/>
+          <w:sz w:val="36"/>
+          <w:szCs w:val="36"/>
+        </w:rPr>
+        <w:t xml:space="preserve"> </w:t>
+      </w:r>
+      <w:r>
+        <w:rPr>
+          <w:rFonts w:ascii="Times New Roman" w:hAnsi="Times New Roman" w:cs="Times New Roman"/>
+          <w:b/>
+          <w:bCs/>
+          <w:sz w:val="36"/>
+          <w:szCs w:val="36"/>
+        </w:rPr>
         <w:t>Glossario:</w:t>
       </w:r>
     </w:p>
@@ -237,6 +279,7 @@
           <w:szCs w:val="36"/>
         </w:rPr>
       </w:pPr>
+      <w:proofErr w:type="spellStart"/>
       <w:r>
         <w:rPr>
           <w:rFonts w:ascii="Times New Roman" w:hAnsi="Times New Roman" w:cs="Times New Roman"/>
@@ -245,6 +288,7 @@
         </w:rPr>
         <w:t>Problem</w:t>
       </w:r>
+      <w:proofErr w:type="spellEnd"/>
       <w:r>
         <w:rPr>
           <w:rFonts w:ascii="Times New Roman" w:hAnsi="Times New Roman" w:cs="Times New Roman"/>
@@ -291,16 +335,7 @@
           <w:szCs w:val="36"/>
           <w:lang w:val="en-GB"/>
         </w:rPr>
-        <w:t>3)</w:t>
-      </w:r>
-      <w:r>
-        <w:rPr>
-          <w:rFonts w:ascii="Times New Roman" w:hAnsi="Times New Roman" w:cs="Times New Roman"/>
-          <w:sz w:val="36"/>
-          <w:szCs w:val="36"/>
-          <w:lang w:val="en-GB"/>
-        </w:rPr>
-        <w:t>Requirements</w:t>
+        <w:t>3)Requirements</w:t>
       </w:r>
     </w:p>
     <w:p>
@@ -329,8 +364,18 @@
           <w:szCs w:val="32"/>
           <w:lang w:val="en-GB"/>
         </w:rPr>
-        <w:t xml:space="preserve">.1 </w:t>
-      </w:r>
+        <w:t>.1 Functional and Nonfunctional requirements</w:t>
+      </w:r>
+    </w:p>
+    <w:p>
+      <w:pPr>
+        <w:ind w:left="720"/>
+        <w:rPr>
+          <w:rFonts w:ascii="Times New Roman" w:hAnsi="Times New Roman" w:cs="Times New Roman"/>
+          <w:sz w:val="36"/>
+          <w:szCs w:val="36"/>
+        </w:rPr>
+      </w:pPr>
       <w:r>
         <w:rPr>
           <w:rFonts w:ascii="Times New Roman" w:hAnsi="Times New Roman" w:cs="Times New Roman"/>
@@ -338,18 +383,8 @@
           <w:szCs w:val="32"/>
           <w:lang w:val="en-GB"/>
         </w:rPr>
-        <w:t>Functional and Nonfunctional requirements</w:t>
-      </w:r>
-    </w:p>
-    <w:p>
-      <w:pPr>
-        <w:ind w:left="720"/>
-        <w:rPr>
-          <w:rFonts w:ascii="Times New Roman" w:hAnsi="Times New Roman" w:cs="Times New Roman"/>
-          <w:sz w:val="36"/>
-          <w:szCs w:val="36"/>
-        </w:rPr>
-      </w:pPr>
+        <w:t>3.</w:t>
+      </w:r>
       <w:r>
         <w:rPr>
           <w:rFonts w:ascii="Times New Roman" w:hAnsi="Times New Roman" w:cs="Times New Roman"/>
@@ -357,25 +392,18 @@
           <w:szCs w:val="32"/>
           <w:lang w:val="en-GB"/>
         </w:rPr>
-        <w:t>3.</w:t>
-      </w:r>
+        <w:t xml:space="preserve">2 </w:t>
+      </w:r>
+      <w:proofErr w:type="spellStart"/>
       <w:r>
         <w:rPr>
           <w:rFonts w:ascii="Times New Roman" w:hAnsi="Times New Roman" w:cs="Times New Roman"/>
           <w:sz w:val="32"/>
           <w:szCs w:val="32"/>
-          <w:lang w:val="en-GB"/>
-        </w:rPr>
-        <w:t xml:space="preserve">2 </w:t>
-      </w:r>
-      <w:r>
-        <w:rPr>
-          <w:rFonts w:ascii="Times New Roman" w:hAnsi="Times New Roman" w:cs="Times New Roman"/>
-          <w:sz w:val="32"/>
-          <w:szCs w:val="32"/>
         </w:rPr>
         <w:t>Constraints</w:t>
       </w:r>
+      <w:proofErr w:type="spellEnd"/>
     </w:p>
     <w:p>
       <w:pPr>
@@ -429,44 +457,26 @@
           <w:szCs w:val="36"/>
           <w:lang w:val="en-GB"/>
         </w:rPr>
-        <w:t xml:space="preserve">     5) </w:t>
-      </w:r>
-      <w:r>
-        <w:rPr>
-          <w:rFonts w:ascii="Times New Roman" w:hAnsi="Times New Roman" w:cs="Times New Roman"/>
-          <w:sz w:val="36"/>
-          <w:szCs w:val="36"/>
-          <w:lang w:val="en-GB"/>
-        </w:rPr>
-        <w:t>Project Schedule</w:t>
-      </w:r>
-    </w:p>
-    <w:p>
-      <w:pPr>
-        <w:rPr>
-          <w:rFonts w:ascii="Times New Roman" w:hAnsi="Times New Roman" w:cs="Times New Roman"/>
-          <w:sz w:val="36"/>
-          <w:szCs w:val="36"/>
-          <w:lang w:val="en-GB"/>
-        </w:rPr>
-      </w:pPr>
-      <w:r>
-        <w:rPr>
-          <w:rFonts w:ascii="Times New Roman" w:hAnsi="Times New Roman" w:cs="Times New Roman"/>
-          <w:sz w:val="36"/>
-          <w:szCs w:val="36"/>
-          <w:lang w:val="en-GB"/>
-        </w:rPr>
-        <w:t xml:space="preserve">     6) </w:t>
-      </w:r>
-      <w:r>
-        <w:rPr>
-          <w:rFonts w:ascii="Times New Roman" w:hAnsi="Times New Roman" w:cs="Times New Roman"/>
-          <w:sz w:val="36"/>
-          <w:szCs w:val="36"/>
-          <w:lang w:val="en-GB"/>
-        </w:rPr>
-        <w:t>Target environment</w:t>
+        <w:t xml:space="preserve">     5) Project Schedule</w:t>
+      </w:r>
+    </w:p>
+    <w:p>
+      <w:pPr>
+        <w:rPr>
+          <w:rFonts w:ascii="Times New Roman" w:hAnsi="Times New Roman" w:cs="Times New Roman"/>
+          <w:sz w:val="36"/>
+          <w:szCs w:val="36"/>
+          <w:lang w:val="en-GB"/>
+        </w:rPr>
+      </w:pPr>
+      <w:r>
+        <w:rPr>
+          <w:rFonts w:ascii="Times New Roman" w:hAnsi="Times New Roman" w:cs="Times New Roman"/>
+          <w:sz w:val="36"/>
+          <w:szCs w:val="36"/>
+          <w:lang w:val="en-GB"/>
+        </w:rPr>
+        <w:t xml:space="preserve">     6) Target environment</w:t>
       </w:r>
     </w:p>
     <w:p>
@@ -518,6 +528,755 @@
           <w:sz w:val="36"/>
           <w:szCs w:val="36"/>
           <w:lang w:val="en-GB"/>
+        </w:rPr>
+      </w:pPr>
+    </w:p>
+    <w:p>
+      <w:pPr>
+        <w:rPr>
+          <w:rFonts w:ascii="Times New Roman" w:hAnsi="Times New Roman" w:cs="Times New Roman"/>
+          <w:b/>
+          <w:bCs/>
+          <w:sz w:val="36"/>
+          <w:szCs w:val="36"/>
+          <w:lang w:val="en-GB"/>
+        </w:rPr>
+      </w:pPr>
+    </w:p>
+    <w:p>
+      <w:pPr>
+        <w:rPr>
+          <w:rFonts w:ascii="Times New Roman" w:hAnsi="Times New Roman" w:cs="Times New Roman"/>
+          <w:b/>
+          <w:bCs/>
+          <w:sz w:val="36"/>
+          <w:szCs w:val="36"/>
+          <w:lang w:val="en-GB"/>
+        </w:rPr>
+      </w:pPr>
+    </w:p>
+    <w:p>
+      <w:pPr>
+        <w:rPr>
+          <w:rFonts w:ascii="Times New Roman" w:hAnsi="Times New Roman" w:cs="Times New Roman"/>
+          <w:b/>
+          <w:bCs/>
+          <w:sz w:val="36"/>
+          <w:szCs w:val="36"/>
+          <w:lang w:val="en-GB"/>
+        </w:rPr>
+      </w:pPr>
+    </w:p>
+    <w:p>
+      <w:pPr>
+        <w:rPr>
+          <w:rFonts w:ascii="Times New Roman" w:hAnsi="Times New Roman" w:cs="Times New Roman"/>
+          <w:b/>
+          <w:bCs/>
+          <w:sz w:val="36"/>
+          <w:szCs w:val="36"/>
+          <w:lang w:val="en-GB"/>
+        </w:rPr>
+      </w:pPr>
+    </w:p>
+    <w:p>
+      <w:pPr>
+        <w:rPr>
+          <w:rFonts w:ascii="Times New Roman" w:hAnsi="Times New Roman" w:cs="Times New Roman"/>
+          <w:b/>
+          <w:bCs/>
+          <w:sz w:val="36"/>
+          <w:szCs w:val="36"/>
+          <w:lang w:val="en-GB"/>
+        </w:rPr>
+      </w:pPr>
+    </w:p>
+    <w:p>
+      <w:pPr>
+        <w:rPr>
+          <w:rFonts w:ascii="Times New Roman" w:hAnsi="Times New Roman" w:cs="Times New Roman"/>
+          <w:b/>
+          <w:bCs/>
+          <w:sz w:val="36"/>
+          <w:szCs w:val="36"/>
+          <w:lang w:val="en-GB"/>
+        </w:rPr>
+      </w:pPr>
+    </w:p>
+    <w:p>
+      <w:pPr>
+        <w:rPr>
+          <w:rFonts w:ascii="Times New Roman" w:hAnsi="Times New Roman" w:cs="Times New Roman"/>
+          <w:b/>
+          <w:bCs/>
+          <w:sz w:val="36"/>
+          <w:szCs w:val="36"/>
+          <w:lang w:val="en-GB"/>
+        </w:rPr>
+      </w:pPr>
+    </w:p>
+    <w:p>
+      <w:pPr>
+        <w:rPr>
+          <w:rFonts w:ascii="Times New Roman" w:hAnsi="Times New Roman" w:cs="Times New Roman"/>
+          <w:b/>
+          <w:bCs/>
+          <w:sz w:val="36"/>
+          <w:szCs w:val="36"/>
+          <w:lang w:val="en-GB"/>
+        </w:rPr>
+      </w:pPr>
+    </w:p>
+    <w:p>
+      <w:pPr>
+        <w:rPr>
+          <w:rFonts w:ascii="Times New Roman" w:hAnsi="Times New Roman" w:cs="Times New Roman"/>
+          <w:b/>
+          <w:bCs/>
+          <w:sz w:val="36"/>
+          <w:szCs w:val="36"/>
+          <w:lang w:val="en-GB"/>
+        </w:rPr>
+      </w:pPr>
+    </w:p>
+    <w:p>
+      <w:pPr>
+        <w:rPr>
+          <w:rFonts w:ascii="Times New Roman" w:hAnsi="Times New Roman" w:cs="Times New Roman"/>
+          <w:b/>
+          <w:bCs/>
+          <w:sz w:val="36"/>
+          <w:szCs w:val="36"/>
+          <w:lang w:val="en-GB"/>
+        </w:rPr>
+      </w:pPr>
+    </w:p>
+    <w:p>
+      <w:pPr>
+        <w:pStyle w:val="Paragrafoelenco"/>
+        <w:numPr>
+          <w:ilvl w:val="0"/>
+          <w:numId w:val="2"/>
+        </w:numPr>
+        <w:rPr>
+          <w:rFonts w:ascii="Times New Roman" w:hAnsi="Times New Roman" w:cs="Times New Roman"/>
+          <w:sz w:val="36"/>
+          <w:szCs w:val="36"/>
+        </w:rPr>
+      </w:pPr>
+      <w:proofErr w:type="spellStart"/>
+      <w:r>
+        <w:rPr>
+          <w:rFonts w:ascii="Times New Roman" w:hAnsi="Times New Roman" w:cs="Times New Roman"/>
+          <w:sz w:val="36"/>
+          <w:szCs w:val="36"/>
+        </w:rPr>
+        <w:lastRenderedPageBreak/>
+        <w:t>Problem</w:t>
+      </w:r>
+      <w:proofErr w:type="spellEnd"/>
+      <w:r>
+        <w:rPr>
+          <w:rFonts w:ascii="Times New Roman" w:hAnsi="Times New Roman" w:cs="Times New Roman"/>
+          <w:sz w:val="36"/>
+          <w:szCs w:val="36"/>
+        </w:rPr>
+        <w:t xml:space="preserve"> domain</w:t>
+      </w:r>
+    </w:p>
+    <w:p>
+      <w:pPr>
+        <w:rPr>
+          <w:rFonts w:ascii="Times New Roman" w:hAnsi="Times New Roman" w:cs="Times New Roman"/>
+          <w:b/>
+          <w:bCs/>
+          <w:sz w:val="36"/>
+          <w:szCs w:val="36"/>
+          <w:lang w:val="en-GB"/>
+        </w:rPr>
+      </w:pPr>
+    </w:p>
+    <w:p>
+      <w:pPr>
+        <w:tabs>
+          <w:tab w:val="left" w:pos="1236"/>
+        </w:tabs>
+        <w:rPr>
+          <w:rFonts w:ascii="Times New Roman" w:hAnsi="Times New Roman" w:cs="Times New Roman"/>
+          <w:sz w:val="28"/>
+          <w:szCs w:val="28"/>
+        </w:rPr>
+      </w:pPr>
+      <w:r>
+        <w:rPr>
+          <w:rFonts w:ascii="Times New Roman" w:hAnsi="Times New Roman" w:cs="Times New Roman"/>
+          <w:sz w:val="28"/>
+          <w:szCs w:val="28"/>
+        </w:rPr>
+        <w:t>La disinformazione online rappresenta una delle principali sfide del mondo digitale moderno. La facilità di condivisione dei contenuti e l’assenza di un controllo centralizzato rendono difficile distinguere tra informazione verificata e notizie false.</w:t>
+      </w:r>
+    </w:p>
+    <w:p>
+      <w:pPr>
+        <w:tabs>
+          <w:tab w:val="left" w:pos="1236"/>
+        </w:tabs>
+        <w:rPr>
+          <w:rFonts w:ascii="Times New Roman" w:hAnsi="Times New Roman" w:cs="Times New Roman"/>
+          <w:sz w:val="28"/>
+          <w:szCs w:val="28"/>
+        </w:rPr>
+      </w:pPr>
+      <w:proofErr w:type="spellStart"/>
+      <w:r>
+        <w:rPr>
+          <w:rFonts w:ascii="Times New Roman" w:hAnsi="Times New Roman" w:cs="Times New Roman"/>
+          <w:b/>
+          <w:bCs/>
+          <w:sz w:val="28"/>
+          <w:szCs w:val="28"/>
+        </w:rPr>
+        <w:t>FakeBuster</w:t>
+      </w:r>
+      <w:proofErr w:type="spellEnd"/>
+      <w:r>
+        <w:rPr>
+          <w:rFonts w:ascii="Times New Roman" w:hAnsi="Times New Roman" w:cs="Times New Roman"/>
+          <w:sz w:val="28"/>
+          <w:szCs w:val="28"/>
+        </w:rPr>
+        <w:t xml:space="preserve"> nasce come progetto accademico con lo scopo di:</w:t>
+      </w:r>
+    </w:p>
+    <w:p>
+      <w:pPr>
+        <w:numPr>
+          <w:ilvl w:val="0"/>
+          <w:numId w:val="3"/>
+        </w:numPr>
+        <w:tabs>
+          <w:tab w:val="left" w:pos="1236"/>
+        </w:tabs>
+        <w:rPr>
+          <w:rFonts w:ascii="Times New Roman" w:hAnsi="Times New Roman" w:cs="Times New Roman"/>
+          <w:sz w:val="28"/>
+          <w:szCs w:val="28"/>
+        </w:rPr>
+      </w:pPr>
+      <w:r>
+        <w:rPr>
+          <w:rFonts w:ascii="Times New Roman" w:hAnsi="Times New Roman" w:cs="Times New Roman"/>
+          <w:sz w:val="28"/>
+          <w:szCs w:val="28"/>
+        </w:rPr>
+        <w:t>Supportare gli utenti nell’identificazione automatica di contenuti potenzialmente falsi.</w:t>
+      </w:r>
+    </w:p>
+    <w:p>
+      <w:pPr>
+        <w:numPr>
+          <w:ilvl w:val="0"/>
+          <w:numId w:val="3"/>
+        </w:numPr>
+        <w:tabs>
+          <w:tab w:val="left" w:pos="1236"/>
+        </w:tabs>
+        <w:rPr>
+          <w:rFonts w:ascii="Times New Roman" w:hAnsi="Times New Roman" w:cs="Times New Roman"/>
+          <w:sz w:val="28"/>
+          <w:szCs w:val="28"/>
+        </w:rPr>
+      </w:pPr>
+      <w:r>
+        <w:rPr>
+          <w:rFonts w:ascii="Times New Roman" w:hAnsi="Times New Roman" w:cs="Times New Roman"/>
+          <w:sz w:val="28"/>
+          <w:szCs w:val="28"/>
+        </w:rPr>
+        <w:t xml:space="preserve">Fornire un ambiente che unisca metodi di </w:t>
+      </w:r>
+      <w:r>
+        <w:rPr>
+          <w:rFonts w:ascii="Times New Roman" w:hAnsi="Times New Roman" w:cs="Times New Roman"/>
+          <w:i/>
+          <w:iCs/>
+          <w:sz w:val="28"/>
+          <w:szCs w:val="28"/>
+        </w:rPr>
+        <w:t>ingegneria del software</w:t>
+      </w:r>
+      <w:r>
+        <w:rPr>
+          <w:rFonts w:ascii="Times New Roman" w:hAnsi="Times New Roman" w:cs="Times New Roman"/>
+          <w:sz w:val="28"/>
+          <w:szCs w:val="28"/>
+        </w:rPr>
+        <w:t xml:space="preserve"> e </w:t>
+      </w:r>
+      <w:r>
+        <w:rPr>
+          <w:rFonts w:ascii="Times New Roman" w:hAnsi="Times New Roman" w:cs="Times New Roman"/>
+          <w:i/>
+          <w:iCs/>
+          <w:sz w:val="28"/>
+          <w:szCs w:val="28"/>
+        </w:rPr>
+        <w:t>intelligenza artificiale applicata al linguaggio naturale (NLP)</w:t>
+      </w:r>
+      <w:r>
+        <w:rPr>
+          <w:rFonts w:ascii="Times New Roman" w:hAnsi="Times New Roman" w:cs="Times New Roman"/>
+          <w:sz w:val="28"/>
+          <w:szCs w:val="28"/>
+        </w:rPr>
+        <w:t>.</w:t>
+      </w:r>
+    </w:p>
+    <w:p>
+      <w:pPr>
+        <w:numPr>
+          <w:ilvl w:val="0"/>
+          <w:numId w:val="3"/>
+        </w:numPr>
+        <w:tabs>
+          <w:tab w:val="left" w:pos="1236"/>
+        </w:tabs>
+        <w:rPr>
+          <w:rFonts w:ascii="Times New Roman" w:hAnsi="Times New Roman" w:cs="Times New Roman"/>
+          <w:sz w:val="28"/>
+          <w:szCs w:val="28"/>
+        </w:rPr>
+      </w:pPr>
+      <w:r>
+        <w:rPr>
+          <w:rFonts w:ascii="Times New Roman" w:hAnsi="Times New Roman" w:cs="Times New Roman"/>
+          <w:sz w:val="28"/>
+          <w:szCs w:val="28"/>
+        </w:rPr>
+        <w:t>Creare una piattaforma modulare e scalabile, in grado di crescere nel tempo.</w:t>
+      </w:r>
+    </w:p>
+    <w:p>
+      <w:pPr>
+        <w:tabs>
+          <w:tab w:val="left" w:pos="1236"/>
+        </w:tabs>
+        <w:rPr>
+          <w:rFonts w:ascii="Times New Roman" w:hAnsi="Times New Roman" w:cs="Times New Roman"/>
+          <w:sz w:val="28"/>
+          <w:szCs w:val="28"/>
+        </w:rPr>
+      </w:pPr>
+      <w:r>
+        <w:rPr>
+          <w:rFonts w:ascii="Times New Roman" w:hAnsi="Times New Roman" w:cs="Times New Roman"/>
+          <w:sz w:val="28"/>
+          <w:szCs w:val="28"/>
+        </w:rPr>
+        <w:t>Il sistema si pone l’obiettivo di:</w:t>
+      </w:r>
+    </w:p>
+    <w:p>
+      <w:pPr>
+        <w:numPr>
+          <w:ilvl w:val="0"/>
+          <w:numId w:val="4"/>
+        </w:numPr>
+        <w:tabs>
+          <w:tab w:val="left" w:pos="1236"/>
+        </w:tabs>
+        <w:rPr>
+          <w:rFonts w:ascii="Times New Roman" w:hAnsi="Times New Roman" w:cs="Times New Roman"/>
+          <w:sz w:val="28"/>
+          <w:szCs w:val="28"/>
+        </w:rPr>
+      </w:pPr>
+      <w:r>
+        <w:rPr>
+          <w:rFonts w:ascii="Times New Roman" w:hAnsi="Times New Roman" w:cs="Times New Roman"/>
+          <w:sz w:val="28"/>
+          <w:szCs w:val="28"/>
+        </w:rPr>
+        <w:t>Automatizzare la raccolta e l’analisi di articoli e post online.</w:t>
+      </w:r>
+    </w:p>
+    <w:p>
+      <w:pPr>
+        <w:numPr>
+          <w:ilvl w:val="0"/>
+          <w:numId w:val="4"/>
+        </w:numPr>
+        <w:tabs>
+          <w:tab w:val="left" w:pos="1236"/>
+        </w:tabs>
+        <w:rPr>
+          <w:rFonts w:ascii="Times New Roman" w:hAnsi="Times New Roman" w:cs="Times New Roman"/>
+          <w:sz w:val="28"/>
+          <w:szCs w:val="28"/>
+        </w:rPr>
+      </w:pPr>
+      <w:r>
+        <w:rPr>
+          <w:rFonts w:ascii="Times New Roman" w:hAnsi="Times New Roman" w:cs="Times New Roman"/>
+          <w:sz w:val="28"/>
+          <w:szCs w:val="28"/>
+        </w:rPr>
+        <w:t>Classificare i contenuti secondo il grado di attendibilità.</w:t>
+      </w:r>
+    </w:p>
+    <w:p>
+      <w:pPr>
+        <w:numPr>
+          <w:ilvl w:val="0"/>
+          <w:numId w:val="4"/>
+        </w:numPr>
+        <w:tabs>
+          <w:tab w:val="left" w:pos="1236"/>
+        </w:tabs>
+        <w:rPr>
+          <w:rFonts w:ascii="Times New Roman" w:hAnsi="Times New Roman" w:cs="Times New Roman"/>
+          <w:sz w:val="28"/>
+          <w:szCs w:val="28"/>
+        </w:rPr>
+      </w:pPr>
+      <w:r>
+        <w:rPr>
+          <w:rFonts w:ascii="Times New Roman" w:hAnsi="Times New Roman" w:cs="Times New Roman"/>
+          <w:sz w:val="28"/>
+          <w:szCs w:val="28"/>
+        </w:rPr>
+        <w:t xml:space="preserve">Permettere il miglioramento continuo del modello grazie all’intervento umano dei </w:t>
+      </w:r>
+      <w:proofErr w:type="spellStart"/>
+      <w:r>
+        <w:rPr>
+          <w:rFonts w:ascii="Times New Roman" w:hAnsi="Times New Roman" w:cs="Times New Roman"/>
+          <w:sz w:val="28"/>
+          <w:szCs w:val="28"/>
+        </w:rPr>
+        <w:t>fact-checker</w:t>
+      </w:r>
+      <w:proofErr w:type="spellEnd"/>
+      <w:r>
+        <w:rPr>
+          <w:rFonts w:ascii="Times New Roman" w:hAnsi="Times New Roman" w:cs="Times New Roman"/>
+          <w:sz w:val="28"/>
+          <w:szCs w:val="28"/>
+        </w:rPr>
+        <w:t>.</w:t>
+      </w:r>
+    </w:p>
+    <w:p>
+      <w:pPr>
+        <w:tabs>
+          <w:tab w:val="left" w:pos="1236"/>
+        </w:tabs>
+        <w:rPr>
+          <w:rFonts w:ascii="Times New Roman" w:hAnsi="Times New Roman" w:cs="Times New Roman"/>
+          <w:sz w:val="28"/>
+          <w:szCs w:val="28"/>
+        </w:rPr>
+      </w:pPr>
+    </w:p>
+    <w:p>
+      <w:pPr>
+        <w:tabs>
+          <w:tab w:val="left" w:pos="1236"/>
+        </w:tabs>
+        <w:rPr>
+          <w:rFonts w:ascii="Times New Roman" w:hAnsi="Times New Roman" w:cs="Times New Roman"/>
+          <w:sz w:val="36"/>
+          <w:szCs w:val="36"/>
+        </w:rPr>
+      </w:pPr>
+    </w:p>
+    <w:p>
+      <w:pPr>
+        <w:tabs>
+          <w:tab w:val="left" w:pos="1236"/>
+        </w:tabs>
+        <w:rPr>
+          <w:rFonts w:ascii="Times New Roman" w:hAnsi="Times New Roman" w:cs="Times New Roman"/>
+          <w:sz w:val="36"/>
+          <w:szCs w:val="36"/>
+        </w:rPr>
+      </w:pPr>
+      <w:r>
+        <w:rPr>
+          <w:rFonts w:ascii="Times New Roman" w:hAnsi="Times New Roman" w:cs="Times New Roman"/>
+          <w:sz w:val="36"/>
+          <w:szCs w:val="36"/>
+        </w:rPr>
+        <w:t>2)</w:t>
+      </w:r>
+      <w:proofErr w:type="spellStart"/>
+      <w:r>
+        <w:rPr>
+          <w:rFonts w:ascii="Times New Roman" w:hAnsi="Times New Roman" w:cs="Times New Roman"/>
+          <w:sz w:val="36"/>
+          <w:szCs w:val="36"/>
+        </w:rPr>
+        <w:t>Scenarios</w:t>
+      </w:r>
+      <w:proofErr w:type="spellEnd"/>
+    </w:p>
+    <w:p>
+      <w:pPr>
+        <w:tabs>
+          <w:tab w:val="left" w:pos="1236"/>
+        </w:tabs>
+        <w:rPr>
+          <w:rFonts w:ascii="Times New Roman" w:hAnsi="Times New Roman" w:cs="Times New Roman"/>
+          <w:sz w:val="36"/>
+          <w:szCs w:val="36"/>
+        </w:rPr>
+      </w:pPr>
+    </w:p>
+    <w:p>
+      <w:pPr>
+        <w:tabs>
+          <w:tab w:val="left" w:pos="1236"/>
+        </w:tabs>
+        <w:rPr>
+          <w:rFonts w:ascii="Times New Roman" w:hAnsi="Times New Roman" w:cs="Times New Roman"/>
+          <w:b/>
+          <w:bCs/>
+          <w:sz w:val="28"/>
+          <w:szCs w:val="28"/>
+        </w:rPr>
+      </w:pPr>
+      <w:r>
+        <w:rPr>
+          <w:rFonts w:ascii="Times New Roman" w:hAnsi="Times New Roman" w:cs="Times New Roman"/>
+          <w:b/>
+          <w:bCs/>
+          <w:sz w:val="28"/>
+          <w:szCs w:val="28"/>
+        </w:rPr>
+        <w:t>Scenario 1 – Utente Base (Lettore)</w:t>
+      </w:r>
+    </w:p>
+    <w:p>
+      <w:pPr>
+        <w:tabs>
+          <w:tab w:val="left" w:pos="1236"/>
+        </w:tabs>
+        <w:rPr>
+          <w:rFonts w:ascii="Times New Roman" w:hAnsi="Times New Roman" w:cs="Times New Roman"/>
+          <w:sz w:val="28"/>
+          <w:szCs w:val="28"/>
+        </w:rPr>
+      </w:pPr>
+      <w:r>
+        <w:rPr>
+          <w:rFonts w:ascii="Times New Roman" w:hAnsi="Times New Roman" w:cs="Times New Roman"/>
+          <w:sz w:val="28"/>
+          <w:szCs w:val="28"/>
+        </w:rPr>
+        <w:t>Un utente inserisce un link o un testo di un articolo per valutarne l’attendibilità. Il sistema restituisce una stima (es. “Alta attendibilità”, “Dubbia”, “Probabile fake”) e memorizza la consultazione nello storico personale.</w:t>
+      </w:r>
+    </w:p>
+    <w:p>
+      <w:pPr>
+        <w:tabs>
+          <w:tab w:val="left" w:pos="1236"/>
+        </w:tabs>
+        <w:rPr>
+          <w:rFonts w:ascii="Times New Roman" w:hAnsi="Times New Roman" w:cs="Times New Roman"/>
+          <w:b/>
+          <w:bCs/>
+          <w:sz w:val="28"/>
+          <w:szCs w:val="28"/>
+        </w:rPr>
+      </w:pPr>
+      <w:r>
+        <w:rPr>
+          <w:rFonts w:ascii="Times New Roman" w:hAnsi="Times New Roman" w:cs="Times New Roman"/>
+          <w:b/>
+          <w:bCs/>
+          <w:sz w:val="28"/>
+          <w:szCs w:val="28"/>
+        </w:rPr>
+        <w:t>Scenario 2 – Utente Verificatore (</w:t>
+      </w:r>
+      <w:proofErr w:type="spellStart"/>
+      <w:r>
+        <w:rPr>
+          <w:rFonts w:ascii="Times New Roman" w:hAnsi="Times New Roman" w:cs="Times New Roman"/>
+          <w:b/>
+          <w:bCs/>
+          <w:sz w:val="28"/>
+          <w:szCs w:val="28"/>
+        </w:rPr>
+        <w:t>Fact-checker</w:t>
+      </w:r>
+      <w:proofErr w:type="spellEnd"/>
+      <w:r>
+        <w:rPr>
+          <w:rFonts w:ascii="Times New Roman" w:hAnsi="Times New Roman" w:cs="Times New Roman"/>
+          <w:b/>
+          <w:bCs/>
+          <w:sz w:val="28"/>
+          <w:szCs w:val="28"/>
+        </w:rPr>
+        <w:t>)</w:t>
+      </w:r>
+    </w:p>
+    <w:p>
+      <w:pPr>
+        <w:tabs>
+          <w:tab w:val="left" w:pos="1236"/>
+        </w:tabs>
+        <w:rPr>
+          <w:rFonts w:ascii="Times New Roman" w:hAnsi="Times New Roman" w:cs="Times New Roman"/>
+          <w:sz w:val="28"/>
+          <w:szCs w:val="28"/>
+        </w:rPr>
+      </w:pPr>
+      <w:r>
+        <w:rPr>
+          <w:rFonts w:ascii="Times New Roman" w:hAnsi="Times New Roman" w:cs="Times New Roman"/>
+          <w:sz w:val="28"/>
+          <w:szCs w:val="28"/>
+        </w:rPr>
+        <w:t xml:space="preserve">Un utente registrato con permessi avanzati accede allo storico globale, verifica articoli classificati automaticamente e li etichetta manualmente come </w:t>
+      </w:r>
+      <w:r>
+        <w:rPr>
+          <w:rFonts w:ascii="Times New Roman" w:hAnsi="Times New Roman" w:cs="Times New Roman"/>
+          <w:i/>
+          <w:iCs/>
+          <w:sz w:val="28"/>
+          <w:szCs w:val="28"/>
+        </w:rPr>
+        <w:t>Fake</w:t>
+      </w:r>
+      <w:r>
+        <w:rPr>
+          <w:rFonts w:ascii="Times New Roman" w:hAnsi="Times New Roman" w:cs="Times New Roman"/>
+          <w:sz w:val="28"/>
+          <w:szCs w:val="28"/>
+        </w:rPr>
+        <w:t xml:space="preserve"> o </w:t>
+      </w:r>
+      <w:r>
+        <w:rPr>
+          <w:rFonts w:ascii="Times New Roman" w:hAnsi="Times New Roman" w:cs="Times New Roman"/>
+          <w:i/>
+          <w:iCs/>
+          <w:sz w:val="28"/>
+          <w:szCs w:val="28"/>
+        </w:rPr>
+        <w:t>Vero</w:t>
+      </w:r>
+      <w:r>
+        <w:rPr>
+          <w:rFonts w:ascii="Times New Roman" w:hAnsi="Times New Roman" w:cs="Times New Roman"/>
+          <w:sz w:val="28"/>
+          <w:szCs w:val="28"/>
+        </w:rPr>
+        <w:t>. Queste etichette vengono utilizzate per migliorare il modello di machine learning.</w:t>
+      </w:r>
+    </w:p>
+    <w:p>
+      <w:pPr>
+        <w:tabs>
+          <w:tab w:val="left" w:pos="1236"/>
+        </w:tabs>
+        <w:rPr>
+          <w:rFonts w:ascii="Times New Roman" w:hAnsi="Times New Roman" w:cs="Times New Roman"/>
+          <w:b/>
+          <w:bCs/>
+          <w:sz w:val="28"/>
+          <w:szCs w:val="28"/>
+        </w:rPr>
+      </w:pPr>
+      <w:r>
+        <w:rPr>
+          <w:rFonts w:ascii="Times New Roman" w:hAnsi="Times New Roman" w:cs="Times New Roman"/>
+          <w:b/>
+          <w:bCs/>
+          <w:sz w:val="28"/>
+          <w:szCs w:val="28"/>
+        </w:rPr>
+        <w:t>Scenario 3 – Sistema di apprendimento continuo</w:t>
+      </w:r>
+    </w:p>
+    <w:p>
+      <w:pPr>
+        <w:tabs>
+          <w:tab w:val="left" w:pos="1236"/>
+        </w:tabs>
+        <w:rPr>
+          <w:rFonts w:ascii="Times New Roman" w:hAnsi="Times New Roman" w:cs="Times New Roman"/>
+          <w:sz w:val="28"/>
+          <w:szCs w:val="28"/>
+        </w:rPr>
+      </w:pPr>
+      <w:r>
+        <w:rPr>
+          <w:rFonts w:ascii="Times New Roman" w:hAnsi="Times New Roman" w:cs="Times New Roman"/>
+          <w:sz w:val="28"/>
+          <w:szCs w:val="28"/>
+        </w:rPr>
+        <w:lastRenderedPageBreak/>
+        <w:t>Il sistema aggiorna periodicamente il modello di classificazione sfruttando i nuovi dati etichettati dai verificatori, migliorando nel tempo la precisione.</w:t>
+      </w:r>
+    </w:p>
+    <w:p>
+      <w:pPr>
+        <w:tabs>
+          <w:tab w:val="left" w:pos="1236"/>
+        </w:tabs>
+        <w:rPr>
+          <w:rFonts w:ascii="Times New Roman" w:hAnsi="Times New Roman" w:cs="Times New Roman"/>
+          <w:sz w:val="36"/>
+          <w:szCs w:val="36"/>
+        </w:rPr>
+      </w:pPr>
+    </w:p>
+    <w:p>
+      <w:pPr>
+        <w:tabs>
+          <w:tab w:val="left" w:pos="1236"/>
+        </w:tabs>
+        <w:rPr>
+          <w:rFonts w:ascii="Times New Roman" w:hAnsi="Times New Roman" w:cs="Times New Roman"/>
+          <w:sz w:val="28"/>
+          <w:szCs w:val="28"/>
+        </w:rPr>
+      </w:pPr>
+    </w:p>
+    <w:p>
+      <w:pPr>
+        <w:rPr>
+          <w:rFonts w:ascii="Times New Roman" w:hAnsi="Times New Roman" w:cs="Times New Roman"/>
+          <w:b/>
+          <w:bCs/>
+          <w:sz w:val="36"/>
+          <w:szCs w:val="36"/>
+        </w:rPr>
+      </w:pPr>
+    </w:p>
+    <w:p>
+      <w:pPr>
+        <w:rPr>
+          <w:rFonts w:ascii="Times New Roman" w:hAnsi="Times New Roman" w:cs="Times New Roman"/>
+          <w:b/>
+          <w:bCs/>
+          <w:sz w:val="36"/>
+          <w:szCs w:val="36"/>
+        </w:rPr>
+      </w:pPr>
+    </w:p>
+    <w:p>
+      <w:pPr>
+        <w:rPr>
+          <w:rFonts w:ascii="Times New Roman" w:hAnsi="Times New Roman" w:cs="Times New Roman"/>
+          <w:b/>
+          <w:bCs/>
+          <w:sz w:val="36"/>
+          <w:szCs w:val="36"/>
         </w:rPr>
       </w:pPr>
     </w:p>
@@ -534,10 +1293,10 @@
 <file path=word/numbering.xml><?xml version="1.0" encoding="utf-8"?>
 <w:numbering xmlns:wpc="http://schemas.microsoft.com/office/word/2010/wordprocessingCanvas" xmlns:cx="http://schemas.microsoft.com/office/drawing/2014/chartex" xmlns:cx1="http://schemas.microsoft.com/office/drawing/2015/9/8/chartex" xmlns:cx2="http://schemas.microsoft.com/office/drawing/2015/10/21/chartex" xmlns:cx3="http://schemas.microsoft.com/office/drawing/2016/5/9/chartex" xmlns:cx4="http://schemas.microsoft.com/office/drawing/2016/5/10/chartex" xmlns:cx5="http://schemas.microsoft.com/office/drawing/2016/5/11/chartex" xmlns:cx6="http://schemas.microsoft.com/office/drawing/2016/5/12/chartex" xmlns:cx7="http://schemas.microsoft.com/office/drawing/2016/5/13/chartex" xmlns:cx8="http://schemas.microsoft.com/office/drawing/2016/5/14/chartex" xmlns:mc="http://schemas.openxmlformats.org/markup-compatibility/2006" xmlns:aink="http://schemas.microsoft.com/office/drawing/2016/ink" xmlns:am3d="http://schemas.microsoft.com/office/drawing/2017/model3d" xmlns:o="urn:schemas-microsoft-com:office:office" xmlns:oel="http://schemas.microsoft.com/office/2019/extlst" xmlns:r="http://schemas.openxmlformats.org/officeDocument/2006/relationships" xmlns:m="http://schemas.openxmlformats.org/officeDocument/2006/math" xmlns:v="urn:schemas-microsoft-com:vml" xmlns:wp14="http://schemas.microsoft.com/office/word/2010/wordprocessingDrawing" xmlns:wp="http://schemas.openxmlformats.org/drawingml/2006/wordprocessingDrawing" xmlns:w10="urn:schemas-microsoft-com:office:word" xmlns:w="http://schemas.openxmlformats.org/wordprocessingml/2006/main" xmlns:w14="http://schemas.microsoft.com/office/word/2010/wordml" xmlns:w15="http://schemas.microsoft.com/office/word/2012/wordml" xmlns:w16cex="http://schemas.microsoft.com/office/word/2018/wordml/cex" xmlns:w16cid="http://schemas.microsoft.com/office/word/2016/wordml/cid" xmlns:w16="http://schemas.microsoft.com/office/word/2018/wordml" xmlns:w16du="http://schemas.microsoft.com/office/word/2023/wordml/word16du" xmlns:w16sdtdh="http://schemas.microsoft.com/office/word/2020/wordml/sdtdatahash" xmlns:w16sdtfl="http://schemas.microsoft.com/office/word/2024/wordml/sdtformatlock" xmlns:w16se="http://schemas.microsoft.com/office/word/2015/wordml/symex" xmlns:wpg="http://schemas.microsoft.com/office/word/2010/wordprocessingGroup" xmlns:wpi="http://schemas.microsoft.com/office/word/2010/wordprocessingInk" xmlns:wne="http://schemas.microsoft.com/office/word/2006/wordml" xmlns:wps="http://schemas.microsoft.com/office/word/2010/wordprocessingShape" mc:Ignorable="w14 w15 w16se w16cid w16 w16cex w16sdtdh w16sdtfl w16du wp14">
   <w:abstractNum w:abstractNumId="0" w15:restartNumberingAfterBreak="0">
-    <w:nsid w:val="45202B4C"/>
+    <w:nsid w:val="44F06B26"/>
     <w:multiLevelType w:val="hybridMultilevel"/>
     <w:tmpl w:val="E8D28876"/>
-    <w:lvl w:ilvl="0" w:tplc="77347D7E">
+    <w:lvl w:ilvl="0" w:tplc="FFFFFFFF">
       <w:start w:val="1"/>
       <w:numFmt w:val="decimal"/>
       <w:lvlText w:val="%1)"/>
@@ -551,7 +1310,7 @@
         <w:bCs w:val="0"/>
       </w:rPr>
     </w:lvl>
-    <w:lvl w:ilvl="1" w:tplc="04100019" w:tentative="1">
+    <w:lvl w:ilvl="1" w:tplc="FFFFFFFF" w:tentative="1">
       <w:start w:val="1"/>
       <w:numFmt w:val="lowerLetter"/>
       <w:lvlText w:val="%2."/>
@@ -560,7 +1319,7 @@
         <w:ind w:left="1440" w:hanging="360"/>
       </w:pPr>
     </w:lvl>
-    <w:lvl w:ilvl="2" w:tplc="0410001B" w:tentative="1">
+    <w:lvl w:ilvl="2" w:tplc="FFFFFFFF" w:tentative="1">
       <w:start w:val="1"/>
       <w:numFmt w:val="lowerRoman"/>
       <w:lvlText w:val="%3."/>
@@ -569,7 +1328,7 @@
         <w:ind w:left="2160" w:hanging="180"/>
       </w:pPr>
     </w:lvl>
-    <w:lvl w:ilvl="3" w:tplc="0410000F" w:tentative="1">
+    <w:lvl w:ilvl="3" w:tplc="FFFFFFFF" w:tentative="1">
       <w:start w:val="1"/>
       <w:numFmt w:val="decimal"/>
       <w:lvlText w:val="%4."/>
@@ -578,7 +1337,7 @@
         <w:ind w:left="2880" w:hanging="360"/>
       </w:pPr>
     </w:lvl>
-    <w:lvl w:ilvl="4" w:tplc="04100019" w:tentative="1">
+    <w:lvl w:ilvl="4" w:tplc="FFFFFFFF" w:tentative="1">
       <w:start w:val="1"/>
       <w:numFmt w:val="lowerLetter"/>
       <w:lvlText w:val="%5."/>
@@ -587,7 +1346,7 @@
         <w:ind w:left="3600" w:hanging="360"/>
       </w:pPr>
     </w:lvl>
-    <w:lvl w:ilvl="5" w:tplc="0410001B" w:tentative="1">
+    <w:lvl w:ilvl="5" w:tplc="FFFFFFFF" w:tentative="1">
       <w:start w:val="1"/>
       <w:numFmt w:val="lowerRoman"/>
       <w:lvlText w:val="%6."/>
@@ -596,7 +1355,7 @@
         <w:ind w:left="4320" w:hanging="180"/>
       </w:pPr>
     </w:lvl>
-    <w:lvl w:ilvl="6" w:tplc="0410000F" w:tentative="1">
+    <w:lvl w:ilvl="6" w:tplc="FFFFFFFF" w:tentative="1">
       <w:start w:val="1"/>
       <w:numFmt w:val="decimal"/>
       <w:lvlText w:val="%7."/>
@@ -605,7 +1364,7 @@
         <w:ind w:left="5040" w:hanging="360"/>
       </w:pPr>
     </w:lvl>
-    <w:lvl w:ilvl="7" w:tplc="04100019" w:tentative="1">
+    <w:lvl w:ilvl="7" w:tplc="FFFFFFFF" w:tentative="1">
       <w:start w:val="1"/>
       <w:numFmt w:val="lowerLetter"/>
       <w:lvlText w:val="%8."/>
@@ -614,7 +1373,7 @@
         <w:ind w:left="5760" w:hanging="360"/>
       </w:pPr>
     </w:lvl>
-    <w:lvl w:ilvl="8" w:tplc="0410001B" w:tentative="1">
+    <w:lvl w:ilvl="8" w:tplc="FFFFFFFF" w:tentative="1">
       <w:start w:val="1"/>
       <w:numFmt w:val="lowerRoman"/>
       <w:lvlText w:val="%9."/>
@@ -624,8 +1383,406 @@
       </w:pPr>
     </w:lvl>
   </w:abstractNum>
+  <w:abstractNum w:abstractNumId="1" w15:restartNumberingAfterBreak="0">
+    <w:nsid w:val="45202B4C"/>
+    <w:multiLevelType w:val="hybridMultilevel"/>
+    <w:tmpl w:val="E8D28876"/>
+    <w:lvl w:ilvl="0" w:tplc="77347D7E">
+      <w:start w:val="1"/>
+      <w:numFmt w:val="decimal"/>
+      <w:lvlText w:val="%1)"/>
+      <w:lvlJc w:val="left"/>
+      <w:pPr>
+        <w:ind w:left="720" w:hanging="360"/>
+      </w:pPr>
+      <w:rPr>
+        <w:rFonts w:hint="default"/>
+        <w:b w:val="0"/>
+        <w:bCs w:val="0"/>
+      </w:rPr>
+    </w:lvl>
+    <w:lvl w:ilvl="1" w:tplc="04100019" w:tentative="1">
+      <w:start w:val="1"/>
+      <w:numFmt w:val="lowerLetter"/>
+      <w:lvlText w:val="%2."/>
+      <w:lvlJc w:val="left"/>
+      <w:pPr>
+        <w:ind w:left="1440" w:hanging="360"/>
+      </w:pPr>
+    </w:lvl>
+    <w:lvl w:ilvl="2" w:tplc="0410001B" w:tentative="1">
+      <w:start w:val="1"/>
+      <w:numFmt w:val="lowerRoman"/>
+      <w:lvlText w:val="%3."/>
+      <w:lvlJc w:val="right"/>
+      <w:pPr>
+        <w:ind w:left="2160" w:hanging="180"/>
+      </w:pPr>
+    </w:lvl>
+    <w:lvl w:ilvl="3" w:tplc="0410000F" w:tentative="1">
+      <w:start w:val="1"/>
+      <w:numFmt w:val="decimal"/>
+      <w:lvlText w:val="%4."/>
+      <w:lvlJc w:val="left"/>
+      <w:pPr>
+        <w:ind w:left="2880" w:hanging="360"/>
+      </w:pPr>
+    </w:lvl>
+    <w:lvl w:ilvl="4" w:tplc="04100019" w:tentative="1">
+      <w:start w:val="1"/>
+      <w:numFmt w:val="lowerLetter"/>
+      <w:lvlText w:val="%5."/>
+      <w:lvlJc w:val="left"/>
+      <w:pPr>
+        <w:ind w:left="3600" w:hanging="360"/>
+      </w:pPr>
+    </w:lvl>
+    <w:lvl w:ilvl="5" w:tplc="0410001B" w:tentative="1">
+      <w:start w:val="1"/>
+      <w:numFmt w:val="lowerRoman"/>
+      <w:lvlText w:val="%6."/>
+      <w:lvlJc w:val="right"/>
+      <w:pPr>
+        <w:ind w:left="4320" w:hanging="180"/>
+      </w:pPr>
+    </w:lvl>
+    <w:lvl w:ilvl="6" w:tplc="0410000F" w:tentative="1">
+      <w:start w:val="1"/>
+      <w:numFmt w:val="decimal"/>
+      <w:lvlText w:val="%7."/>
+      <w:lvlJc w:val="left"/>
+      <w:pPr>
+        <w:ind w:left="5040" w:hanging="360"/>
+      </w:pPr>
+    </w:lvl>
+    <w:lvl w:ilvl="7" w:tplc="04100019" w:tentative="1">
+      <w:start w:val="1"/>
+      <w:numFmt w:val="lowerLetter"/>
+      <w:lvlText w:val="%8."/>
+      <w:lvlJc w:val="left"/>
+      <w:pPr>
+        <w:ind w:left="5760" w:hanging="360"/>
+      </w:pPr>
+    </w:lvl>
+    <w:lvl w:ilvl="8" w:tplc="0410001B" w:tentative="1">
+      <w:start w:val="1"/>
+      <w:numFmt w:val="lowerRoman"/>
+      <w:lvlText w:val="%9."/>
+      <w:lvlJc w:val="right"/>
+      <w:pPr>
+        <w:ind w:left="6480" w:hanging="180"/>
+      </w:pPr>
+    </w:lvl>
+  </w:abstractNum>
+  <w:abstractNum w:abstractNumId="2" w15:restartNumberingAfterBreak="0">
+    <w:nsid w:val="5D5A1398"/>
+    <w:multiLevelType w:val="multilevel"/>
+    <w:tmpl w:val="C0B42C5A"/>
+    <w:lvl w:ilvl="0">
+      <w:start w:val="1"/>
+      <w:numFmt w:val="bullet"/>
+      <w:lvlText w:val=""/>
+      <w:lvlJc w:val="left"/>
+      <w:pPr>
+        <w:tabs>
+          <w:tab w:val="num" w:pos="720"/>
+        </w:tabs>
+        <w:ind w:left="720" w:hanging="360"/>
+      </w:pPr>
+      <w:rPr>
+        <w:rFonts w:ascii="Symbol" w:hAnsi="Symbol" w:hint="default"/>
+        <w:sz w:val="20"/>
+      </w:rPr>
+    </w:lvl>
+    <w:lvl w:ilvl="1" w:tentative="1">
+      <w:start w:val="1"/>
+      <w:numFmt w:val="bullet"/>
+      <w:lvlText w:val="o"/>
+      <w:lvlJc w:val="left"/>
+      <w:pPr>
+        <w:tabs>
+          <w:tab w:val="num" w:pos="1440"/>
+        </w:tabs>
+        <w:ind w:left="1440" w:hanging="360"/>
+      </w:pPr>
+      <w:rPr>
+        <w:rFonts w:ascii="Courier New" w:hAnsi="Courier New" w:hint="default"/>
+        <w:sz w:val="20"/>
+      </w:rPr>
+    </w:lvl>
+    <w:lvl w:ilvl="2" w:tentative="1">
+      <w:start w:val="1"/>
+      <w:numFmt w:val="bullet"/>
+      <w:lvlText w:val=""/>
+      <w:lvlJc w:val="left"/>
+      <w:pPr>
+        <w:tabs>
+          <w:tab w:val="num" w:pos="2160"/>
+        </w:tabs>
+        <w:ind w:left="2160" w:hanging="360"/>
+      </w:pPr>
+      <w:rPr>
+        <w:rFonts w:ascii="Wingdings" w:hAnsi="Wingdings" w:hint="default"/>
+        <w:sz w:val="20"/>
+      </w:rPr>
+    </w:lvl>
+    <w:lvl w:ilvl="3" w:tentative="1">
+      <w:start w:val="1"/>
+      <w:numFmt w:val="bullet"/>
+      <w:lvlText w:val=""/>
+      <w:lvlJc w:val="left"/>
+      <w:pPr>
+        <w:tabs>
+          <w:tab w:val="num" w:pos="2880"/>
+        </w:tabs>
+        <w:ind w:left="2880" w:hanging="360"/>
+      </w:pPr>
+      <w:rPr>
+        <w:rFonts w:ascii="Wingdings" w:hAnsi="Wingdings" w:hint="default"/>
+        <w:sz w:val="20"/>
+      </w:rPr>
+    </w:lvl>
+    <w:lvl w:ilvl="4" w:tentative="1">
+      <w:start w:val="1"/>
+      <w:numFmt w:val="bullet"/>
+      <w:lvlText w:val=""/>
+      <w:lvlJc w:val="left"/>
+      <w:pPr>
+        <w:tabs>
+          <w:tab w:val="num" w:pos="3600"/>
+        </w:tabs>
+        <w:ind w:left="3600" w:hanging="360"/>
+      </w:pPr>
+      <w:rPr>
+        <w:rFonts w:ascii="Wingdings" w:hAnsi="Wingdings" w:hint="default"/>
+        <w:sz w:val="20"/>
+      </w:rPr>
+    </w:lvl>
+    <w:lvl w:ilvl="5" w:tentative="1">
+      <w:start w:val="1"/>
+      <w:numFmt w:val="bullet"/>
+      <w:lvlText w:val=""/>
+      <w:lvlJc w:val="left"/>
+      <w:pPr>
+        <w:tabs>
+          <w:tab w:val="num" w:pos="4320"/>
+        </w:tabs>
+        <w:ind w:left="4320" w:hanging="360"/>
+      </w:pPr>
+      <w:rPr>
+        <w:rFonts w:ascii="Wingdings" w:hAnsi="Wingdings" w:hint="default"/>
+        <w:sz w:val="20"/>
+      </w:rPr>
+    </w:lvl>
+    <w:lvl w:ilvl="6" w:tentative="1">
+      <w:start w:val="1"/>
+      <w:numFmt w:val="bullet"/>
+      <w:lvlText w:val=""/>
+      <w:lvlJc w:val="left"/>
+      <w:pPr>
+        <w:tabs>
+          <w:tab w:val="num" w:pos="5040"/>
+        </w:tabs>
+        <w:ind w:left="5040" w:hanging="360"/>
+      </w:pPr>
+      <w:rPr>
+        <w:rFonts w:ascii="Wingdings" w:hAnsi="Wingdings" w:hint="default"/>
+        <w:sz w:val="20"/>
+      </w:rPr>
+    </w:lvl>
+    <w:lvl w:ilvl="7" w:tentative="1">
+      <w:start w:val="1"/>
+      <w:numFmt w:val="bullet"/>
+      <w:lvlText w:val=""/>
+      <w:lvlJc w:val="left"/>
+      <w:pPr>
+        <w:tabs>
+          <w:tab w:val="num" w:pos="5760"/>
+        </w:tabs>
+        <w:ind w:left="5760" w:hanging="360"/>
+      </w:pPr>
+      <w:rPr>
+        <w:rFonts w:ascii="Wingdings" w:hAnsi="Wingdings" w:hint="default"/>
+        <w:sz w:val="20"/>
+      </w:rPr>
+    </w:lvl>
+    <w:lvl w:ilvl="8" w:tentative="1">
+      <w:start w:val="1"/>
+      <w:numFmt w:val="bullet"/>
+      <w:lvlText w:val=""/>
+      <w:lvlJc w:val="left"/>
+      <w:pPr>
+        <w:tabs>
+          <w:tab w:val="num" w:pos="6480"/>
+        </w:tabs>
+        <w:ind w:left="6480" w:hanging="360"/>
+      </w:pPr>
+      <w:rPr>
+        <w:rFonts w:ascii="Wingdings" w:hAnsi="Wingdings" w:hint="default"/>
+        <w:sz w:val="20"/>
+      </w:rPr>
+    </w:lvl>
+  </w:abstractNum>
+  <w:abstractNum w:abstractNumId="3" w15:restartNumberingAfterBreak="0">
+    <w:nsid w:val="657F775B"/>
+    <w:multiLevelType w:val="multilevel"/>
+    <w:tmpl w:val="81423152"/>
+    <w:lvl w:ilvl="0">
+      <w:start w:val="1"/>
+      <w:numFmt w:val="bullet"/>
+      <w:lvlText w:val=""/>
+      <w:lvlJc w:val="left"/>
+      <w:pPr>
+        <w:tabs>
+          <w:tab w:val="num" w:pos="720"/>
+        </w:tabs>
+        <w:ind w:left="720" w:hanging="360"/>
+      </w:pPr>
+      <w:rPr>
+        <w:rFonts w:ascii="Symbol" w:hAnsi="Symbol" w:hint="default"/>
+        <w:sz w:val="20"/>
+      </w:rPr>
+    </w:lvl>
+    <w:lvl w:ilvl="1" w:tentative="1">
+      <w:start w:val="1"/>
+      <w:numFmt w:val="bullet"/>
+      <w:lvlText w:val="o"/>
+      <w:lvlJc w:val="left"/>
+      <w:pPr>
+        <w:tabs>
+          <w:tab w:val="num" w:pos="1440"/>
+        </w:tabs>
+        <w:ind w:left="1440" w:hanging="360"/>
+      </w:pPr>
+      <w:rPr>
+        <w:rFonts w:ascii="Courier New" w:hAnsi="Courier New" w:hint="default"/>
+        <w:sz w:val="20"/>
+      </w:rPr>
+    </w:lvl>
+    <w:lvl w:ilvl="2" w:tentative="1">
+      <w:start w:val="1"/>
+      <w:numFmt w:val="bullet"/>
+      <w:lvlText w:val=""/>
+      <w:lvlJc w:val="left"/>
+      <w:pPr>
+        <w:tabs>
+          <w:tab w:val="num" w:pos="2160"/>
+        </w:tabs>
+        <w:ind w:left="2160" w:hanging="360"/>
+      </w:pPr>
+      <w:rPr>
+        <w:rFonts w:ascii="Wingdings" w:hAnsi="Wingdings" w:hint="default"/>
+        <w:sz w:val="20"/>
+      </w:rPr>
+    </w:lvl>
+    <w:lvl w:ilvl="3" w:tentative="1">
+      <w:start w:val="1"/>
+      <w:numFmt w:val="bullet"/>
+      <w:lvlText w:val=""/>
+      <w:lvlJc w:val="left"/>
+      <w:pPr>
+        <w:tabs>
+          <w:tab w:val="num" w:pos="2880"/>
+        </w:tabs>
+        <w:ind w:left="2880" w:hanging="360"/>
+      </w:pPr>
+      <w:rPr>
+        <w:rFonts w:ascii="Wingdings" w:hAnsi="Wingdings" w:hint="default"/>
+        <w:sz w:val="20"/>
+      </w:rPr>
+    </w:lvl>
+    <w:lvl w:ilvl="4" w:tentative="1">
+      <w:start w:val="1"/>
+      <w:numFmt w:val="bullet"/>
+      <w:lvlText w:val=""/>
+      <w:lvlJc w:val="left"/>
+      <w:pPr>
+        <w:tabs>
+          <w:tab w:val="num" w:pos="3600"/>
+        </w:tabs>
+        <w:ind w:left="3600" w:hanging="360"/>
+      </w:pPr>
+      <w:rPr>
+        <w:rFonts w:ascii="Wingdings" w:hAnsi="Wingdings" w:hint="default"/>
+        <w:sz w:val="20"/>
+      </w:rPr>
+    </w:lvl>
+    <w:lvl w:ilvl="5" w:tentative="1">
+      <w:start w:val="1"/>
+      <w:numFmt w:val="bullet"/>
+      <w:lvlText w:val=""/>
+      <w:lvlJc w:val="left"/>
+      <w:pPr>
+        <w:tabs>
+          <w:tab w:val="num" w:pos="4320"/>
+        </w:tabs>
+        <w:ind w:left="4320" w:hanging="360"/>
+      </w:pPr>
+      <w:rPr>
+        <w:rFonts w:ascii="Wingdings" w:hAnsi="Wingdings" w:hint="default"/>
+        <w:sz w:val="20"/>
+      </w:rPr>
+    </w:lvl>
+    <w:lvl w:ilvl="6" w:tentative="1">
+      <w:start w:val="1"/>
+      <w:numFmt w:val="bullet"/>
+      <w:lvlText w:val=""/>
+      <w:lvlJc w:val="left"/>
+      <w:pPr>
+        <w:tabs>
+          <w:tab w:val="num" w:pos="5040"/>
+        </w:tabs>
+        <w:ind w:left="5040" w:hanging="360"/>
+      </w:pPr>
+      <w:rPr>
+        <w:rFonts w:ascii="Wingdings" w:hAnsi="Wingdings" w:hint="default"/>
+        <w:sz w:val="20"/>
+      </w:rPr>
+    </w:lvl>
+    <w:lvl w:ilvl="7" w:tentative="1">
+      <w:start w:val="1"/>
+      <w:numFmt w:val="bullet"/>
+      <w:lvlText w:val=""/>
+      <w:lvlJc w:val="left"/>
+      <w:pPr>
+        <w:tabs>
+          <w:tab w:val="num" w:pos="5760"/>
+        </w:tabs>
+        <w:ind w:left="5760" w:hanging="360"/>
+      </w:pPr>
+      <w:rPr>
+        <w:rFonts w:ascii="Wingdings" w:hAnsi="Wingdings" w:hint="default"/>
+        <w:sz w:val="20"/>
+      </w:rPr>
+    </w:lvl>
+    <w:lvl w:ilvl="8" w:tentative="1">
+      <w:start w:val="1"/>
+      <w:numFmt w:val="bullet"/>
+      <w:lvlText w:val=""/>
+      <w:lvlJc w:val="left"/>
+      <w:pPr>
+        <w:tabs>
+          <w:tab w:val="num" w:pos="6480"/>
+        </w:tabs>
+        <w:ind w:left="6480" w:hanging="360"/>
+      </w:pPr>
+      <w:rPr>
+        <w:rFonts w:ascii="Wingdings" w:hAnsi="Wingdings" w:hint="default"/>
+        <w:sz w:val="20"/>
+      </w:rPr>
+    </w:lvl>
+  </w:abstractNum>
   <w:num w:numId="1" w16cid:durableId="649477682">
+    <w:abstractNumId w:val="1"/>
+  </w:num>
+  <w:num w:numId="2" w16cid:durableId="1315597223">
     <w:abstractNumId w:val="0"/>
+  </w:num>
+  <w:num w:numId="3" w16cid:durableId="1404333208">
+    <w:abstractNumId w:val="3"/>
+  </w:num>
+  <w:num w:numId="4" w16cid:durableId="1763841099">
+    <w:abstractNumId w:val="2"/>
   </w:num>
 </w:numbering>
 </file>
@@ -1233,6 +2390,7 @@
   <w:style w:type="character" w:default="1" w:styleId="Carpredefinitoparagrafo">
     <w:name w:val="Default Paragraph Font"/>
     <w:uiPriority w:val="1"/>
+    <w:semiHidden/>
     <w:unhideWhenUsed/>
   </w:style>
   <w:style w:type="table" w:default="1" w:styleId="Tabellanormale">

</xml_diff>

<commit_message>
Aggiunto al documento Requirements e Target Enviroment
</commit_message>
<xml_diff>
--- a/Deliverables/Problem statement_Fake-Buster.docx
+++ b/Deliverables/Problem statement_Fake-Buster.docx
@@ -279,7 +279,6 @@
           <w:szCs w:val="36"/>
         </w:rPr>
       </w:pPr>
-      <w:proofErr w:type="spellStart"/>
       <w:r>
         <w:rPr>
           <w:rFonts w:ascii="Times New Roman" w:hAnsi="Times New Roman" w:cs="Times New Roman"/>
@@ -288,7 +287,6 @@
         </w:rPr>
         <w:t>Problem</w:t>
       </w:r>
-      <w:proofErr w:type="spellEnd"/>
       <w:r>
         <w:rPr>
           <w:rFonts w:ascii="Times New Roman" w:hAnsi="Times New Roman" w:cs="Times New Roman"/>
@@ -369,51 +367,31 @@
     </w:p>
     <w:p>
       <w:pPr>
-        <w:ind w:left="720"/>
-        <w:rPr>
-          <w:rFonts w:ascii="Times New Roman" w:hAnsi="Times New Roman" w:cs="Times New Roman"/>
-          <w:sz w:val="36"/>
-          <w:szCs w:val="36"/>
-        </w:rPr>
-      </w:pPr>
-      <w:r>
-        <w:rPr>
-          <w:rFonts w:ascii="Times New Roman" w:hAnsi="Times New Roman" w:cs="Times New Roman"/>
-          <w:sz w:val="32"/>
-          <w:szCs w:val="32"/>
+        <w:rPr>
+          <w:rFonts w:ascii="Times New Roman" w:hAnsi="Times New Roman" w:cs="Times New Roman"/>
+          <w:sz w:val="36"/>
+          <w:szCs w:val="36"/>
           <w:lang w:val="en-GB"/>
         </w:rPr>
-        <w:t>3.</w:t>
-      </w:r>
-      <w:r>
-        <w:rPr>
-          <w:rFonts w:ascii="Times New Roman" w:hAnsi="Times New Roman" w:cs="Times New Roman"/>
-          <w:sz w:val="32"/>
-          <w:szCs w:val="32"/>
+      </w:pPr>
+      <w:r>
+        <w:rPr>
+          <w:rFonts w:ascii="Times New Roman" w:hAnsi="Times New Roman" w:cs="Times New Roman"/>
+          <w:sz w:val="36"/>
+          <w:szCs w:val="36"/>
           <w:lang w:val="en-GB"/>
         </w:rPr>
-        <w:t xml:space="preserve">2 </w:t>
-      </w:r>
-      <w:proofErr w:type="spellStart"/>
-      <w:r>
-        <w:rPr>
-          <w:rFonts w:ascii="Times New Roman" w:hAnsi="Times New Roman" w:cs="Times New Roman"/>
-          <w:sz w:val="32"/>
-          <w:szCs w:val="32"/>
-        </w:rPr>
-        <w:t>Constraints</w:t>
-      </w:r>
-      <w:proofErr w:type="spellEnd"/>
-    </w:p>
-    <w:p>
-      <w:pPr>
+        <w:t xml:space="preserve">     </w:t>
+      </w:r>
+      <w:r>
         <w:rPr>
           <w:rFonts w:ascii="Times New Roman" w:hAnsi="Times New Roman" w:cs="Times New Roman"/>
           <w:sz w:val="36"/>
           <w:szCs w:val="36"/>
           <w:lang w:val="en-GB"/>
         </w:rPr>
-      </w:pPr>
+        <w:t>4</w:t>
+      </w:r>
       <w:r>
         <w:rPr>
           <w:rFonts w:ascii="Times New Roman" w:hAnsi="Times New Roman" w:cs="Times New Roman"/>
@@ -421,16 +399,18 @@
           <w:szCs w:val="36"/>
           <w:lang w:val="en-GB"/>
         </w:rPr>
-        <w:t xml:space="preserve">     4)</w:t>
-      </w:r>
-      <w:r>
-        <w:rPr>
+        <w:t>) Target environment</w:t>
+      </w:r>
+    </w:p>
+    <w:p>
+      <w:pPr>
+        <w:rPr>
+          <w:rFonts w:ascii="Times New Roman" w:hAnsi="Times New Roman" w:cs="Times New Roman"/>
           <w:sz w:val="36"/>
           <w:szCs w:val="36"/>
           <w:lang w:val="en-GB"/>
         </w:rPr>
-        <w:t xml:space="preserve"> </w:t>
-      </w:r>
+      </w:pPr>
       <w:r>
         <w:rPr>
           <w:rFonts w:ascii="Times New Roman" w:hAnsi="Times New Roman" w:cs="Times New Roman"/>
@@ -438,18 +418,17 @@
           <w:szCs w:val="36"/>
           <w:lang w:val="en-GB"/>
         </w:rPr>
-        <w:t>Constraints</w:t>
-      </w:r>
-    </w:p>
-    <w:p>
-      <w:pPr>
+        <w:t xml:space="preserve">     </w:t>
+      </w:r>
+      <w:r>
         <w:rPr>
           <w:rFonts w:ascii="Times New Roman" w:hAnsi="Times New Roman" w:cs="Times New Roman"/>
           <w:sz w:val="36"/>
           <w:szCs w:val="36"/>
           <w:lang w:val="en-GB"/>
         </w:rPr>
-      </w:pPr>
+        <w:t>5</w:t>
+      </w:r>
       <w:r>
         <w:rPr>
           <w:rFonts w:ascii="Times New Roman" w:hAnsi="Times New Roman" w:cs="Times New Roman"/>
@@ -457,45 +436,7 @@
           <w:szCs w:val="36"/>
           <w:lang w:val="en-GB"/>
         </w:rPr>
-        <w:t xml:space="preserve">     5) Project Schedule</w:t>
-      </w:r>
-    </w:p>
-    <w:p>
-      <w:pPr>
-        <w:rPr>
-          <w:rFonts w:ascii="Times New Roman" w:hAnsi="Times New Roman" w:cs="Times New Roman"/>
-          <w:sz w:val="36"/>
-          <w:szCs w:val="36"/>
-          <w:lang w:val="en-GB"/>
-        </w:rPr>
-      </w:pPr>
-      <w:r>
-        <w:rPr>
-          <w:rFonts w:ascii="Times New Roman" w:hAnsi="Times New Roman" w:cs="Times New Roman"/>
-          <w:sz w:val="36"/>
-          <w:szCs w:val="36"/>
-          <w:lang w:val="en-GB"/>
-        </w:rPr>
-        <w:t xml:space="preserve">     6) Target environment</w:t>
-      </w:r>
-    </w:p>
-    <w:p>
-      <w:pPr>
-        <w:rPr>
-          <w:rFonts w:ascii="Times New Roman" w:hAnsi="Times New Roman" w:cs="Times New Roman"/>
-          <w:sz w:val="36"/>
-          <w:szCs w:val="36"/>
-          <w:lang w:val="en-GB"/>
-        </w:rPr>
-      </w:pPr>
-      <w:r>
-        <w:rPr>
-          <w:rFonts w:ascii="Times New Roman" w:hAnsi="Times New Roman" w:cs="Times New Roman"/>
-          <w:sz w:val="36"/>
-          <w:szCs w:val="36"/>
-          <w:lang w:val="en-GB"/>
-        </w:rPr>
-        <w:t xml:space="preserve">     7) </w:t>
+        <w:t xml:space="preserve">) </w:t>
       </w:r>
       <w:r>
         <w:rPr>
@@ -664,55 +605,45 @@
           <w:szCs w:val="36"/>
         </w:rPr>
       </w:pPr>
-      <w:proofErr w:type="spellStart"/>
-      <w:r>
-        <w:rPr>
-          <w:rFonts w:ascii="Times New Roman" w:hAnsi="Times New Roman" w:cs="Times New Roman"/>
-          <w:sz w:val="36"/>
-          <w:szCs w:val="36"/>
+      <w:r>
+        <w:rPr>
+          <w:rFonts w:ascii="Times New Roman" w:hAnsi="Times New Roman" w:cs="Times New Roman"/>
+          <w:sz w:val="36"/>
+          <w:szCs w:val="36"/>
+        </w:rPr>
+        <w:t>Problem domain</w:t>
+      </w:r>
+    </w:p>
+    <w:p>
+      <w:pPr>
+        <w:rPr>
+          <w:rFonts w:ascii="Times New Roman" w:hAnsi="Times New Roman" w:cs="Times New Roman"/>
+          <w:b/>
+          <w:bCs/>
+          <w:sz w:val="36"/>
+          <w:szCs w:val="36"/>
+          <w:lang w:val="en-GB"/>
+        </w:rPr>
+      </w:pPr>
+    </w:p>
+    <w:p>
+      <w:pPr>
+        <w:tabs>
+          <w:tab w:val="left" w:pos="1236"/>
+        </w:tabs>
+        <w:rPr>
+          <w:rFonts w:ascii="Times New Roman" w:hAnsi="Times New Roman" w:cs="Times New Roman"/>
+          <w:sz w:val="28"/>
+          <w:szCs w:val="28"/>
+        </w:rPr>
+      </w:pPr>
+      <w:r>
+        <w:rPr>
+          <w:rFonts w:ascii="Times New Roman" w:hAnsi="Times New Roman" w:cs="Times New Roman"/>
+          <w:sz w:val="28"/>
+          <w:szCs w:val="28"/>
         </w:rPr>
         <w:lastRenderedPageBreak/>
-        <w:t>Problem</w:t>
-      </w:r>
-      <w:proofErr w:type="spellEnd"/>
-      <w:r>
-        <w:rPr>
-          <w:rFonts w:ascii="Times New Roman" w:hAnsi="Times New Roman" w:cs="Times New Roman"/>
-          <w:sz w:val="36"/>
-          <w:szCs w:val="36"/>
-        </w:rPr>
-        <w:t xml:space="preserve"> domain</w:t>
-      </w:r>
-    </w:p>
-    <w:p>
-      <w:pPr>
-        <w:rPr>
-          <w:rFonts w:ascii="Times New Roman" w:hAnsi="Times New Roman" w:cs="Times New Roman"/>
-          <w:b/>
-          <w:bCs/>
-          <w:sz w:val="36"/>
-          <w:szCs w:val="36"/>
-          <w:lang w:val="en-GB"/>
-        </w:rPr>
-      </w:pPr>
-    </w:p>
-    <w:p>
-      <w:pPr>
-        <w:tabs>
-          <w:tab w:val="left" w:pos="1236"/>
-        </w:tabs>
-        <w:rPr>
-          <w:rFonts w:ascii="Times New Roman" w:hAnsi="Times New Roman" w:cs="Times New Roman"/>
-          <w:sz w:val="28"/>
-          <w:szCs w:val="28"/>
-        </w:rPr>
-      </w:pPr>
-      <w:r>
-        <w:rPr>
-          <w:rFonts w:ascii="Times New Roman" w:hAnsi="Times New Roman" w:cs="Times New Roman"/>
-          <w:sz w:val="28"/>
-          <w:szCs w:val="28"/>
-        </w:rPr>
         <w:t>La disinformazione online rappresenta una delle principali sfide del mondo digitale moderno. La facilità di condivisione dei contenuti e l’assenza di un controllo centralizzato rendono difficile distinguere tra informazione verificata e notizie false.</w:t>
       </w:r>
     </w:p>
@@ -727,7 +658,6 @@
           <w:szCs w:val="28"/>
         </w:rPr>
       </w:pPr>
-      <w:proofErr w:type="spellStart"/>
       <w:r>
         <w:rPr>
           <w:rFonts w:ascii="Times New Roman" w:hAnsi="Times New Roman" w:cs="Times New Roman"/>
@@ -738,7 +668,6 @@
         </w:rPr>
         <w:t>FakeBuster</w:t>
       </w:r>
-      <w:proofErr w:type="spellEnd"/>
       <w:r>
         <w:rPr>
           <w:rFonts w:ascii="Times New Roman" w:hAnsi="Times New Roman" w:cs="Times New Roman"/>
@@ -945,80 +874,52 @@
           <w:sz w:val="28"/>
           <w:szCs w:val="28"/>
         </w:rPr>
-        <w:t xml:space="preserve">Permettere il miglioramento continuo del modello grazie all’intervento umano dei </w:t>
-      </w:r>
-      <w:proofErr w:type="spellStart"/>
-      <w:r>
-        <w:rPr>
-          <w:rFonts w:ascii="Times New Roman" w:hAnsi="Times New Roman" w:cs="Times New Roman"/>
-          <w:sz w:val="28"/>
-          <w:szCs w:val="28"/>
-        </w:rPr>
-        <w:t>fact-checker</w:t>
-      </w:r>
-      <w:proofErr w:type="spellEnd"/>
-      <w:r>
-        <w:rPr>
-          <w:rFonts w:ascii="Times New Roman" w:hAnsi="Times New Roman" w:cs="Times New Roman"/>
-          <w:sz w:val="28"/>
-          <w:szCs w:val="28"/>
-        </w:rPr>
-        <w:t>.</w:t>
-      </w:r>
-    </w:p>
-    <w:p>
-      <w:pPr>
-        <w:tabs>
-          <w:tab w:val="left" w:pos="1236"/>
-        </w:tabs>
-        <w:rPr>
-          <w:rFonts w:ascii="Times New Roman" w:hAnsi="Times New Roman" w:cs="Times New Roman"/>
-          <w:sz w:val="28"/>
-          <w:szCs w:val="28"/>
-        </w:rPr>
-      </w:pPr>
-    </w:p>
-    <w:p>
-      <w:pPr>
-        <w:tabs>
-          <w:tab w:val="left" w:pos="1236"/>
-        </w:tabs>
-        <w:rPr>
-          <w:rFonts w:ascii="Times New Roman" w:hAnsi="Times New Roman" w:cs="Times New Roman"/>
-          <w:sz w:val="36"/>
-          <w:szCs w:val="36"/>
-        </w:rPr>
-      </w:pPr>
-    </w:p>
-    <w:p>
-      <w:pPr>
-        <w:tabs>
-          <w:tab w:val="left" w:pos="1236"/>
-        </w:tabs>
-        <w:rPr>
-          <w:rFonts w:ascii="Times New Roman" w:hAnsi="Times New Roman" w:cs="Times New Roman"/>
-          <w:sz w:val="36"/>
-          <w:szCs w:val="36"/>
-        </w:rPr>
-      </w:pPr>
-      <w:r>
-        <w:rPr>
-          <w:rFonts w:ascii="Times New Roman" w:hAnsi="Times New Roman" w:cs="Times New Roman"/>
-          <w:sz w:val="36"/>
-          <w:szCs w:val="36"/>
-        </w:rPr>
-        <w:t>2)</w:t>
-      </w:r>
-      <w:proofErr w:type="spellStart"/>
-      <w:r>
-        <w:rPr>
-          <w:rFonts w:ascii="Times New Roman" w:hAnsi="Times New Roman" w:cs="Times New Roman"/>
-          <w:sz w:val="36"/>
-          <w:szCs w:val="36"/>
-        </w:rPr>
-        <w:t>Scenarios</w:t>
-      </w:r>
-      <w:proofErr w:type="spellEnd"/>
+        <w:t>Permettere il miglioramento continuo del modello grazie all’intervento umano dei fact-checker.</w:t>
+      </w:r>
+    </w:p>
+    <w:p>
+      <w:pPr>
+        <w:tabs>
+          <w:tab w:val="left" w:pos="1236"/>
+        </w:tabs>
+        <w:rPr>
+          <w:rFonts w:ascii="Times New Roman" w:hAnsi="Times New Roman" w:cs="Times New Roman"/>
+          <w:sz w:val="28"/>
+          <w:szCs w:val="28"/>
+        </w:rPr>
+      </w:pPr>
+    </w:p>
+    <w:p>
+      <w:pPr>
+        <w:tabs>
+          <w:tab w:val="left" w:pos="1236"/>
+        </w:tabs>
+        <w:rPr>
+          <w:rFonts w:ascii="Times New Roman" w:hAnsi="Times New Roman" w:cs="Times New Roman"/>
+          <w:sz w:val="36"/>
+          <w:szCs w:val="36"/>
+        </w:rPr>
+      </w:pPr>
+    </w:p>
+    <w:p>
+      <w:pPr>
+        <w:tabs>
+          <w:tab w:val="left" w:pos="1236"/>
+        </w:tabs>
+        <w:rPr>
+          <w:rFonts w:ascii="Times New Roman" w:hAnsi="Times New Roman" w:cs="Times New Roman"/>
+          <w:sz w:val="36"/>
+          <w:szCs w:val="36"/>
+        </w:rPr>
+      </w:pPr>
+      <w:r>
+        <w:rPr>
+          <w:rFonts w:ascii="Times New Roman" w:hAnsi="Times New Roman" w:cs="Times New Roman"/>
+          <w:sz w:val="36"/>
+          <w:szCs w:val="36"/>
+        </w:rPr>
+        <w:t>2)Scenarios</w:t>
+      </w:r>
     </w:p>
     <w:p>
       <w:pPr>
@@ -1097,29 +998,7 @@
           <w:sz w:val="28"/>
           <w:szCs w:val="28"/>
         </w:rPr>
-        <w:t>Scenario 2 – Utente Verificatore (</w:t>
-      </w:r>
-      <w:proofErr w:type="spellStart"/>
-      <w:r>
-        <w:rPr>
-          <w:rFonts w:ascii="Times New Roman" w:hAnsi="Times New Roman" w:cs="Times New Roman"/>
-          <w:b/>
-          <w:bCs/>
-          <w:sz w:val="28"/>
-          <w:szCs w:val="28"/>
-        </w:rPr>
-        <w:t>Fact-checker</w:t>
-      </w:r>
-      <w:proofErr w:type="spellEnd"/>
-      <w:r>
-        <w:rPr>
-          <w:rFonts w:ascii="Times New Roman" w:hAnsi="Times New Roman" w:cs="Times New Roman"/>
-          <w:b/>
-          <w:bCs/>
-          <w:sz w:val="28"/>
-          <w:szCs w:val="28"/>
-        </w:rPr>
-        <w:t>)</w:t>
+        <w:t>Scenario 2 – Utente Verificatore (Fact-checker)</w:t>
       </w:r>
     </w:p>
     <w:p>
@@ -1219,64 +1098,1193 @@
           <w:sz w:val="28"/>
           <w:szCs w:val="28"/>
         </w:rPr>
+        <w:t>Il sistema aggiorna periodicamente il modello di classificazione sfruttando i nuovi dati etichettati dai verificatori, migliorando nel tempo la precisione.</w:t>
+      </w:r>
+    </w:p>
+    <w:p>
+      <w:pPr>
+        <w:tabs>
+          <w:tab w:val="left" w:pos="1236"/>
+        </w:tabs>
+        <w:rPr>
+          <w:rFonts w:ascii="Times New Roman" w:hAnsi="Times New Roman" w:cs="Times New Roman"/>
+          <w:sz w:val="36"/>
+          <w:szCs w:val="36"/>
+        </w:rPr>
+      </w:pPr>
+    </w:p>
+    <w:p>
+      <w:pPr>
+        <w:ind w:left="360"/>
+        <w:rPr>
+          <w:rFonts w:ascii="Times New Roman" w:hAnsi="Times New Roman" w:cs="Times New Roman"/>
+          <w:sz w:val="36"/>
+          <w:szCs w:val="36"/>
+          <w:lang w:val="en-GB"/>
+        </w:rPr>
+      </w:pPr>
+      <w:r>
+        <w:rPr>
+          <w:rFonts w:ascii="Times New Roman" w:hAnsi="Times New Roman" w:cs="Times New Roman"/>
+          <w:sz w:val="36"/>
+          <w:szCs w:val="36"/>
+          <w:lang w:val="en-GB"/>
+        </w:rPr>
         <w:lastRenderedPageBreak/>
-        <w:t>Il sistema aggiorna periodicamente il modello di classificazione sfruttando i nuovi dati etichettati dai verificatori, migliorando nel tempo la precisione.</w:t>
-      </w:r>
-    </w:p>
-    <w:p>
-      <w:pPr>
-        <w:tabs>
-          <w:tab w:val="left" w:pos="1236"/>
-        </w:tabs>
-        <w:rPr>
-          <w:rFonts w:ascii="Times New Roman" w:hAnsi="Times New Roman" w:cs="Times New Roman"/>
-          <w:sz w:val="36"/>
-          <w:szCs w:val="36"/>
-        </w:rPr>
-      </w:pPr>
-    </w:p>
-    <w:p>
-      <w:pPr>
-        <w:tabs>
-          <w:tab w:val="left" w:pos="1236"/>
-        </w:tabs>
-        <w:rPr>
-          <w:rFonts w:ascii="Times New Roman" w:hAnsi="Times New Roman" w:cs="Times New Roman"/>
-          <w:sz w:val="28"/>
-          <w:szCs w:val="28"/>
-        </w:rPr>
-      </w:pPr>
-    </w:p>
-    <w:p>
-      <w:pPr>
-        <w:rPr>
-          <w:rFonts w:ascii="Times New Roman" w:hAnsi="Times New Roman" w:cs="Times New Roman"/>
-          <w:b/>
-          <w:bCs/>
-          <w:sz w:val="36"/>
-          <w:szCs w:val="36"/>
-        </w:rPr>
-      </w:pPr>
-    </w:p>
-    <w:p>
-      <w:pPr>
-        <w:rPr>
-          <w:rFonts w:ascii="Times New Roman" w:hAnsi="Times New Roman" w:cs="Times New Roman"/>
-          <w:b/>
-          <w:bCs/>
-          <w:sz w:val="36"/>
-          <w:szCs w:val="36"/>
-        </w:rPr>
-      </w:pPr>
-    </w:p>
-    <w:p>
-      <w:pPr>
-        <w:rPr>
-          <w:rFonts w:ascii="Times New Roman" w:hAnsi="Times New Roman" w:cs="Times New Roman"/>
-          <w:b/>
-          <w:bCs/>
-          <w:sz w:val="36"/>
-          <w:szCs w:val="36"/>
+        <w:t>3)Requirements</w:t>
+      </w:r>
+    </w:p>
+    <w:p>
+      <w:pPr>
+        <w:tabs>
+          <w:tab w:val="left" w:pos="1236"/>
+        </w:tabs>
+        <w:rPr>
+          <w:rFonts w:ascii="Times New Roman" w:hAnsi="Times New Roman" w:cs="Times New Roman"/>
+          <w:sz w:val="28"/>
+          <w:szCs w:val="28"/>
+        </w:rPr>
+      </w:pPr>
+    </w:p>
+    <w:p>
+      <w:pPr>
+        <w:rPr>
+          <w:rFonts w:ascii="Times New Roman" w:hAnsi="Times New Roman" w:cs="Times New Roman"/>
+          <w:b/>
+          <w:bCs/>
+          <w:sz w:val="36"/>
+          <w:szCs w:val="36"/>
+        </w:rPr>
+      </w:pPr>
+    </w:p>
+    <w:p>
+      <w:pPr>
+        <w:tabs>
+          <w:tab w:val="left" w:pos="1236"/>
+        </w:tabs>
+        <w:ind w:left="360"/>
+        <w:rPr>
+          <w:rFonts w:ascii="Times New Roman" w:hAnsi="Times New Roman" w:cs="Times New Roman"/>
+          <w:sz w:val="30"/>
+          <w:szCs w:val="30"/>
+        </w:rPr>
+      </w:pPr>
+      <w:r>
+        <w:rPr>
+          <w:rFonts w:ascii="Times New Roman" w:hAnsi="Times New Roman" w:cs="Times New Roman"/>
+          <w:sz w:val="30"/>
+          <w:szCs w:val="30"/>
+        </w:rPr>
+        <w:t>3</w:t>
+      </w:r>
+      <w:r>
+        <w:rPr>
+          <w:rFonts w:ascii="Times New Roman" w:hAnsi="Times New Roman" w:cs="Times New Roman"/>
+          <w:sz w:val="30"/>
+          <w:szCs w:val="30"/>
+        </w:rPr>
+        <w:t>.1</w:t>
+      </w:r>
+      <w:r>
+        <w:rPr>
+          <w:rFonts w:ascii="Times New Roman" w:hAnsi="Times New Roman" w:cs="Times New Roman"/>
+          <w:sz w:val="30"/>
+          <w:szCs w:val="30"/>
+        </w:rPr>
+        <w:t>)Functional Requirements</w:t>
+      </w:r>
+    </w:p>
+    <w:p>
+      <w:pPr>
+        <w:tabs>
+          <w:tab w:val="left" w:pos="1236"/>
+        </w:tabs>
+        <w:rPr>
+          <w:rFonts w:ascii="Times New Roman" w:hAnsi="Times New Roman" w:cs="Times New Roman"/>
+          <w:sz w:val="36"/>
+          <w:szCs w:val="36"/>
+        </w:rPr>
+      </w:pPr>
+    </w:p>
+    <w:p>
+      <w:pPr>
+        <w:numPr>
+          <w:ilvl w:val="0"/>
+          <w:numId w:val="5"/>
+        </w:numPr>
+        <w:tabs>
+          <w:tab w:val="left" w:pos="1236"/>
+        </w:tabs>
+        <w:rPr>
+          <w:rFonts w:ascii="Times New Roman" w:hAnsi="Times New Roman" w:cs="Times New Roman"/>
+          <w:sz w:val="28"/>
+          <w:szCs w:val="28"/>
+        </w:rPr>
+      </w:pPr>
+      <w:r>
+        <w:rPr>
+          <w:rFonts w:ascii="Times New Roman" w:hAnsi="Times New Roman" w:cs="Times New Roman"/>
+          <w:b/>
+          <w:bCs/>
+          <w:sz w:val="28"/>
+          <w:szCs w:val="28"/>
+        </w:rPr>
+        <w:t>Crawling e Raccolta dati</w:t>
+      </w:r>
+    </w:p>
+    <w:p>
+      <w:pPr>
+        <w:numPr>
+          <w:ilvl w:val="1"/>
+          <w:numId w:val="5"/>
+        </w:numPr>
+        <w:tabs>
+          <w:tab w:val="left" w:pos="1236"/>
+        </w:tabs>
+        <w:rPr>
+          <w:rFonts w:ascii="Times New Roman" w:hAnsi="Times New Roman" w:cs="Times New Roman"/>
+          <w:sz w:val="28"/>
+          <w:szCs w:val="28"/>
+        </w:rPr>
+      </w:pPr>
+      <w:r>
+        <w:rPr>
+          <w:rFonts w:ascii="Times New Roman" w:hAnsi="Times New Roman" w:cs="Times New Roman"/>
+          <w:sz w:val="28"/>
+          <w:szCs w:val="28"/>
+        </w:rPr>
+        <w:t>Il sistema deve essere in grado di raccogliere articoli e post da fonti online specificate.</w:t>
+      </w:r>
+    </w:p>
+    <w:p>
+      <w:pPr>
+        <w:numPr>
+          <w:ilvl w:val="1"/>
+          <w:numId w:val="5"/>
+        </w:numPr>
+        <w:tabs>
+          <w:tab w:val="left" w:pos="1236"/>
+        </w:tabs>
+        <w:rPr>
+          <w:rFonts w:ascii="Times New Roman" w:hAnsi="Times New Roman" w:cs="Times New Roman"/>
+          <w:sz w:val="28"/>
+          <w:szCs w:val="28"/>
+        </w:rPr>
+      </w:pPr>
+      <w:r>
+        <w:rPr>
+          <w:rFonts w:ascii="Times New Roman" w:hAnsi="Times New Roman" w:cs="Times New Roman"/>
+          <w:sz w:val="28"/>
+          <w:szCs w:val="28"/>
+        </w:rPr>
+        <w:t>Deve supportare il salvataggio dei metadati (fonte, data, autore, titolo, testo, ecc.).</w:t>
+      </w:r>
+    </w:p>
+    <w:p>
+      <w:pPr>
+        <w:numPr>
+          <w:ilvl w:val="0"/>
+          <w:numId w:val="5"/>
+        </w:numPr>
+        <w:tabs>
+          <w:tab w:val="left" w:pos="1236"/>
+        </w:tabs>
+        <w:rPr>
+          <w:rFonts w:ascii="Times New Roman" w:hAnsi="Times New Roman" w:cs="Times New Roman"/>
+          <w:sz w:val="28"/>
+          <w:szCs w:val="28"/>
+        </w:rPr>
+      </w:pPr>
+      <w:r>
+        <w:rPr>
+          <w:rFonts w:ascii="Times New Roman" w:hAnsi="Times New Roman" w:cs="Times New Roman"/>
+          <w:b/>
+          <w:bCs/>
+          <w:sz w:val="28"/>
+          <w:szCs w:val="28"/>
+        </w:rPr>
+        <w:t>Analisi e Classificazione</w:t>
+      </w:r>
+    </w:p>
+    <w:p>
+      <w:pPr>
+        <w:numPr>
+          <w:ilvl w:val="1"/>
+          <w:numId w:val="5"/>
+        </w:numPr>
+        <w:tabs>
+          <w:tab w:val="left" w:pos="1236"/>
+        </w:tabs>
+        <w:rPr>
+          <w:rFonts w:ascii="Times New Roman" w:hAnsi="Times New Roman" w:cs="Times New Roman"/>
+          <w:sz w:val="28"/>
+          <w:szCs w:val="28"/>
+        </w:rPr>
+      </w:pPr>
+      <w:r>
+        <w:rPr>
+          <w:rFonts w:ascii="Times New Roman" w:hAnsi="Times New Roman" w:cs="Times New Roman"/>
+          <w:sz w:val="28"/>
+          <w:szCs w:val="28"/>
+        </w:rPr>
+        <w:t>Analisi testuale tramite NLP (es. TF-IDF, embedding, modelli BERT di base).</w:t>
+      </w:r>
+    </w:p>
+    <w:p>
+      <w:pPr>
+        <w:numPr>
+          <w:ilvl w:val="1"/>
+          <w:numId w:val="5"/>
+        </w:numPr>
+        <w:tabs>
+          <w:tab w:val="left" w:pos="1236"/>
+        </w:tabs>
+        <w:rPr>
+          <w:rFonts w:ascii="Times New Roman" w:hAnsi="Times New Roman" w:cs="Times New Roman"/>
+          <w:sz w:val="28"/>
+          <w:szCs w:val="28"/>
+        </w:rPr>
+      </w:pPr>
+      <w:r>
+        <w:rPr>
+          <w:rFonts w:ascii="Times New Roman" w:hAnsi="Times New Roman" w:cs="Times New Roman"/>
+          <w:sz w:val="28"/>
+          <w:szCs w:val="28"/>
+        </w:rPr>
+        <w:t xml:space="preserve">Output: punteggio di affidabilità </w:t>
+      </w:r>
+    </w:p>
+    <w:p>
+      <w:pPr>
+        <w:numPr>
+          <w:ilvl w:val="0"/>
+          <w:numId w:val="5"/>
+        </w:numPr>
+        <w:tabs>
+          <w:tab w:val="left" w:pos="1236"/>
+        </w:tabs>
+        <w:rPr>
+          <w:rFonts w:ascii="Times New Roman" w:hAnsi="Times New Roman" w:cs="Times New Roman"/>
+          <w:sz w:val="28"/>
+          <w:szCs w:val="28"/>
+        </w:rPr>
+      </w:pPr>
+      <w:r>
+        <w:rPr>
+          <w:rFonts w:ascii="Times New Roman" w:hAnsi="Times New Roman" w:cs="Times New Roman"/>
+          <w:b/>
+          <w:bCs/>
+          <w:sz w:val="28"/>
+          <w:szCs w:val="28"/>
+        </w:rPr>
+        <w:t>Interfaccia Utente (Frontend)</w:t>
+      </w:r>
+    </w:p>
+    <w:p>
+      <w:pPr>
+        <w:numPr>
+          <w:ilvl w:val="1"/>
+          <w:numId w:val="5"/>
+        </w:numPr>
+        <w:tabs>
+          <w:tab w:val="left" w:pos="1236"/>
+        </w:tabs>
+        <w:rPr>
+          <w:rFonts w:ascii="Times New Roman" w:hAnsi="Times New Roman" w:cs="Times New Roman"/>
+          <w:sz w:val="28"/>
+          <w:szCs w:val="28"/>
+        </w:rPr>
+      </w:pPr>
+      <w:r>
+        <w:rPr>
+          <w:rFonts w:ascii="Times New Roman" w:hAnsi="Times New Roman" w:cs="Times New Roman"/>
+          <w:sz w:val="28"/>
+          <w:szCs w:val="28"/>
+        </w:rPr>
+        <w:t>Inserimento di link o testo per la valutazione.</w:t>
+      </w:r>
+    </w:p>
+    <w:p>
+      <w:pPr>
+        <w:numPr>
+          <w:ilvl w:val="1"/>
+          <w:numId w:val="5"/>
+        </w:numPr>
+        <w:tabs>
+          <w:tab w:val="left" w:pos="1236"/>
+        </w:tabs>
+        <w:rPr>
+          <w:rFonts w:ascii="Times New Roman" w:hAnsi="Times New Roman" w:cs="Times New Roman"/>
+          <w:sz w:val="28"/>
+          <w:szCs w:val="28"/>
+        </w:rPr>
+      </w:pPr>
+      <w:r>
+        <w:rPr>
+          <w:rFonts w:ascii="Times New Roman" w:hAnsi="Times New Roman" w:cs="Times New Roman"/>
+          <w:sz w:val="28"/>
+          <w:szCs w:val="28"/>
+        </w:rPr>
+        <w:t>Visualizzazione dei risultati in forma comprensibile (percentuale di attendibilità, grafico, storico personale).</w:t>
+      </w:r>
+    </w:p>
+    <w:p>
+      <w:pPr>
+        <w:numPr>
+          <w:ilvl w:val="0"/>
+          <w:numId w:val="5"/>
+        </w:numPr>
+        <w:tabs>
+          <w:tab w:val="left" w:pos="1236"/>
+        </w:tabs>
+        <w:rPr>
+          <w:rFonts w:ascii="Times New Roman" w:hAnsi="Times New Roman" w:cs="Times New Roman"/>
+          <w:sz w:val="28"/>
+          <w:szCs w:val="28"/>
+        </w:rPr>
+      </w:pPr>
+      <w:r>
+        <w:rPr>
+          <w:rFonts w:ascii="Times New Roman" w:hAnsi="Times New Roman" w:cs="Times New Roman"/>
+          <w:b/>
+          <w:bCs/>
+          <w:sz w:val="28"/>
+          <w:szCs w:val="28"/>
+        </w:rPr>
+        <w:t>Gestione Utenti</w:t>
+      </w:r>
+    </w:p>
+    <w:p>
+      <w:pPr>
+        <w:numPr>
+          <w:ilvl w:val="1"/>
+          <w:numId w:val="5"/>
+        </w:numPr>
+        <w:tabs>
+          <w:tab w:val="left" w:pos="1236"/>
+        </w:tabs>
+        <w:rPr>
+          <w:rFonts w:ascii="Times New Roman" w:hAnsi="Times New Roman" w:cs="Times New Roman"/>
+          <w:sz w:val="28"/>
+          <w:szCs w:val="28"/>
+        </w:rPr>
+      </w:pPr>
+      <w:r>
+        <w:rPr>
+          <w:rFonts w:ascii="Times New Roman" w:hAnsi="Times New Roman" w:cs="Times New Roman"/>
+          <w:sz w:val="28"/>
+          <w:szCs w:val="28"/>
+        </w:rPr>
+        <w:t>Registrazione e autenticazione (Base, Fact-checker).</w:t>
+      </w:r>
+    </w:p>
+    <w:p>
+      <w:pPr>
+        <w:numPr>
+          <w:ilvl w:val="1"/>
+          <w:numId w:val="5"/>
+        </w:numPr>
+        <w:tabs>
+          <w:tab w:val="left" w:pos="1236"/>
+        </w:tabs>
+        <w:rPr>
+          <w:rFonts w:ascii="Times New Roman" w:hAnsi="Times New Roman" w:cs="Times New Roman"/>
+          <w:sz w:val="28"/>
+          <w:szCs w:val="28"/>
+        </w:rPr>
+      </w:pPr>
+      <w:r>
+        <w:rPr>
+          <w:rFonts w:ascii="Times New Roman" w:hAnsi="Times New Roman" w:cs="Times New Roman"/>
+          <w:sz w:val="28"/>
+          <w:szCs w:val="28"/>
+        </w:rPr>
+        <w:t>Accesso differenziato alle funzionalità e ai dati.</w:t>
+      </w:r>
+    </w:p>
+    <w:p>
+      <w:pPr>
+        <w:numPr>
+          <w:ilvl w:val="0"/>
+          <w:numId w:val="5"/>
+        </w:numPr>
+        <w:tabs>
+          <w:tab w:val="left" w:pos="1236"/>
+        </w:tabs>
+        <w:rPr>
+          <w:rFonts w:ascii="Times New Roman" w:hAnsi="Times New Roman" w:cs="Times New Roman"/>
+          <w:sz w:val="28"/>
+          <w:szCs w:val="28"/>
+        </w:rPr>
+      </w:pPr>
+      <w:r>
+        <w:rPr>
+          <w:rFonts w:ascii="Times New Roman" w:hAnsi="Times New Roman" w:cs="Times New Roman"/>
+          <w:b/>
+          <w:bCs/>
+          <w:sz w:val="28"/>
+          <w:szCs w:val="28"/>
+        </w:rPr>
+        <w:t>Database e Storico</w:t>
+      </w:r>
+    </w:p>
+    <w:p>
+      <w:pPr>
+        <w:numPr>
+          <w:ilvl w:val="1"/>
+          <w:numId w:val="5"/>
+        </w:numPr>
+        <w:tabs>
+          <w:tab w:val="left" w:pos="1236"/>
+        </w:tabs>
+        <w:rPr>
+          <w:rFonts w:ascii="Times New Roman" w:hAnsi="Times New Roman" w:cs="Times New Roman"/>
+          <w:sz w:val="28"/>
+          <w:szCs w:val="28"/>
+        </w:rPr>
+      </w:pPr>
+      <w:r>
+        <w:rPr>
+          <w:rFonts w:ascii="Times New Roman" w:hAnsi="Times New Roman" w:cs="Times New Roman"/>
+          <w:sz w:val="28"/>
+          <w:szCs w:val="28"/>
+        </w:rPr>
+        <w:t>Archiviazione di articoli, risultati di classificazione, etichette manuali e storico degli utenti.</w:t>
+      </w:r>
+    </w:p>
+    <w:p>
+      <w:pPr>
+        <w:numPr>
+          <w:ilvl w:val="0"/>
+          <w:numId w:val="5"/>
+        </w:numPr>
+        <w:tabs>
+          <w:tab w:val="left" w:pos="1236"/>
+        </w:tabs>
+        <w:rPr>
+          <w:rFonts w:ascii="Times New Roman" w:hAnsi="Times New Roman" w:cs="Times New Roman"/>
+          <w:sz w:val="28"/>
+          <w:szCs w:val="28"/>
+        </w:rPr>
+      </w:pPr>
+      <w:r>
+        <w:rPr>
+          <w:rFonts w:ascii="Times New Roman" w:hAnsi="Times New Roman" w:cs="Times New Roman"/>
+          <w:b/>
+          <w:bCs/>
+          <w:sz w:val="28"/>
+          <w:szCs w:val="28"/>
+        </w:rPr>
+        <w:t>Apprendimento Automatico e Feedback Loop</w:t>
+      </w:r>
+    </w:p>
+    <w:p>
+      <w:pPr>
+        <w:numPr>
+          <w:ilvl w:val="1"/>
+          <w:numId w:val="5"/>
+        </w:numPr>
+        <w:tabs>
+          <w:tab w:val="left" w:pos="1236"/>
+        </w:tabs>
+        <w:rPr>
+          <w:rFonts w:ascii="Times New Roman" w:hAnsi="Times New Roman" w:cs="Times New Roman"/>
+          <w:sz w:val="28"/>
+          <w:szCs w:val="28"/>
+        </w:rPr>
+      </w:pPr>
+      <w:r>
+        <w:rPr>
+          <w:rFonts w:ascii="Times New Roman" w:hAnsi="Times New Roman" w:cs="Times New Roman"/>
+          <w:sz w:val="28"/>
+          <w:szCs w:val="28"/>
+        </w:rPr>
+        <w:t>Aggiornamento periodico del modello di classificazione basato sui dati etichettati.</w:t>
+      </w:r>
+    </w:p>
+    <w:p>
+      <w:pPr>
+        <w:tabs>
+          <w:tab w:val="left" w:pos="1236"/>
+        </w:tabs>
+        <w:rPr>
+          <w:rFonts w:ascii="Times New Roman" w:hAnsi="Times New Roman" w:cs="Times New Roman"/>
+          <w:b/>
+          <w:bCs/>
+          <w:sz w:val="30"/>
+          <w:szCs w:val="30"/>
+        </w:rPr>
+      </w:pPr>
+      <w:r>
+        <w:rPr>
+          <w:rFonts w:ascii="Times New Roman" w:hAnsi="Times New Roman" w:cs="Times New Roman"/>
+          <w:sz w:val="30"/>
+          <w:szCs w:val="30"/>
+        </w:rPr>
+        <w:t>3.2)</w:t>
+      </w:r>
+      <w:r>
+        <w:rPr>
+          <w:rFonts w:ascii="Times New Roman" w:hAnsi="Times New Roman" w:cs="Times New Roman"/>
+          <w:sz w:val="30"/>
+          <w:szCs w:val="30"/>
+        </w:rPr>
+        <w:t>Nonfunctional Requirements</w:t>
+      </w:r>
+    </w:p>
+    <w:p>
+      <w:pPr>
+        <w:numPr>
+          <w:ilvl w:val="0"/>
+          <w:numId w:val="6"/>
+        </w:numPr>
+        <w:tabs>
+          <w:tab w:val="left" w:pos="1236"/>
+        </w:tabs>
+        <w:rPr>
+          <w:rFonts w:ascii="Times New Roman" w:hAnsi="Times New Roman" w:cs="Times New Roman"/>
+          <w:sz w:val="28"/>
+          <w:szCs w:val="28"/>
+        </w:rPr>
+      </w:pPr>
+      <w:r>
+        <w:rPr>
+          <w:rFonts w:ascii="Times New Roman" w:hAnsi="Times New Roman" w:cs="Times New Roman"/>
+          <w:b/>
+          <w:bCs/>
+          <w:sz w:val="28"/>
+          <w:szCs w:val="28"/>
+        </w:rPr>
+        <w:lastRenderedPageBreak/>
+        <w:t>Usabilità</w:t>
+      </w:r>
+      <w:r>
+        <w:rPr>
+          <w:rFonts w:ascii="Times New Roman" w:hAnsi="Times New Roman" w:cs="Times New Roman"/>
+          <w:sz w:val="28"/>
+          <w:szCs w:val="28"/>
+        </w:rPr>
+        <w:br/>
+        <w:t>L’interfaccia deve essere intuitiva, con un design chiaro e accessibile anche a utenti non tecnici.</w:t>
+      </w:r>
+    </w:p>
+    <w:p>
+      <w:pPr>
+        <w:numPr>
+          <w:ilvl w:val="0"/>
+          <w:numId w:val="6"/>
+        </w:numPr>
+        <w:tabs>
+          <w:tab w:val="left" w:pos="1236"/>
+        </w:tabs>
+        <w:rPr>
+          <w:rFonts w:ascii="Times New Roman" w:hAnsi="Times New Roman" w:cs="Times New Roman"/>
+          <w:sz w:val="28"/>
+          <w:szCs w:val="28"/>
+        </w:rPr>
+      </w:pPr>
+      <w:r>
+        <w:rPr>
+          <w:rFonts w:ascii="Times New Roman" w:hAnsi="Times New Roman" w:cs="Times New Roman"/>
+          <w:b/>
+          <w:bCs/>
+          <w:sz w:val="28"/>
+          <w:szCs w:val="28"/>
+        </w:rPr>
+        <w:t>Scalabilità</w:t>
+      </w:r>
+      <w:r>
+        <w:rPr>
+          <w:rFonts w:ascii="Times New Roman" w:hAnsi="Times New Roman" w:cs="Times New Roman"/>
+          <w:sz w:val="28"/>
+          <w:szCs w:val="28"/>
+        </w:rPr>
+        <w:br/>
+        <w:t>Il sistema deve poter gestire un numero crescente di articoli e utenti senza degrado significativo delle prestazioni.</w:t>
+      </w:r>
+    </w:p>
+    <w:p>
+      <w:pPr>
+        <w:numPr>
+          <w:ilvl w:val="0"/>
+          <w:numId w:val="6"/>
+        </w:numPr>
+        <w:tabs>
+          <w:tab w:val="left" w:pos="1236"/>
+        </w:tabs>
+        <w:rPr>
+          <w:rFonts w:ascii="Times New Roman" w:hAnsi="Times New Roman" w:cs="Times New Roman"/>
+          <w:sz w:val="28"/>
+          <w:szCs w:val="28"/>
+        </w:rPr>
+      </w:pPr>
+      <w:r>
+        <w:rPr>
+          <w:rFonts w:ascii="Times New Roman" w:hAnsi="Times New Roman" w:cs="Times New Roman"/>
+          <w:b/>
+          <w:bCs/>
+          <w:sz w:val="28"/>
+          <w:szCs w:val="28"/>
+        </w:rPr>
+        <w:t>Affidabilità</w:t>
+      </w:r>
+      <w:r>
+        <w:rPr>
+          <w:rFonts w:ascii="Times New Roman" w:hAnsi="Times New Roman" w:cs="Times New Roman"/>
+          <w:sz w:val="28"/>
+          <w:szCs w:val="28"/>
+        </w:rPr>
+        <w:br/>
+        <w:t>I dati devono essere salvati in modo sicuro e persistente; il sistema deve tollerare guasti parziali.</w:t>
+      </w:r>
+    </w:p>
+    <w:p>
+      <w:pPr>
+        <w:numPr>
+          <w:ilvl w:val="0"/>
+          <w:numId w:val="6"/>
+        </w:numPr>
+        <w:tabs>
+          <w:tab w:val="left" w:pos="1236"/>
+        </w:tabs>
+        <w:rPr>
+          <w:rFonts w:ascii="Times New Roman" w:hAnsi="Times New Roman" w:cs="Times New Roman"/>
+          <w:sz w:val="28"/>
+          <w:szCs w:val="28"/>
+        </w:rPr>
+      </w:pPr>
+      <w:r>
+        <w:rPr>
+          <w:rFonts w:ascii="Times New Roman" w:hAnsi="Times New Roman" w:cs="Times New Roman"/>
+          <w:b/>
+          <w:bCs/>
+          <w:sz w:val="28"/>
+          <w:szCs w:val="28"/>
+        </w:rPr>
+        <w:t>Sicurezza</w:t>
+      </w:r>
+    </w:p>
+    <w:p>
+      <w:pPr>
+        <w:numPr>
+          <w:ilvl w:val="1"/>
+          <w:numId w:val="6"/>
+        </w:numPr>
+        <w:tabs>
+          <w:tab w:val="left" w:pos="1236"/>
+        </w:tabs>
+        <w:rPr>
+          <w:rFonts w:ascii="Times New Roman" w:hAnsi="Times New Roman" w:cs="Times New Roman"/>
+          <w:sz w:val="28"/>
+          <w:szCs w:val="28"/>
+        </w:rPr>
+      </w:pPr>
+      <w:r>
+        <w:rPr>
+          <w:rFonts w:ascii="Times New Roman" w:hAnsi="Times New Roman" w:cs="Times New Roman"/>
+          <w:sz w:val="28"/>
+          <w:szCs w:val="28"/>
+        </w:rPr>
+        <w:t>Autenticazione sicura (token/sessione).</w:t>
+      </w:r>
+    </w:p>
+    <w:p>
+      <w:pPr>
+        <w:numPr>
+          <w:ilvl w:val="1"/>
+          <w:numId w:val="6"/>
+        </w:numPr>
+        <w:tabs>
+          <w:tab w:val="left" w:pos="1236"/>
+        </w:tabs>
+        <w:rPr>
+          <w:rFonts w:ascii="Times New Roman" w:hAnsi="Times New Roman" w:cs="Times New Roman"/>
+          <w:sz w:val="28"/>
+          <w:szCs w:val="28"/>
+        </w:rPr>
+      </w:pPr>
+      <w:r>
+        <w:rPr>
+          <w:rFonts w:ascii="Times New Roman" w:hAnsi="Times New Roman" w:cs="Times New Roman"/>
+          <w:sz w:val="28"/>
+          <w:szCs w:val="28"/>
+        </w:rPr>
+        <w:t>Gestione dei ruoli e delle autorizzazioni.</w:t>
+      </w:r>
+    </w:p>
+    <w:p>
+      <w:pPr>
+        <w:numPr>
+          <w:ilvl w:val="1"/>
+          <w:numId w:val="6"/>
+        </w:numPr>
+        <w:tabs>
+          <w:tab w:val="left" w:pos="1236"/>
+        </w:tabs>
+        <w:rPr>
+          <w:rFonts w:ascii="Times New Roman" w:hAnsi="Times New Roman" w:cs="Times New Roman"/>
+          <w:sz w:val="28"/>
+          <w:szCs w:val="28"/>
+        </w:rPr>
+      </w:pPr>
+      <w:r>
+        <w:rPr>
+          <w:rFonts w:ascii="Times New Roman" w:hAnsi="Times New Roman" w:cs="Times New Roman"/>
+          <w:sz w:val="28"/>
+          <w:szCs w:val="28"/>
+        </w:rPr>
+        <w:t>Protezione da input malevoli (iniezioni, spam, ecc.).</w:t>
+      </w:r>
+    </w:p>
+    <w:p>
+      <w:pPr>
+        <w:numPr>
+          <w:ilvl w:val="0"/>
+          <w:numId w:val="6"/>
+        </w:numPr>
+        <w:tabs>
+          <w:tab w:val="left" w:pos="1236"/>
+        </w:tabs>
+        <w:rPr>
+          <w:rFonts w:ascii="Times New Roman" w:hAnsi="Times New Roman" w:cs="Times New Roman"/>
+          <w:sz w:val="28"/>
+          <w:szCs w:val="28"/>
+        </w:rPr>
+      </w:pPr>
+      <w:r>
+        <w:rPr>
+          <w:rFonts w:ascii="Times New Roman" w:hAnsi="Times New Roman" w:cs="Times New Roman"/>
+          <w:b/>
+          <w:bCs/>
+          <w:sz w:val="28"/>
+          <w:szCs w:val="28"/>
+        </w:rPr>
+        <w:t>Manutenibilità</w:t>
+      </w:r>
+      <w:r>
+        <w:rPr>
+          <w:rFonts w:ascii="Times New Roman" w:hAnsi="Times New Roman" w:cs="Times New Roman"/>
+          <w:sz w:val="28"/>
+          <w:szCs w:val="28"/>
+        </w:rPr>
+        <w:br/>
+        <w:t>Codice modulare, documentato e gestito tramite versioning (GitHub).</w:t>
+      </w:r>
+      <w:r>
+        <w:rPr>
+          <w:rFonts w:ascii="Times New Roman" w:hAnsi="Times New Roman" w:cs="Times New Roman"/>
+          <w:sz w:val="28"/>
+          <w:szCs w:val="28"/>
+        </w:rPr>
+        <w:br/>
+        <w:t>Struttura pronta per estensioni future (es. supporto immagini/video).</w:t>
+      </w:r>
+    </w:p>
+    <w:p>
+      <w:pPr>
+        <w:numPr>
+          <w:ilvl w:val="0"/>
+          <w:numId w:val="6"/>
+        </w:numPr>
+        <w:tabs>
+          <w:tab w:val="left" w:pos="1236"/>
+        </w:tabs>
+        <w:rPr>
+          <w:rFonts w:ascii="Times New Roman" w:hAnsi="Times New Roman" w:cs="Times New Roman"/>
+          <w:sz w:val="28"/>
+          <w:szCs w:val="28"/>
+        </w:rPr>
+      </w:pPr>
+      <w:r>
+        <w:rPr>
+          <w:rFonts w:ascii="Times New Roman" w:hAnsi="Times New Roman" w:cs="Times New Roman"/>
+          <w:b/>
+          <w:bCs/>
+          <w:sz w:val="28"/>
+          <w:szCs w:val="28"/>
+        </w:rPr>
+        <w:t>Compatibilità e Portabilità</w:t>
+      </w:r>
+      <w:r>
+        <w:rPr>
+          <w:rFonts w:ascii="Times New Roman" w:hAnsi="Times New Roman" w:cs="Times New Roman"/>
+          <w:sz w:val="28"/>
+          <w:szCs w:val="28"/>
+        </w:rPr>
+        <w:br/>
+        <w:t>Funzionamento previsto su browser desktop e mobile moderni.</w:t>
+      </w:r>
+    </w:p>
+    <w:p>
+      <w:pPr>
+        <w:tabs>
+          <w:tab w:val="left" w:pos="1236"/>
+        </w:tabs>
+        <w:rPr>
+          <w:rFonts w:ascii="Times New Roman" w:hAnsi="Times New Roman" w:cs="Times New Roman"/>
+          <w:sz w:val="28"/>
+          <w:szCs w:val="28"/>
+        </w:rPr>
+      </w:pPr>
+      <w:r>
+        <w:rPr>
+          <w:rFonts w:ascii="Times New Roman" w:hAnsi="Times New Roman" w:cs="Times New Roman"/>
+          <w:sz w:val="28"/>
+          <w:szCs w:val="28"/>
+        </w:rPr>
+        <w:pict w14:anchorId="2AFC2259">
+          <v:rect id="_x0000_i1025" style="width:0;height:1.5pt" o:hralign="center" o:hrstd="t" o:hr="t" fillcolor="#a0a0a0" stroked="f"/>
+        </w:pict>
+      </w:r>
+    </w:p>
+    <w:p>
+      <w:pPr>
+        <w:tabs>
+          <w:tab w:val="left" w:pos="1236"/>
+        </w:tabs>
+        <w:rPr>
+          <w:rFonts w:ascii="Times New Roman" w:hAnsi="Times New Roman" w:cs="Times New Roman"/>
+          <w:sz w:val="36"/>
+          <w:szCs w:val="36"/>
+        </w:rPr>
+      </w:pPr>
+      <w:r>
+        <w:rPr>
+          <w:rFonts w:ascii="Times New Roman" w:hAnsi="Times New Roman" w:cs="Times New Roman"/>
+          <w:sz w:val="36"/>
+          <w:szCs w:val="36"/>
+        </w:rPr>
+        <w:t>4)</w:t>
+      </w:r>
+      <w:r>
+        <w:rPr>
+          <w:rFonts w:ascii="Times New Roman" w:hAnsi="Times New Roman" w:cs="Times New Roman"/>
+          <w:sz w:val="36"/>
+          <w:szCs w:val="36"/>
+        </w:rPr>
+        <w:t>Target Environment</w:t>
+      </w:r>
+    </w:p>
+    <w:p>
+      <w:pPr>
+        <w:tabs>
+          <w:tab w:val="left" w:pos="1236"/>
+        </w:tabs>
+        <w:rPr>
+          <w:rFonts w:ascii="Times New Roman" w:hAnsi="Times New Roman" w:cs="Times New Roman"/>
+          <w:sz w:val="28"/>
+          <w:szCs w:val="28"/>
+        </w:rPr>
+      </w:pPr>
+      <w:r>
+        <w:rPr>
+          <w:rFonts w:ascii="Times New Roman" w:hAnsi="Times New Roman" w:cs="Times New Roman"/>
+          <w:sz w:val="28"/>
+          <w:szCs w:val="28"/>
+        </w:rPr>
+        <w:t>Poiché il progetto è in fase iniziale, le tecnologie esatte non sono ancora definitive. Tuttavia, la previsione è:</w:t>
+      </w:r>
+    </w:p>
+    <w:p>
+      <w:pPr>
+        <w:numPr>
+          <w:ilvl w:val="0"/>
+          <w:numId w:val="7"/>
+        </w:numPr>
+        <w:tabs>
+          <w:tab w:val="left" w:pos="1236"/>
+        </w:tabs>
+        <w:rPr>
+          <w:rFonts w:ascii="Times New Roman" w:hAnsi="Times New Roman" w:cs="Times New Roman"/>
+          <w:sz w:val="28"/>
+          <w:szCs w:val="28"/>
+        </w:rPr>
+      </w:pPr>
+      <w:r>
+        <w:rPr>
+          <w:rFonts w:ascii="Times New Roman" w:hAnsi="Times New Roman" w:cs="Times New Roman"/>
+          <w:b/>
+          <w:bCs/>
+          <w:sz w:val="28"/>
+          <w:szCs w:val="28"/>
+        </w:rPr>
+        <w:t>Ambiente di sviluppo</w:t>
+      </w:r>
+      <w:r>
+        <w:rPr>
+          <w:rFonts w:ascii="Times New Roman" w:hAnsi="Times New Roman" w:cs="Times New Roman"/>
+          <w:b/>
+          <w:bCs/>
+          <w:sz w:val="28"/>
+          <w:szCs w:val="28"/>
+        </w:rPr>
+        <w:t>(previsto)</w:t>
+      </w:r>
+      <w:r>
+        <w:rPr>
+          <w:rFonts w:ascii="Times New Roman" w:hAnsi="Times New Roman" w:cs="Times New Roman"/>
+          <w:b/>
+          <w:bCs/>
+          <w:sz w:val="28"/>
+          <w:szCs w:val="28"/>
+        </w:rPr>
+        <w:t>:</w:t>
+      </w:r>
+    </w:p>
+    <w:p>
+      <w:pPr>
+        <w:numPr>
+          <w:ilvl w:val="1"/>
+          <w:numId w:val="7"/>
+        </w:numPr>
+        <w:tabs>
+          <w:tab w:val="left" w:pos="1236"/>
+        </w:tabs>
+        <w:rPr>
+          <w:rFonts w:ascii="Times New Roman" w:hAnsi="Times New Roman" w:cs="Times New Roman"/>
+          <w:sz w:val="28"/>
+          <w:szCs w:val="28"/>
+        </w:rPr>
+      </w:pPr>
+      <w:r>
+        <w:rPr>
+          <w:rFonts w:ascii="Times New Roman" w:hAnsi="Times New Roman" w:cs="Times New Roman"/>
+          <w:sz w:val="28"/>
+          <w:szCs w:val="28"/>
+        </w:rPr>
+        <w:t>IDE: Visual Studio Code / PyCharm.</w:t>
+      </w:r>
+    </w:p>
+    <w:p>
+      <w:pPr>
+        <w:numPr>
+          <w:ilvl w:val="1"/>
+          <w:numId w:val="7"/>
+        </w:numPr>
+        <w:tabs>
+          <w:tab w:val="left" w:pos="1236"/>
+        </w:tabs>
+        <w:rPr>
+          <w:rFonts w:ascii="Times New Roman" w:hAnsi="Times New Roman" w:cs="Times New Roman"/>
+          <w:sz w:val="28"/>
+          <w:szCs w:val="28"/>
+        </w:rPr>
+      </w:pPr>
+      <w:r>
+        <w:rPr>
+          <w:rFonts w:ascii="Times New Roman" w:hAnsi="Times New Roman" w:cs="Times New Roman"/>
+          <w:sz w:val="28"/>
+          <w:szCs w:val="28"/>
+        </w:rPr>
+        <w:t>Versioning: GitHub.</w:t>
+      </w:r>
+    </w:p>
+    <w:p>
+      <w:pPr>
+        <w:numPr>
+          <w:ilvl w:val="1"/>
+          <w:numId w:val="7"/>
+        </w:numPr>
+        <w:tabs>
+          <w:tab w:val="left" w:pos="1236"/>
+        </w:tabs>
+        <w:rPr>
+          <w:rFonts w:ascii="Times New Roman" w:hAnsi="Times New Roman" w:cs="Times New Roman"/>
+          <w:sz w:val="28"/>
+          <w:szCs w:val="28"/>
+        </w:rPr>
+      </w:pPr>
+      <w:r>
+        <w:rPr>
+          <w:rFonts w:ascii="Times New Roman" w:hAnsi="Times New Roman" w:cs="Times New Roman"/>
+          <w:sz w:val="28"/>
+          <w:szCs w:val="28"/>
+        </w:rPr>
+        <w:t>Modellazione: UML con StarUML / PlantUML.</w:t>
+      </w:r>
+    </w:p>
+    <w:p>
+      <w:pPr>
+        <w:numPr>
+          <w:ilvl w:val="0"/>
+          <w:numId w:val="7"/>
+        </w:numPr>
+        <w:tabs>
+          <w:tab w:val="left" w:pos="1236"/>
+        </w:tabs>
+        <w:rPr>
+          <w:rFonts w:ascii="Times New Roman" w:hAnsi="Times New Roman" w:cs="Times New Roman"/>
+          <w:sz w:val="28"/>
+          <w:szCs w:val="28"/>
+        </w:rPr>
+      </w:pPr>
+      <w:r>
+        <w:rPr>
+          <w:rFonts w:ascii="Times New Roman" w:hAnsi="Times New Roman" w:cs="Times New Roman"/>
+          <w:b/>
+          <w:bCs/>
+          <w:sz w:val="28"/>
+          <w:szCs w:val="28"/>
+        </w:rPr>
+        <w:t>Stack tecnologico (previsto):</w:t>
+      </w:r>
+    </w:p>
+    <w:p>
+      <w:pPr>
+        <w:numPr>
+          <w:ilvl w:val="1"/>
+          <w:numId w:val="7"/>
+        </w:numPr>
+        <w:tabs>
+          <w:tab w:val="left" w:pos="1236"/>
+        </w:tabs>
+        <w:rPr>
+          <w:rFonts w:ascii="Times New Roman" w:hAnsi="Times New Roman" w:cs="Times New Roman"/>
+          <w:sz w:val="28"/>
+          <w:szCs w:val="28"/>
+          <w:lang w:val="en-US"/>
+        </w:rPr>
+      </w:pPr>
+      <w:r>
+        <w:rPr>
+          <w:rFonts w:ascii="Times New Roman" w:hAnsi="Times New Roman" w:cs="Times New Roman"/>
+          <w:sz w:val="28"/>
+          <w:szCs w:val="28"/>
+          <w:lang w:val="en-US"/>
+        </w:rPr>
+        <w:t>Backend: Python (Flask / FastAPI) o Node.js.</w:t>
+      </w:r>
+    </w:p>
+    <w:p>
+      <w:pPr>
+        <w:numPr>
+          <w:ilvl w:val="1"/>
+          <w:numId w:val="7"/>
+        </w:numPr>
+        <w:tabs>
+          <w:tab w:val="left" w:pos="1236"/>
+        </w:tabs>
+        <w:rPr>
+          <w:rFonts w:ascii="Times New Roman" w:hAnsi="Times New Roman" w:cs="Times New Roman"/>
+          <w:sz w:val="28"/>
+          <w:szCs w:val="28"/>
+          <w:lang w:val="en-US"/>
+        </w:rPr>
+      </w:pPr>
+      <w:r>
+        <w:rPr>
+          <w:rFonts w:ascii="Times New Roman" w:hAnsi="Times New Roman" w:cs="Times New Roman"/>
+          <w:sz w:val="28"/>
+          <w:szCs w:val="28"/>
+          <w:lang w:val="en-US"/>
+        </w:rPr>
+        <w:t>Frontend:</w:t>
+      </w:r>
+      <w:r>
+        <w:rPr>
+          <w:rFonts w:ascii="Times New Roman" w:hAnsi="Times New Roman" w:cs="Times New Roman"/>
+          <w:sz w:val="28"/>
+          <w:szCs w:val="28"/>
+          <w:lang w:val="en-US"/>
+        </w:rPr>
+        <w:t xml:space="preserve"> HTML/CSS</w:t>
+      </w:r>
+    </w:p>
+    <w:p>
+      <w:pPr>
+        <w:numPr>
+          <w:ilvl w:val="1"/>
+          <w:numId w:val="7"/>
+        </w:numPr>
+        <w:tabs>
+          <w:tab w:val="left" w:pos="1236"/>
+        </w:tabs>
+        <w:rPr>
+          <w:rFonts w:ascii="Times New Roman" w:hAnsi="Times New Roman" w:cs="Times New Roman"/>
+          <w:sz w:val="28"/>
+          <w:szCs w:val="28"/>
+        </w:rPr>
+      </w:pPr>
+      <w:r>
+        <w:rPr>
+          <w:rFonts w:ascii="Times New Roman" w:hAnsi="Times New Roman" w:cs="Times New Roman"/>
+          <w:sz w:val="28"/>
+          <w:szCs w:val="28"/>
+        </w:rPr>
+        <w:t xml:space="preserve">Database: </w:t>
+      </w:r>
+      <w:r>
+        <w:rPr>
+          <w:rFonts w:ascii="Times New Roman" w:hAnsi="Times New Roman" w:cs="Times New Roman"/>
+          <w:sz w:val="28"/>
+          <w:szCs w:val="28"/>
+        </w:rPr>
+        <w:t>My</w:t>
+      </w:r>
+      <w:r>
+        <w:rPr>
+          <w:rFonts w:ascii="Times New Roman" w:hAnsi="Times New Roman" w:cs="Times New Roman"/>
+          <w:sz w:val="28"/>
+          <w:szCs w:val="28"/>
+        </w:rPr>
+        <w:t>SQL</w:t>
+      </w:r>
+      <w:r>
+        <w:rPr>
+          <w:rFonts w:ascii="Times New Roman" w:hAnsi="Times New Roman" w:cs="Times New Roman"/>
+          <w:sz w:val="28"/>
+          <w:szCs w:val="28"/>
+        </w:rPr>
+        <w:t>.</w:t>
+      </w:r>
+    </w:p>
+    <w:p>
+      <w:pPr>
+        <w:numPr>
+          <w:ilvl w:val="1"/>
+          <w:numId w:val="7"/>
+        </w:numPr>
+        <w:tabs>
+          <w:tab w:val="left" w:pos="1236"/>
+        </w:tabs>
+        <w:rPr>
+          <w:rFonts w:ascii="Times New Roman" w:hAnsi="Times New Roman" w:cs="Times New Roman"/>
+          <w:sz w:val="28"/>
+          <w:szCs w:val="28"/>
+          <w:lang w:val="en-US"/>
+        </w:rPr>
+      </w:pPr>
+      <w:r>
+        <w:rPr>
+          <w:rFonts w:ascii="Times New Roman" w:hAnsi="Times New Roman" w:cs="Times New Roman"/>
+          <w:sz w:val="28"/>
+          <w:szCs w:val="28"/>
+          <w:lang w:val="en-US"/>
+        </w:rPr>
+        <w:t>AI/NLP: librerie Python (scikit-learn, spaCy, Transformers).</w:t>
+      </w:r>
+    </w:p>
+    <w:p>
+      <w:pPr>
+        <w:rPr>
+          <w:rFonts w:ascii="Times New Roman" w:hAnsi="Times New Roman" w:cs="Times New Roman"/>
+          <w:b/>
+          <w:bCs/>
+          <w:sz w:val="36"/>
+          <w:szCs w:val="36"/>
+          <w:lang w:val="en-US"/>
+        </w:rPr>
+      </w:pPr>
+    </w:p>
+    <w:p>
+      <w:pPr>
+        <w:rPr>
+          <w:rFonts w:ascii="Times New Roman" w:hAnsi="Times New Roman" w:cs="Times New Roman"/>
+          <w:b/>
+          <w:bCs/>
+          <w:sz w:val="36"/>
+          <w:szCs w:val="36"/>
+          <w:lang w:val="en-US"/>
         </w:rPr>
       </w:pPr>
     </w:p>
@@ -1293,6 +2301,389 @@
 <file path=word/numbering.xml><?xml version="1.0" encoding="utf-8"?>
 <w:numbering xmlns:wpc="http://schemas.microsoft.com/office/word/2010/wordprocessingCanvas" xmlns:cx="http://schemas.microsoft.com/office/drawing/2014/chartex" xmlns:cx1="http://schemas.microsoft.com/office/drawing/2015/9/8/chartex" xmlns:cx2="http://schemas.microsoft.com/office/drawing/2015/10/21/chartex" xmlns:cx3="http://schemas.microsoft.com/office/drawing/2016/5/9/chartex" xmlns:cx4="http://schemas.microsoft.com/office/drawing/2016/5/10/chartex" xmlns:cx5="http://schemas.microsoft.com/office/drawing/2016/5/11/chartex" xmlns:cx6="http://schemas.microsoft.com/office/drawing/2016/5/12/chartex" xmlns:cx7="http://schemas.microsoft.com/office/drawing/2016/5/13/chartex" xmlns:cx8="http://schemas.microsoft.com/office/drawing/2016/5/14/chartex" xmlns:mc="http://schemas.openxmlformats.org/markup-compatibility/2006" xmlns:aink="http://schemas.microsoft.com/office/drawing/2016/ink" xmlns:am3d="http://schemas.microsoft.com/office/drawing/2017/model3d" xmlns:o="urn:schemas-microsoft-com:office:office" xmlns:oel="http://schemas.microsoft.com/office/2019/extlst" xmlns:r="http://schemas.openxmlformats.org/officeDocument/2006/relationships" xmlns:m="http://schemas.openxmlformats.org/officeDocument/2006/math" xmlns:v="urn:schemas-microsoft-com:vml" xmlns:wp14="http://schemas.microsoft.com/office/word/2010/wordprocessingDrawing" xmlns:wp="http://schemas.openxmlformats.org/drawingml/2006/wordprocessingDrawing" xmlns:w10="urn:schemas-microsoft-com:office:word" xmlns:w="http://schemas.openxmlformats.org/wordprocessingml/2006/main" xmlns:w14="http://schemas.microsoft.com/office/word/2010/wordml" xmlns:w15="http://schemas.microsoft.com/office/word/2012/wordml" xmlns:w16cex="http://schemas.microsoft.com/office/word/2018/wordml/cex" xmlns:w16cid="http://schemas.microsoft.com/office/word/2016/wordml/cid" xmlns:w16="http://schemas.microsoft.com/office/word/2018/wordml" xmlns:w16du="http://schemas.microsoft.com/office/word/2023/wordml/word16du" xmlns:w16sdtdh="http://schemas.microsoft.com/office/word/2020/wordml/sdtdatahash" xmlns:w16sdtfl="http://schemas.microsoft.com/office/word/2024/wordml/sdtformatlock" xmlns:w16se="http://schemas.microsoft.com/office/word/2015/wordml/symex" xmlns:wpg="http://schemas.microsoft.com/office/word/2010/wordprocessingGroup" xmlns:wpi="http://schemas.microsoft.com/office/word/2010/wordprocessingInk" xmlns:wne="http://schemas.microsoft.com/office/word/2006/wordml" xmlns:wps="http://schemas.microsoft.com/office/word/2010/wordprocessingShape" mc:Ignorable="w14 w15 w16se w16cid w16 w16cex w16sdtdh w16sdtfl w16du wp14">
   <w:abstractNum w:abstractNumId="0" w15:restartNumberingAfterBreak="0">
+    <w:nsid w:val="2CBC717C"/>
+    <w:multiLevelType w:val="multilevel"/>
+    <w:tmpl w:val="084CB64C"/>
+    <w:lvl w:ilvl="0">
+      <w:start w:val="1"/>
+      <w:numFmt w:val="decimal"/>
+      <w:lvlText w:val="%1."/>
+      <w:lvlJc w:val="left"/>
+      <w:pPr>
+        <w:tabs>
+          <w:tab w:val="num" w:pos="720"/>
+        </w:tabs>
+        <w:ind w:left="720" w:hanging="360"/>
+      </w:pPr>
+    </w:lvl>
+    <w:lvl w:ilvl="1">
+      <w:start w:val="1"/>
+      <w:numFmt w:val="bullet"/>
+      <w:lvlText w:val="o"/>
+      <w:lvlJc w:val="left"/>
+      <w:pPr>
+        <w:tabs>
+          <w:tab w:val="num" w:pos="1440"/>
+        </w:tabs>
+        <w:ind w:left="1440" w:hanging="360"/>
+      </w:pPr>
+      <w:rPr>
+        <w:rFonts w:ascii="Courier New" w:hAnsi="Courier New" w:hint="default"/>
+        <w:sz w:val="20"/>
+      </w:rPr>
+    </w:lvl>
+    <w:lvl w:ilvl="2" w:tentative="1">
+      <w:start w:val="1"/>
+      <w:numFmt w:val="decimal"/>
+      <w:lvlText w:val="%3."/>
+      <w:lvlJc w:val="left"/>
+      <w:pPr>
+        <w:tabs>
+          <w:tab w:val="num" w:pos="2160"/>
+        </w:tabs>
+        <w:ind w:left="2160" w:hanging="360"/>
+      </w:pPr>
+    </w:lvl>
+    <w:lvl w:ilvl="3" w:tentative="1">
+      <w:start w:val="1"/>
+      <w:numFmt w:val="decimal"/>
+      <w:lvlText w:val="%4."/>
+      <w:lvlJc w:val="left"/>
+      <w:pPr>
+        <w:tabs>
+          <w:tab w:val="num" w:pos="2880"/>
+        </w:tabs>
+        <w:ind w:left="2880" w:hanging="360"/>
+      </w:pPr>
+    </w:lvl>
+    <w:lvl w:ilvl="4" w:tentative="1">
+      <w:start w:val="1"/>
+      <w:numFmt w:val="decimal"/>
+      <w:lvlText w:val="%5."/>
+      <w:lvlJc w:val="left"/>
+      <w:pPr>
+        <w:tabs>
+          <w:tab w:val="num" w:pos="3600"/>
+        </w:tabs>
+        <w:ind w:left="3600" w:hanging="360"/>
+      </w:pPr>
+    </w:lvl>
+    <w:lvl w:ilvl="5" w:tentative="1">
+      <w:start w:val="1"/>
+      <w:numFmt w:val="decimal"/>
+      <w:lvlText w:val="%6."/>
+      <w:lvlJc w:val="left"/>
+      <w:pPr>
+        <w:tabs>
+          <w:tab w:val="num" w:pos="4320"/>
+        </w:tabs>
+        <w:ind w:left="4320" w:hanging="360"/>
+      </w:pPr>
+    </w:lvl>
+    <w:lvl w:ilvl="6" w:tentative="1">
+      <w:start w:val="1"/>
+      <w:numFmt w:val="decimal"/>
+      <w:lvlText w:val="%7."/>
+      <w:lvlJc w:val="left"/>
+      <w:pPr>
+        <w:tabs>
+          <w:tab w:val="num" w:pos="5040"/>
+        </w:tabs>
+        <w:ind w:left="5040" w:hanging="360"/>
+      </w:pPr>
+    </w:lvl>
+    <w:lvl w:ilvl="7" w:tentative="1">
+      <w:start w:val="1"/>
+      <w:numFmt w:val="decimal"/>
+      <w:lvlText w:val="%8."/>
+      <w:lvlJc w:val="left"/>
+      <w:pPr>
+        <w:tabs>
+          <w:tab w:val="num" w:pos="5760"/>
+        </w:tabs>
+        <w:ind w:left="5760" w:hanging="360"/>
+      </w:pPr>
+    </w:lvl>
+    <w:lvl w:ilvl="8" w:tentative="1">
+      <w:start w:val="1"/>
+      <w:numFmt w:val="decimal"/>
+      <w:lvlText w:val="%9."/>
+      <w:lvlJc w:val="left"/>
+      <w:pPr>
+        <w:tabs>
+          <w:tab w:val="num" w:pos="6480"/>
+        </w:tabs>
+        <w:ind w:left="6480" w:hanging="360"/>
+      </w:pPr>
+    </w:lvl>
+  </w:abstractNum>
+  <w:abstractNum w:abstractNumId="1" w15:restartNumberingAfterBreak="0">
+    <w:nsid w:val="3A0105E5"/>
+    <w:multiLevelType w:val="multilevel"/>
+    <w:tmpl w:val="B5BA22D2"/>
+    <w:lvl w:ilvl="0">
+      <w:start w:val="1"/>
+      <w:numFmt w:val="decimal"/>
+      <w:lvlText w:val="%1."/>
+      <w:lvlJc w:val="left"/>
+      <w:pPr>
+        <w:tabs>
+          <w:tab w:val="num" w:pos="720"/>
+        </w:tabs>
+        <w:ind w:left="720" w:hanging="360"/>
+      </w:pPr>
+    </w:lvl>
+    <w:lvl w:ilvl="1">
+      <w:start w:val="1"/>
+      <w:numFmt w:val="bullet"/>
+      <w:lvlText w:val="o"/>
+      <w:lvlJc w:val="left"/>
+      <w:pPr>
+        <w:tabs>
+          <w:tab w:val="num" w:pos="1440"/>
+        </w:tabs>
+        <w:ind w:left="1440" w:hanging="360"/>
+      </w:pPr>
+      <w:rPr>
+        <w:rFonts w:ascii="Courier New" w:hAnsi="Courier New" w:hint="default"/>
+        <w:sz w:val="20"/>
+      </w:rPr>
+    </w:lvl>
+    <w:lvl w:ilvl="2" w:tentative="1">
+      <w:start w:val="1"/>
+      <w:numFmt w:val="decimal"/>
+      <w:lvlText w:val="%3."/>
+      <w:lvlJc w:val="left"/>
+      <w:pPr>
+        <w:tabs>
+          <w:tab w:val="num" w:pos="2160"/>
+        </w:tabs>
+        <w:ind w:left="2160" w:hanging="360"/>
+      </w:pPr>
+    </w:lvl>
+    <w:lvl w:ilvl="3" w:tentative="1">
+      <w:start w:val="1"/>
+      <w:numFmt w:val="decimal"/>
+      <w:lvlText w:val="%4."/>
+      <w:lvlJc w:val="left"/>
+      <w:pPr>
+        <w:tabs>
+          <w:tab w:val="num" w:pos="2880"/>
+        </w:tabs>
+        <w:ind w:left="2880" w:hanging="360"/>
+      </w:pPr>
+    </w:lvl>
+    <w:lvl w:ilvl="4" w:tentative="1">
+      <w:start w:val="1"/>
+      <w:numFmt w:val="decimal"/>
+      <w:lvlText w:val="%5."/>
+      <w:lvlJc w:val="left"/>
+      <w:pPr>
+        <w:tabs>
+          <w:tab w:val="num" w:pos="3600"/>
+        </w:tabs>
+        <w:ind w:left="3600" w:hanging="360"/>
+      </w:pPr>
+    </w:lvl>
+    <w:lvl w:ilvl="5" w:tentative="1">
+      <w:start w:val="1"/>
+      <w:numFmt w:val="decimal"/>
+      <w:lvlText w:val="%6."/>
+      <w:lvlJc w:val="left"/>
+      <w:pPr>
+        <w:tabs>
+          <w:tab w:val="num" w:pos="4320"/>
+        </w:tabs>
+        <w:ind w:left="4320" w:hanging="360"/>
+      </w:pPr>
+    </w:lvl>
+    <w:lvl w:ilvl="6" w:tentative="1">
+      <w:start w:val="1"/>
+      <w:numFmt w:val="decimal"/>
+      <w:lvlText w:val="%7."/>
+      <w:lvlJc w:val="left"/>
+      <w:pPr>
+        <w:tabs>
+          <w:tab w:val="num" w:pos="5040"/>
+        </w:tabs>
+        <w:ind w:left="5040" w:hanging="360"/>
+      </w:pPr>
+    </w:lvl>
+    <w:lvl w:ilvl="7" w:tentative="1">
+      <w:start w:val="1"/>
+      <w:numFmt w:val="decimal"/>
+      <w:lvlText w:val="%8."/>
+      <w:lvlJc w:val="left"/>
+      <w:pPr>
+        <w:tabs>
+          <w:tab w:val="num" w:pos="5760"/>
+        </w:tabs>
+        <w:ind w:left="5760" w:hanging="360"/>
+      </w:pPr>
+    </w:lvl>
+    <w:lvl w:ilvl="8" w:tentative="1">
+      <w:start w:val="1"/>
+      <w:numFmt w:val="decimal"/>
+      <w:lvlText w:val="%9."/>
+      <w:lvlJc w:val="left"/>
+      <w:pPr>
+        <w:tabs>
+          <w:tab w:val="num" w:pos="6480"/>
+        </w:tabs>
+        <w:ind w:left="6480" w:hanging="360"/>
+      </w:pPr>
+    </w:lvl>
+  </w:abstractNum>
+  <w:abstractNum w:abstractNumId="2" w15:restartNumberingAfterBreak="0">
+    <w:nsid w:val="3B3B0D69"/>
+    <w:multiLevelType w:val="multilevel"/>
+    <w:tmpl w:val="6256E80A"/>
+    <w:lvl w:ilvl="0">
+      <w:start w:val="1"/>
+      <w:numFmt w:val="bullet"/>
+      <w:lvlText w:val=""/>
+      <w:lvlJc w:val="left"/>
+      <w:pPr>
+        <w:tabs>
+          <w:tab w:val="num" w:pos="720"/>
+        </w:tabs>
+        <w:ind w:left="720" w:hanging="360"/>
+      </w:pPr>
+      <w:rPr>
+        <w:rFonts w:ascii="Symbol" w:hAnsi="Symbol" w:hint="default"/>
+        <w:sz w:val="20"/>
+      </w:rPr>
+    </w:lvl>
+    <w:lvl w:ilvl="1">
+      <w:start w:val="1"/>
+      <w:numFmt w:val="bullet"/>
+      <w:lvlText w:val="o"/>
+      <w:lvlJc w:val="left"/>
+      <w:pPr>
+        <w:tabs>
+          <w:tab w:val="num" w:pos="1440"/>
+        </w:tabs>
+        <w:ind w:left="1440" w:hanging="360"/>
+      </w:pPr>
+      <w:rPr>
+        <w:rFonts w:ascii="Courier New" w:hAnsi="Courier New" w:hint="default"/>
+        <w:sz w:val="20"/>
+      </w:rPr>
+    </w:lvl>
+    <w:lvl w:ilvl="2" w:tentative="1">
+      <w:start w:val="1"/>
+      <w:numFmt w:val="bullet"/>
+      <w:lvlText w:val=""/>
+      <w:lvlJc w:val="left"/>
+      <w:pPr>
+        <w:tabs>
+          <w:tab w:val="num" w:pos="2160"/>
+        </w:tabs>
+        <w:ind w:left="2160" w:hanging="360"/>
+      </w:pPr>
+      <w:rPr>
+        <w:rFonts w:ascii="Wingdings" w:hAnsi="Wingdings" w:hint="default"/>
+        <w:sz w:val="20"/>
+      </w:rPr>
+    </w:lvl>
+    <w:lvl w:ilvl="3" w:tentative="1">
+      <w:start w:val="1"/>
+      <w:numFmt w:val="bullet"/>
+      <w:lvlText w:val=""/>
+      <w:lvlJc w:val="left"/>
+      <w:pPr>
+        <w:tabs>
+          <w:tab w:val="num" w:pos="2880"/>
+        </w:tabs>
+        <w:ind w:left="2880" w:hanging="360"/>
+      </w:pPr>
+      <w:rPr>
+        <w:rFonts w:ascii="Wingdings" w:hAnsi="Wingdings" w:hint="default"/>
+        <w:sz w:val="20"/>
+      </w:rPr>
+    </w:lvl>
+    <w:lvl w:ilvl="4" w:tentative="1">
+      <w:start w:val="1"/>
+      <w:numFmt w:val="bullet"/>
+      <w:lvlText w:val=""/>
+      <w:lvlJc w:val="left"/>
+      <w:pPr>
+        <w:tabs>
+          <w:tab w:val="num" w:pos="3600"/>
+        </w:tabs>
+        <w:ind w:left="3600" w:hanging="360"/>
+      </w:pPr>
+      <w:rPr>
+        <w:rFonts w:ascii="Wingdings" w:hAnsi="Wingdings" w:hint="default"/>
+        <w:sz w:val="20"/>
+      </w:rPr>
+    </w:lvl>
+    <w:lvl w:ilvl="5" w:tentative="1">
+      <w:start w:val="1"/>
+      <w:numFmt w:val="bullet"/>
+      <w:lvlText w:val=""/>
+      <w:lvlJc w:val="left"/>
+      <w:pPr>
+        <w:tabs>
+          <w:tab w:val="num" w:pos="4320"/>
+        </w:tabs>
+        <w:ind w:left="4320" w:hanging="360"/>
+      </w:pPr>
+      <w:rPr>
+        <w:rFonts w:ascii="Wingdings" w:hAnsi="Wingdings" w:hint="default"/>
+        <w:sz w:val="20"/>
+      </w:rPr>
+    </w:lvl>
+    <w:lvl w:ilvl="6" w:tentative="1">
+      <w:start w:val="1"/>
+      <w:numFmt w:val="bullet"/>
+      <w:lvlText w:val=""/>
+      <w:lvlJc w:val="left"/>
+      <w:pPr>
+        <w:tabs>
+          <w:tab w:val="num" w:pos="5040"/>
+        </w:tabs>
+        <w:ind w:left="5040" w:hanging="360"/>
+      </w:pPr>
+      <w:rPr>
+        <w:rFonts w:ascii="Wingdings" w:hAnsi="Wingdings" w:hint="default"/>
+        <w:sz w:val="20"/>
+      </w:rPr>
+    </w:lvl>
+    <w:lvl w:ilvl="7" w:tentative="1">
+      <w:start w:val="1"/>
+      <w:numFmt w:val="bullet"/>
+      <w:lvlText w:val=""/>
+      <w:lvlJc w:val="left"/>
+      <w:pPr>
+        <w:tabs>
+          <w:tab w:val="num" w:pos="5760"/>
+        </w:tabs>
+        <w:ind w:left="5760" w:hanging="360"/>
+      </w:pPr>
+      <w:rPr>
+        <w:rFonts w:ascii="Wingdings" w:hAnsi="Wingdings" w:hint="default"/>
+        <w:sz w:val="20"/>
+      </w:rPr>
+    </w:lvl>
+    <w:lvl w:ilvl="8" w:tentative="1">
+      <w:start w:val="1"/>
+      <w:numFmt w:val="bullet"/>
+      <w:lvlText w:val=""/>
+      <w:lvlJc w:val="left"/>
+      <w:pPr>
+        <w:tabs>
+          <w:tab w:val="num" w:pos="6480"/>
+        </w:tabs>
+        <w:ind w:left="6480" w:hanging="360"/>
+      </w:pPr>
+      <w:rPr>
+        <w:rFonts w:ascii="Wingdings" w:hAnsi="Wingdings" w:hint="default"/>
+        <w:sz w:val="20"/>
+      </w:rPr>
+    </w:lvl>
+  </w:abstractNum>
+  <w:abstractNum w:abstractNumId="3" w15:restartNumberingAfterBreak="0">
     <w:nsid w:val="44F06B26"/>
     <w:multiLevelType w:val="hybridMultilevel"/>
     <w:tmpl w:val="E8D28876"/>
@@ -1383,7 +2774,7 @@
       </w:pPr>
     </w:lvl>
   </w:abstractNum>
-  <w:abstractNum w:abstractNumId="1" w15:restartNumberingAfterBreak="0">
+  <w:abstractNum w:abstractNumId="4" w15:restartNumberingAfterBreak="0">
     <w:nsid w:val="45202B4C"/>
     <w:multiLevelType w:val="hybridMultilevel"/>
     <w:tmpl w:val="E8D28876"/>
@@ -1474,7 +2865,7 @@
       </w:pPr>
     </w:lvl>
   </w:abstractNum>
-  <w:abstractNum w:abstractNumId="2" w15:restartNumberingAfterBreak="0">
+  <w:abstractNum w:abstractNumId="5" w15:restartNumberingAfterBreak="0">
     <w:nsid w:val="5D5A1398"/>
     <w:multiLevelType w:val="multilevel"/>
     <w:tmpl w:val="C0B42C5A"/>
@@ -1623,7 +3014,7 @@
       </w:rPr>
     </w:lvl>
   </w:abstractNum>
-  <w:abstractNum w:abstractNumId="3" w15:restartNumberingAfterBreak="0">
+  <w:abstractNum w:abstractNumId="6" w15:restartNumberingAfterBreak="0">
     <w:nsid w:val="657F775B"/>
     <w:multiLevelType w:val="multilevel"/>
     <w:tmpl w:val="81423152"/>
@@ -1773,15 +3164,24 @@
     </w:lvl>
   </w:abstractNum>
   <w:num w:numId="1" w16cid:durableId="649477682">
+    <w:abstractNumId w:val="4"/>
+  </w:num>
+  <w:num w:numId="2" w16cid:durableId="1315597223">
+    <w:abstractNumId w:val="3"/>
+  </w:num>
+  <w:num w:numId="3" w16cid:durableId="1404333208">
+    <w:abstractNumId w:val="6"/>
+  </w:num>
+  <w:num w:numId="4" w16cid:durableId="1763841099">
+    <w:abstractNumId w:val="5"/>
+  </w:num>
+  <w:num w:numId="5" w16cid:durableId="747580452">
     <w:abstractNumId w:val="1"/>
   </w:num>
-  <w:num w:numId="2" w16cid:durableId="1315597223">
+  <w:num w:numId="6" w16cid:durableId="2137335628">
     <w:abstractNumId w:val="0"/>
   </w:num>
-  <w:num w:numId="3" w16cid:durableId="1404333208">
-    <w:abstractNumId w:val="3"/>
-  </w:num>
-  <w:num w:numId="4" w16cid:durableId="1763841099">
+  <w:num w:numId="7" w16cid:durableId="1139954771">
     <w:abstractNumId w:val="2"/>
   </w:num>
 </w:numbering>

</xml_diff>

<commit_message>
Deliverables & Deadlines , Client Acceptance Criteria
</commit_message>
<xml_diff>
--- a/Deliverables/Problem statement_Fake-Buster.docx
+++ b/Deliverables/Problem statement_Fake-Buster.docx
@@ -279,6 +279,7 @@
           <w:szCs w:val="36"/>
         </w:rPr>
       </w:pPr>
+      <w:proofErr w:type="spellStart"/>
       <w:r>
         <w:rPr>
           <w:rFonts w:ascii="Times New Roman" w:hAnsi="Times New Roman" w:cs="Times New Roman"/>
@@ -287,6 +288,7 @@
         </w:rPr>
         <w:t>Problem</w:t>
       </w:r>
+      <w:proofErr w:type="spellEnd"/>
       <w:r>
         <w:rPr>
           <w:rFonts w:ascii="Times New Roman" w:hAnsi="Times New Roman" w:cs="Times New Roman"/>
@@ -404,13 +406,24 @@
     </w:p>
     <w:p>
       <w:pPr>
+        <w:tabs>
+          <w:tab w:val="left" w:pos="1236"/>
+        </w:tabs>
+        <w:rPr>
+          <w:rFonts w:ascii="Times New Roman" w:hAnsi="Times New Roman" w:cs="Times New Roman"/>
+          <w:sz w:val="36"/>
+          <w:szCs w:val="36"/>
+        </w:rPr>
+      </w:pPr>
+      <w:r>
         <w:rPr>
           <w:rFonts w:ascii="Times New Roman" w:hAnsi="Times New Roman" w:cs="Times New Roman"/>
           <w:sz w:val="36"/>
           <w:szCs w:val="36"/>
           <w:lang w:val="en-GB"/>
         </w:rPr>
-      </w:pPr>
+        <w:t xml:space="preserve">     </w:t>
+      </w:r>
       <w:r>
         <w:rPr>
           <w:rFonts w:ascii="Times New Roman" w:hAnsi="Times New Roman" w:cs="Times New Roman"/>
@@ -418,6 +431,51 @@
           <w:szCs w:val="36"/>
           <w:lang w:val="en-GB"/>
         </w:rPr>
+        <w:t>5</w:t>
+      </w:r>
+      <w:r>
+        <w:rPr>
+          <w:rFonts w:ascii="Times New Roman" w:hAnsi="Times New Roman" w:cs="Times New Roman"/>
+          <w:sz w:val="36"/>
+          <w:szCs w:val="36"/>
+          <w:lang w:val="en-GB"/>
+        </w:rPr>
+        <w:t>)</w:t>
+      </w:r>
+      <w:r>
+        <w:rPr>
+          <w:b/>
+          <w:bCs/>
+        </w:rPr>
+        <w:t xml:space="preserve"> </w:t>
+      </w:r>
+      <w:r>
+        <w:rPr>
+          <w:rFonts w:ascii="Times New Roman" w:hAnsi="Times New Roman" w:cs="Times New Roman"/>
+          <w:sz w:val="36"/>
+          <w:szCs w:val="36"/>
+        </w:rPr>
+        <w:t>Deliverables &amp; Deadlines</w:t>
+      </w:r>
+    </w:p>
+    <w:p>
+      <w:pPr>
+        <w:tabs>
+          <w:tab w:val="left" w:pos="1236"/>
+        </w:tabs>
+        <w:rPr>
+          <w:rFonts w:ascii="Times New Roman" w:hAnsi="Times New Roman" w:cs="Times New Roman"/>
+          <w:sz w:val="36"/>
+          <w:szCs w:val="36"/>
+          <w:lang w:val="en-GB"/>
+        </w:rPr>
+      </w:pPr>
+      <w:r>
+        <w:rPr>
+          <w:rFonts w:ascii="Times New Roman" w:hAnsi="Times New Roman" w:cs="Times New Roman"/>
+          <w:sz w:val="36"/>
+          <w:szCs w:val="36"/>
+        </w:rPr>
         <w:t xml:space="preserve">     </w:t>
       </w:r>
       <w:r>
@@ -427,7 +485,7 @@
           <w:szCs w:val="36"/>
           <w:lang w:val="en-GB"/>
         </w:rPr>
-        <w:t>5</w:t>
+        <w:t>6</w:t>
       </w:r>
       <w:r>
         <w:rPr>
@@ -436,16 +494,48 @@
           <w:szCs w:val="36"/>
           <w:lang w:val="en-GB"/>
         </w:rPr>
-        <w:t xml:space="preserve">) </w:t>
-      </w:r>
-      <w:r>
+        <w:t>) Client Acceptance Criteria</w:t>
+      </w:r>
+    </w:p>
+    <w:p>
+      <w:pPr>
+        <w:tabs>
+          <w:tab w:val="left" w:pos="1236"/>
+        </w:tabs>
+        <w:rPr>
+          <w:rFonts w:ascii="Times New Roman" w:hAnsi="Times New Roman" w:cs="Times New Roman"/>
+          <w:sz w:val="36"/>
+          <w:szCs w:val="36"/>
+        </w:rPr>
+      </w:pPr>
+    </w:p>
+    <w:p>
+      <w:pPr>
         <w:rPr>
           <w:rFonts w:ascii="Times New Roman" w:hAnsi="Times New Roman" w:cs="Times New Roman"/>
           <w:sz w:val="36"/>
           <w:szCs w:val="36"/>
           <w:lang w:val="en-GB"/>
         </w:rPr>
-        <w:t>Client Acceptance Criteria</w:t>
+      </w:pPr>
+    </w:p>
+    <w:p>
+      <w:pPr>
+        <w:rPr>
+          <w:rFonts w:ascii="Times New Roman" w:hAnsi="Times New Roman" w:cs="Times New Roman"/>
+          <w:sz w:val="36"/>
+          <w:szCs w:val="36"/>
+          <w:lang w:val="en-GB"/>
+        </w:rPr>
+      </w:pPr>
+      <w:r>
+        <w:rPr>
+          <w:rFonts w:ascii="Times New Roman" w:hAnsi="Times New Roman" w:cs="Times New Roman"/>
+          <w:sz w:val="36"/>
+          <w:szCs w:val="36"/>
+          <w:lang w:val="en-GB"/>
+        </w:rPr>
+        <w:t xml:space="preserve">     </w:t>
       </w:r>
     </w:p>
     <w:p>
@@ -605,13 +695,23 @@
           <w:szCs w:val="36"/>
         </w:rPr>
       </w:pPr>
-      <w:r>
-        <w:rPr>
-          <w:rFonts w:ascii="Times New Roman" w:hAnsi="Times New Roman" w:cs="Times New Roman"/>
-          <w:sz w:val="36"/>
-          <w:szCs w:val="36"/>
-        </w:rPr>
-        <w:t>Problem domain</w:t>
+      <w:proofErr w:type="spellStart"/>
+      <w:r>
+        <w:rPr>
+          <w:rFonts w:ascii="Times New Roman" w:hAnsi="Times New Roman" w:cs="Times New Roman"/>
+          <w:sz w:val="36"/>
+          <w:szCs w:val="36"/>
+        </w:rPr>
+        <w:t>Problem</w:t>
+      </w:r>
+      <w:proofErr w:type="spellEnd"/>
+      <w:r>
+        <w:rPr>
+          <w:rFonts w:ascii="Times New Roman" w:hAnsi="Times New Roman" w:cs="Times New Roman"/>
+          <w:sz w:val="36"/>
+          <w:szCs w:val="36"/>
+        </w:rPr>
+        <w:t xml:space="preserve"> domain</w:t>
       </w:r>
     </w:p>
     <w:p>
@@ -643,7 +743,6 @@
           <w:sz w:val="28"/>
           <w:szCs w:val="28"/>
         </w:rPr>
-        <w:lastRenderedPageBreak/>
         <w:t>La disinformazione online rappresenta una delle principali sfide del mondo digitale moderno. La facilità di condivisione dei contenuti e l’assenza di un controllo centralizzato rendono difficile distinguere tra informazione verificata e notizie false.</w:t>
       </w:r>
     </w:p>
@@ -658,6 +757,7 @@
           <w:szCs w:val="28"/>
         </w:rPr>
       </w:pPr>
+      <w:proofErr w:type="spellStart"/>
       <w:r>
         <w:rPr>
           <w:rFonts w:ascii="Times New Roman" w:hAnsi="Times New Roman" w:cs="Times New Roman"/>
@@ -668,6 +768,7 @@
         </w:rPr>
         <w:t>FakeBuster</w:t>
       </w:r>
+      <w:proofErr w:type="spellEnd"/>
       <w:r>
         <w:rPr>
           <w:rFonts w:ascii="Times New Roman" w:hAnsi="Times New Roman" w:cs="Times New Roman"/>
@@ -874,52 +975,80 @@
           <w:sz w:val="28"/>
           <w:szCs w:val="28"/>
         </w:rPr>
-        <w:t>Permettere il miglioramento continuo del modello grazie all’intervento umano dei fact-checker.</w:t>
-      </w:r>
-    </w:p>
-    <w:p>
-      <w:pPr>
-        <w:tabs>
-          <w:tab w:val="left" w:pos="1236"/>
-        </w:tabs>
-        <w:rPr>
-          <w:rFonts w:ascii="Times New Roman" w:hAnsi="Times New Roman" w:cs="Times New Roman"/>
-          <w:sz w:val="28"/>
-          <w:szCs w:val="28"/>
-        </w:rPr>
-      </w:pPr>
-    </w:p>
-    <w:p>
-      <w:pPr>
-        <w:tabs>
-          <w:tab w:val="left" w:pos="1236"/>
-        </w:tabs>
-        <w:rPr>
-          <w:rFonts w:ascii="Times New Roman" w:hAnsi="Times New Roman" w:cs="Times New Roman"/>
-          <w:sz w:val="36"/>
-          <w:szCs w:val="36"/>
-        </w:rPr>
-      </w:pPr>
-    </w:p>
-    <w:p>
-      <w:pPr>
-        <w:tabs>
-          <w:tab w:val="left" w:pos="1236"/>
-        </w:tabs>
-        <w:rPr>
-          <w:rFonts w:ascii="Times New Roman" w:hAnsi="Times New Roman" w:cs="Times New Roman"/>
-          <w:sz w:val="36"/>
-          <w:szCs w:val="36"/>
-        </w:rPr>
-      </w:pPr>
-      <w:r>
-        <w:rPr>
-          <w:rFonts w:ascii="Times New Roman" w:hAnsi="Times New Roman" w:cs="Times New Roman"/>
-          <w:sz w:val="36"/>
-          <w:szCs w:val="36"/>
-        </w:rPr>
-        <w:t>2)Scenarios</w:t>
-      </w:r>
+        <w:t xml:space="preserve">Permettere il miglioramento continuo del modello grazie all’intervento umano dei </w:t>
+      </w:r>
+      <w:proofErr w:type="spellStart"/>
+      <w:r>
+        <w:rPr>
+          <w:rFonts w:ascii="Times New Roman" w:hAnsi="Times New Roman" w:cs="Times New Roman"/>
+          <w:sz w:val="28"/>
+          <w:szCs w:val="28"/>
+        </w:rPr>
+        <w:t>fact-checker</w:t>
+      </w:r>
+      <w:proofErr w:type="spellEnd"/>
+      <w:r>
+        <w:rPr>
+          <w:rFonts w:ascii="Times New Roman" w:hAnsi="Times New Roman" w:cs="Times New Roman"/>
+          <w:sz w:val="28"/>
+          <w:szCs w:val="28"/>
+        </w:rPr>
+        <w:t>.</w:t>
+      </w:r>
+    </w:p>
+    <w:p>
+      <w:pPr>
+        <w:tabs>
+          <w:tab w:val="left" w:pos="1236"/>
+        </w:tabs>
+        <w:rPr>
+          <w:rFonts w:ascii="Times New Roman" w:hAnsi="Times New Roman" w:cs="Times New Roman"/>
+          <w:sz w:val="28"/>
+          <w:szCs w:val="28"/>
+        </w:rPr>
+      </w:pPr>
+    </w:p>
+    <w:p>
+      <w:pPr>
+        <w:tabs>
+          <w:tab w:val="left" w:pos="1236"/>
+        </w:tabs>
+        <w:rPr>
+          <w:rFonts w:ascii="Times New Roman" w:hAnsi="Times New Roman" w:cs="Times New Roman"/>
+          <w:sz w:val="36"/>
+          <w:szCs w:val="36"/>
+        </w:rPr>
+      </w:pPr>
+    </w:p>
+    <w:p>
+      <w:pPr>
+        <w:tabs>
+          <w:tab w:val="left" w:pos="1236"/>
+        </w:tabs>
+        <w:rPr>
+          <w:rFonts w:ascii="Times New Roman" w:hAnsi="Times New Roman" w:cs="Times New Roman"/>
+          <w:sz w:val="36"/>
+          <w:szCs w:val="36"/>
+        </w:rPr>
+      </w:pPr>
+      <w:r>
+        <w:rPr>
+          <w:rFonts w:ascii="Times New Roman" w:hAnsi="Times New Roman" w:cs="Times New Roman"/>
+          <w:sz w:val="36"/>
+          <w:szCs w:val="36"/>
+        </w:rPr>
+        <w:t>2)</w:t>
+      </w:r>
+      <w:proofErr w:type="spellStart"/>
+      <w:r>
+        <w:rPr>
+          <w:rFonts w:ascii="Times New Roman" w:hAnsi="Times New Roman" w:cs="Times New Roman"/>
+          <w:sz w:val="36"/>
+          <w:szCs w:val="36"/>
+        </w:rPr>
+        <w:t>Scenarios</w:t>
+      </w:r>
+      <w:proofErr w:type="spellEnd"/>
     </w:p>
     <w:p>
       <w:pPr>
@@ -998,26 +1127,49 @@
           <w:sz w:val="28"/>
           <w:szCs w:val="28"/>
         </w:rPr>
-        <w:t>Scenario 2 – Utente Verificatore (Fact-checker)</w:t>
-      </w:r>
-    </w:p>
-    <w:p>
-      <w:pPr>
-        <w:tabs>
-          <w:tab w:val="left" w:pos="1236"/>
-        </w:tabs>
-        <w:rPr>
-          <w:rFonts w:ascii="Times New Roman" w:hAnsi="Times New Roman" w:cs="Times New Roman"/>
-          <w:sz w:val="28"/>
-          <w:szCs w:val="28"/>
-        </w:rPr>
-      </w:pPr>
-      <w:r>
-        <w:rPr>
-          <w:rFonts w:ascii="Times New Roman" w:hAnsi="Times New Roman" w:cs="Times New Roman"/>
-          <w:sz w:val="28"/>
-          <w:szCs w:val="28"/>
-        </w:rPr>
+        <w:t>Scenario 2 – Utente Verificatore (</w:t>
+      </w:r>
+      <w:proofErr w:type="spellStart"/>
+      <w:r>
+        <w:rPr>
+          <w:rFonts w:ascii="Times New Roman" w:hAnsi="Times New Roman" w:cs="Times New Roman"/>
+          <w:b/>
+          <w:bCs/>
+          <w:sz w:val="28"/>
+          <w:szCs w:val="28"/>
+        </w:rPr>
+        <w:t>Fact-checker</w:t>
+      </w:r>
+      <w:proofErr w:type="spellEnd"/>
+      <w:r>
+        <w:rPr>
+          <w:rFonts w:ascii="Times New Roman" w:hAnsi="Times New Roman" w:cs="Times New Roman"/>
+          <w:b/>
+          <w:bCs/>
+          <w:sz w:val="28"/>
+          <w:szCs w:val="28"/>
+        </w:rPr>
+        <w:t>)</w:t>
+      </w:r>
+    </w:p>
+    <w:p>
+      <w:pPr>
+        <w:tabs>
+          <w:tab w:val="left" w:pos="1236"/>
+        </w:tabs>
+        <w:rPr>
+          <w:rFonts w:ascii="Times New Roman" w:hAnsi="Times New Roman" w:cs="Times New Roman"/>
+          <w:sz w:val="28"/>
+          <w:szCs w:val="28"/>
+        </w:rPr>
+      </w:pPr>
+      <w:r>
+        <w:rPr>
+          <w:rFonts w:ascii="Times New Roman" w:hAnsi="Times New Roman" w:cs="Times New Roman"/>
+          <w:sz w:val="28"/>
+          <w:szCs w:val="28"/>
+        </w:rPr>
+        <w:lastRenderedPageBreak/>
         <w:t xml:space="preserve">Un utente registrato con permessi avanzati accede allo storico globale, verifica articoli classificati automaticamente e li etichetta manualmente come </w:t>
       </w:r>
       <w:r>
@@ -1130,7 +1282,6 @@
           <w:szCs w:val="36"/>
           <w:lang w:val="en-GB"/>
         </w:rPr>
-        <w:lastRenderedPageBreak/>
         <w:t>3)Requirements</w:t>
       </w:r>
     </w:p>
@@ -1191,8 +1342,36 @@
           <w:sz w:val="30"/>
           <w:szCs w:val="30"/>
         </w:rPr>
-        <w:t>)Functional Requirements</w:t>
-      </w:r>
+        <w:t>)</w:t>
+      </w:r>
+      <w:proofErr w:type="spellStart"/>
+      <w:r>
+        <w:rPr>
+          <w:rFonts w:ascii="Times New Roman" w:hAnsi="Times New Roman" w:cs="Times New Roman"/>
+          <w:sz w:val="30"/>
+          <w:szCs w:val="30"/>
+        </w:rPr>
+        <w:t>Functional</w:t>
+      </w:r>
+      <w:proofErr w:type="spellEnd"/>
+      <w:r>
+        <w:rPr>
+          <w:rFonts w:ascii="Times New Roman" w:hAnsi="Times New Roman" w:cs="Times New Roman"/>
+          <w:sz w:val="30"/>
+          <w:szCs w:val="30"/>
+        </w:rPr>
+        <w:t xml:space="preserve"> </w:t>
+      </w:r>
+      <w:proofErr w:type="spellStart"/>
+      <w:r>
+        <w:rPr>
+          <w:rFonts w:ascii="Times New Roman" w:hAnsi="Times New Roman" w:cs="Times New Roman"/>
+          <w:sz w:val="30"/>
+          <w:szCs w:val="30"/>
+        </w:rPr>
+        <w:t>Requirements</w:t>
+      </w:r>
+      <w:proofErr w:type="spellEnd"/>
     </w:p>
     <w:p>
       <w:pPr>
@@ -1221,15 +1400,27 @@
           <w:szCs w:val="28"/>
         </w:rPr>
       </w:pPr>
-      <w:r>
-        <w:rPr>
-          <w:rFonts w:ascii="Times New Roman" w:hAnsi="Times New Roman" w:cs="Times New Roman"/>
-          <w:b/>
-          <w:bCs/>
-          <w:sz w:val="28"/>
-          <w:szCs w:val="28"/>
-        </w:rPr>
-        <w:t>Crawling e Raccolta dati</w:t>
+      <w:proofErr w:type="spellStart"/>
+      <w:r>
+        <w:rPr>
+          <w:rFonts w:ascii="Times New Roman" w:hAnsi="Times New Roman" w:cs="Times New Roman"/>
+          <w:b/>
+          <w:bCs/>
+          <w:sz w:val="28"/>
+          <w:szCs w:val="28"/>
+        </w:rPr>
+        <w:t>Crawling</w:t>
+      </w:r>
+      <w:proofErr w:type="spellEnd"/>
+      <w:r>
+        <w:rPr>
+          <w:rFonts w:ascii="Times New Roman" w:hAnsi="Times New Roman" w:cs="Times New Roman"/>
+          <w:b/>
+          <w:bCs/>
+          <w:sz w:val="28"/>
+          <w:szCs w:val="28"/>
+        </w:rPr>
+        <w:t xml:space="preserve"> e Raccolta dati</w:t>
       </w:r>
     </w:p>
     <w:p>
@@ -1327,7 +1518,25 @@
           <w:sz w:val="28"/>
           <w:szCs w:val="28"/>
         </w:rPr>
-        <w:t>Analisi testuale tramite NLP (es. TF-IDF, embedding, modelli BERT di base).</w:t>
+        <w:t xml:space="preserve">Analisi testuale tramite NLP (es. TF-IDF, </w:t>
+      </w:r>
+      <w:proofErr w:type="spellStart"/>
+      <w:r>
+        <w:rPr>
+          <w:rFonts w:ascii="Times New Roman" w:hAnsi="Times New Roman" w:cs="Times New Roman"/>
+          <w:sz w:val="28"/>
+          <w:szCs w:val="28"/>
+        </w:rPr>
+        <w:t>embedding</w:t>
+      </w:r>
+      <w:proofErr w:type="spellEnd"/>
+      <w:r>
+        <w:rPr>
+          <w:rFonts w:ascii="Times New Roman" w:hAnsi="Times New Roman" w:cs="Times New Roman"/>
+          <w:sz w:val="28"/>
+          <w:szCs w:val="28"/>
+        </w:rPr>
+        <w:t>, modelli BERT di base).</w:t>
       </w:r>
     </w:p>
     <w:p>
@@ -1377,7 +1586,29 @@
           <w:sz w:val="28"/>
           <w:szCs w:val="28"/>
         </w:rPr>
-        <w:t>Interfaccia Utente (Frontend)</w:t>
+        <w:t>Interfaccia Utente (</w:t>
+      </w:r>
+      <w:proofErr w:type="spellStart"/>
+      <w:r>
+        <w:rPr>
+          <w:rFonts w:ascii="Times New Roman" w:hAnsi="Times New Roman" w:cs="Times New Roman"/>
+          <w:b/>
+          <w:bCs/>
+          <w:sz w:val="28"/>
+          <w:szCs w:val="28"/>
+        </w:rPr>
+        <w:t>Frontend</w:t>
+      </w:r>
+      <w:proofErr w:type="spellEnd"/>
+      <w:r>
+        <w:rPr>
+          <w:rFonts w:ascii="Times New Roman" w:hAnsi="Times New Roman" w:cs="Times New Roman"/>
+          <w:b/>
+          <w:bCs/>
+          <w:sz w:val="28"/>
+          <w:szCs w:val="28"/>
+        </w:rPr>
+        <w:t>)</w:t>
       </w:r>
     </w:p>
     <w:p>
@@ -1475,7 +1706,25 @@
           <w:sz w:val="28"/>
           <w:szCs w:val="28"/>
         </w:rPr>
-        <w:t>Registrazione e autenticazione (Base, Fact-checker).</w:t>
+        <w:t xml:space="preserve">Registrazione e autenticazione (Base, </w:t>
+      </w:r>
+      <w:proofErr w:type="spellStart"/>
+      <w:r>
+        <w:rPr>
+          <w:rFonts w:ascii="Times New Roman" w:hAnsi="Times New Roman" w:cs="Times New Roman"/>
+          <w:sz w:val="28"/>
+          <w:szCs w:val="28"/>
+        </w:rPr>
+        <w:t>Fact-checker</w:t>
+      </w:r>
+      <w:proofErr w:type="spellEnd"/>
+      <w:r>
+        <w:rPr>
+          <w:rFonts w:ascii="Times New Roman" w:hAnsi="Times New Roman" w:cs="Times New Roman"/>
+          <w:sz w:val="28"/>
+          <w:szCs w:val="28"/>
+        </w:rPr>
+        <w:t>).</w:t>
       </w:r>
     </w:p>
     <w:p>
@@ -1549,6 +1798,7 @@
           <w:sz w:val="28"/>
           <w:szCs w:val="28"/>
         </w:rPr>
+        <w:lastRenderedPageBreak/>
         <w:t>Archiviazione di articoli, risultati di classificazione, etichette manuali e storico degli utenti.</w:t>
       </w:r>
     </w:p>
@@ -1623,14 +1873,34 @@
         </w:rPr>
         <w:t>3.2)</w:t>
       </w:r>
+      <w:proofErr w:type="spellStart"/>
       <w:r>
         <w:rPr>
           <w:rFonts w:ascii="Times New Roman" w:hAnsi="Times New Roman" w:cs="Times New Roman"/>
           <w:sz w:val="30"/>
           <w:szCs w:val="30"/>
         </w:rPr>
-        <w:t>Nonfunctional Requirements</w:t>
-      </w:r>
+        <w:t>Nonfunctional</w:t>
+      </w:r>
+      <w:proofErr w:type="spellEnd"/>
+      <w:r>
+        <w:rPr>
+          <w:rFonts w:ascii="Times New Roman" w:hAnsi="Times New Roman" w:cs="Times New Roman"/>
+          <w:sz w:val="30"/>
+          <w:szCs w:val="30"/>
+        </w:rPr>
+        <w:t xml:space="preserve"> </w:t>
+      </w:r>
+      <w:proofErr w:type="spellStart"/>
+      <w:r>
+        <w:rPr>
+          <w:rFonts w:ascii="Times New Roman" w:hAnsi="Times New Roman" w:cs="Times New Roman"/>
+          <w:sz w:val="30"/>
+          <w:szCs w:val="30"/>
+        </w:rPr>
+        <w:t>Requirements</w:t>
+      </w:r>
+      <w:proofErr w:type="spellEnd"/>
     </w:p>
     <w:p>
       <w:pPr>
@@ -1655,7 +1925,6 @@
           <w:sz w:val="28"/>
           <w:szCs w:val="28"/>
         </w:rPr>
-        <w:lastRenderedPageBreak/>
         <w:t>Usabilità</w:t>
       </w:r>
       <w:r>
@@ -1868,7 +2137,25 @@
           <w:szCs w:val="28"/>
         </w:rPr>
         <w:br/>
-        <w:t>Codice modulare, documentato e gestito tramite versioning (GitHub).</w:t>
+        <w:t xml:space="preserve">Codice modulare, documentato e gestito tramite </w:t>
+      </w:r>
+      <w:proofErr w:type="spellStart"/>
+      <w:r>
+        <w:rPr>
+          <w:rFonts w:ascii="Times New Roman" w:hAnsi="Times New Roman" w:cs="Times New Roman"/>
+          <w:sz w:val="28"/>
+          <w:szCs w:val="28"/>
+        </w:rPr>
+        <w:t>versioning</w:t>
+      </w:r>
+      <w:proofErr w:type="spellEnd"/>
+      <w:r>
+        <w:rPr>
+          <w:rFonts w:ascii="Times New Roman" w:hAnsi="Times New Roman" w:cs="Times New Roman"/>
+          <w:sz w:val="28"/>
+          <w:szCs w:val="28"/>
+        </w:rPr>
+        <w:t xml:space="preserve"> (GitHub).</w:t>
       </w:r>
       <w:r>
         <w:rPr>
@@ -2052,7 +2339,25 @@
           <w:sz w:val="28"/>
           <w:szCs w:val="28"/>
         </w:rPr>
-        <w:t>IDE: Visual Studio Code / PyCharm.</w:t>
+        <w:t xml:space="preserve">IDE: Visual Studio Code / </w:t>
+      </w:r>
+      <w:proofErr w:type="spellStart"/>
+      <w:r>
+        <w:rPr>
+          <w:rFonts w:ascii="Times New Roman" w:hAnsi="Times New Roman" w:cs="Times New Roman"/>
+          <w:sz w:val="28"/>
+          <w:szCs w:val="28"/>
+        </w:rPr>
+        <w:t>PyCharm</w:t>
+      </w:r>
+      <w:proofErr w:type="spellEnd"/>
+      <w:r>
+        <w:rPr>
+          <w:rFonts w:ascii="Times New Roman" w:hAnsi="Times New Roman" w:cs="Times New Roman"/>
+          <w:sz w:val="28"/>
+          <w:szCs w:val="28"/>
+        </w:rPr>
+        <w:t>.</w:t>
       </w:r>
     </w:p>
     <w:p>
@@ -2070,13 +2375,23 @@
           <w:szCs w:val="28"/>
         </w:rPr>
       </w:pPr>
-      <w:r>
-        <w:rPr>
-          <w:rFonts w:ascii="Times New Roman" w:hAnsi="Times New Roman" w:cs="Times New Roman"/>
-          <w:sz w:val="28"/>
-          <w:szCs w:val="28"/>
-        </w:rPr>
-        <w:t>Versioning: GitHub.</w:t>
+      <w:proofErr w:type="spellStart"/>
+      <w:r>
+        <w:rPr>
+          <w:rFonts w:ascii="Times New Roman" w:hAnsi="Times New Roman" w:cs="Times New Roman"/>
+          <w:sz w:val="28"/>
+          <w:szCs w:val="28"/>
+        </w:rPr>
+        <w:t>Versioning</w:t>
+      </w:r>
+      <w:proofErr w:type="spellEnd"/>
+      <w:r>
+        <w:rPr>
+          <w:rFonts w:ascii="Times New Roman" w:hAnsi="Times New Roman" w:cs="Times New Roman"/>
+          <w:sz w:val="28"/>
+          <w:szCs w:val="28"/>
+        </w:rPr>
+        <w:t>: GitHub.</w:t>
       </w:r>
     </w:p>
     <w:p>
@@ -2100,7 +2415,43 @@
           <w:sz w:val="28"/>
           <w:szCs w:val="28"/>
         </w:rPr>
-        <w:t>Modellazione: UML con StarUML / PlantUML.</w:t>
+        <w:t xml:space="preserve">Modellazione: UML con </w:t>
+      </w:r>
+      <w:proofErr w:type="spellStart"/>
+      <w:r>
+        <w:rPr>
+          <w:rFonts w:ascii="Times New Roman" w:hAnsi="Times New Roman" w:cs="Times New Roman"/>
+          <w:sz w:val="28"/>
+          <w:szCs w:val="28"/>
+        </w:rPr>
+        <w:t>StarUML</w:t>
+      </w:r>
+      <w:proofErr w:type="spellEnd"/>
+      <w:r>
+        <w:rPr>
+          <w:rFonts w:ascii="Times New Roman" w:hAnsi="Times New Roman" w:cs="Times New Roman"/>
+          <w:sz w:val="28"/>
+          <w:szCs w:val="28"/>
+        </w:rPr>
+        <w:t xml:space="preserve"> / </w:t>
+      </w:r>
+      <w:proofErr w:type="spellStart"/>
+      <w:r>
+        <w:rPr>
+          <w:rFonts w:ascii="Times New Roman" w:hAnsi="Times New Roman" w:cs="Times New Roman"/>
+          <w:sz w:val="28"/>
+          <w:szCs w:val="28"/>
+        </w:rPr>
+        <w:t>PlantUML</w:t>
+      </w:r>
+      <w:proofErr w:type="spellEnd"/>
+      <w:r>
+        <w:rPr>
+          <w:rFonts w:ascii="Times New Roman" w:hAnsi="Times New Roman" w:cs="Times New Roman"/>
+          <w:sz w:val="28"/>
+          <w:szCs w:val="28"/>
+        </w:rPr>
+        <w:t>.</w:t>
       </w:r>
     </w:p>
     <w:p>
@@ -2118,15 +2469,28 @@
           <w:szCs w:val="28"/>
         </w:rPr>
       </w:pPr>
-      <w:r>
-        <w:rPr>
-          <w:rFonts w:ascii="Times New Roman" w:hAnsi="Times New Roman" w:cs="Times New Roman"/>
-          <w:b/>
-          <w:bCs/>
-          <w:sz w:val="28"/>
-          <w:szCs w:val="28"/>
-        </w:rPr>
-        <w:t>Stack tecnologico (previsto):</w:t>
+      <w:proofErr w:type="spellStart"/>
+      <w:r>
+        <w:rPr>
+          <w:rFonts w:ascii="Times New Roman" w:hAnsi="Times New Roman" w:cs="Times New Roman"/>
+          <w:b/>
+          <w:bCs/>
+          <w:sz w:val="28"/>
+          <w:szCs w:val="28"/>
+        </w:rPr>
+        <w:lastRenderedPageBreak/>
+        <w:t>Stack</w:t>
+      </w:r>
+      <w:proofErr w:type="spellEnd"/>
+      <w:r>
+        <w:rPr>
+          <w:rFonts w:ascii="Times New Roman" w:hAnsi="Times New Roman" w:cs="Times New Roman"/>
+          <w:b/>
+          <w:bCs/>
+          <w:sz w:val="28"/>
+          <w:szCs w:val="28"/>
+        </w:rPr>
+        <w:t xml:space="preserve"> tecnologico (previsto):</w:t>
       </w:r>
     </w:p>
     <w:p>
@@ -2152,7 +2516,27 @@
           <w:szCs w:val="28"/>
           <w:lang w:val="en-US"/>
         </w:rPr>
-        <w:t>Backend: Python (Flask / FastAPI) o Node.js.</w:t>
+        <w:t xml:space="preserve">Backend: Python (Flask / </w:t>
+      </w:r>
+      <w:proofErr w:type="spellStart"/>
+      <w:r>
+        <w:rPr>
+          <w:rFonts w:ascii="Times New Roman" w:hAnsi="Times New Roman" w:cs="Times New Roman"/>
+          <w:sz w:val="28"/>
+          <w:szCs w:val="28"/>
+          <w:lang w:val="en-US"/>
+        </w:rPr>
+        <w:t>FastAPI</w:t>
+      </w:r>
+      <w:proofErr w:type="spellEnd"/>
+      <w:r>
+        <w:rPr>
+          <w:rFonts w:ascii="Times New Roman" w:hAnsi="Times New Roman" w:cs="Times New Roman"/>
+          <w:sz w:val="28"/>
+          <w:szCs w:val="28"/>
+          <w:lang w:val="en-US"/>
+        </w:rPr>
+        <w:t>) o Node.js.</w:t>
       </w:r>
     </w:p>
     <w:p>
@@ -2261,30 +2645,449 @@
           <w:szCs w:val="28"/>
           <w:lang w:val="en-US"/>
         </w:rPr>
-        <w:t>AI/NLP: librerie Python (scikit-learn, spaCy, Transformers).</w:t>
-      </w:r>
-    </w:p>
-    <w:p>
-      <w:pPr>
-        <w:rPr>
-          <w:rFonts w:ascii="Times New Roman" w:hAnsi="Times New Roman" w:cs="Times New Roman"/>
-          <w:b/>
-          <w:bCs/>
-          <w:sz w:val="36"/>
-          <w:szCs w:val="36"/>
+        <w:t xml:space="preserve">AI/NLP: </w:t>
+      </w:r>
+      <w:proofErr w:type="spellStart"/>
+      <w:r>
+        <w:rPr>
+          <w:rFonts w:ascii="Times New Roman" w:hAnsi="Times New Roman" w:cs="Times New Roman"/>
+          <w:sz w:val="28"/>
+          <w:szCs w:val="28"/>
           <w:lang w:val="en-US"/>
         </w:rPr>
-      </w:pPr>
-    </w:p>
-    <w:p>
-      <w:pPr>
-        <w:rPr>
-          <w:rFonts w:ascii="Times New Roman" w:hAnsi="Times New Roman" w:cs="Times New Roman"/>
-          <w:b/>
-          <w:bCs/>
-          <w:sz w:val="36"/>
-          <w:szCs w:val="36"/>
+        <w:t>librerie</w:t>
+      </w:r>
+      <w:proofErr w:type="spellEnd"/>
+      <w:r>
+        <w:rPr>
+          <w:rFonts w:ascii="Times New Roman" w:hAnsi="Times New Roman" w:cs="Times New Roman"/>
+          <w:sz w:val="28"/>
+          <w:szCs w:val="28"/>
           <w:lang w:val="en-US"/>
+        </w:rPr>
+        <w:t xml:space="preserve"> Python (scikit-learn, </w:t>
+      </w:r>
+      <w:proofErr w:type="spellStart"/>
+      <w:r>
+        <w:rPr>
+          <w:rFonts w:ascii="Times New Roman" w:hAnsi="Times New Roman" w:cs="Times New Roman"/>
+          <w:sz w:val="28"/>
+          <w:szCs w:val="28"/>
+          <w:lang w:val="en-US"/>
+        </w:rPr>
+        <w:t>spaCy</w:t>
+      </w:r>
+      <w:proofErr w:type="spellEnd"/>
+      <w:r>
+        <w:rPr>
+          <w:rFonts w:ascii="Times New Roman" w:hAnsi="Times New Roman" w:cs="Times New Roman"/>
+          <w:sz w:val="28"/>
+          <w:szCs w:val="28"/>
+          <w:lang w:val="en-US"/>
+        </w:rPr>
+        <w:t>, Transformers).</w:t>
+      </w:r>
+    </w:p>
+    <w:p>
+      <w:pPr>
+        <w:rPr>
+          <w:rFonts w:ascii="Times New Roman" w:hAnsi="Times New Roman" w:cs="Times New Roman"/>
+          <w:b/>
+          <w:bCs/>
+          <w:sz w:val="36"/>
+          <w:szCs w:val="36"/>
+          <w:lang w:val="en-US"/>
+        </w:rPr>
+      </w:pPr>
+    </w:p>
+    <w:p>
+      <w:pPr>
+        <w:tabs>
+          <w:tab w:val="left" w:pos="1236"/>
+        </w:tabs>
+        <w:rPr>
+          <w:rFonts w:ascii="Times New Roman" w:hAnsi="Times New Roman" w:cs="Times New Roman"/>
+          <w:sz w:val="36"/>
+          <w:szCs w:val="36"/>
+        </w:rPr>
+      </w:pPr>
+      <w:r>
+        <w:rPr>
+          <w:rFonts w:ascii="Times New Roman" w:hAnsi="Times New Roman" w:cs="Times New Roman"/>
+          <w:sz w:val="36"/>
+          <w:szCs w:val="36"/>
+          <w:lang w:val="en-GB"/>
+        </w:rPr>
+        <w:t xml:space="preserve"> </w:t>
+      </w:r>
+      <w:r>
+        <w:rPr>
+          <w:rFonts w:ascii="Times New Roman" w:hAnsi="Times New Roman" w:cs="Times New Roman"/>
+          <w:sz w:val="36"/>
+          <w:szCs w:val="36"/>
+          <w:lang w:val="en-GB"/>
+        </w:rPr>
+        <w:t>5</w:t>
+      </w:r>
+      <w:r>
+        <w:rPr>
+          <w:rFonts w:ascii="Times New Roman" w:hAnsi="Times New Roman" w:cs="Times New Roman"/>
+          <w:sz w:val="36"/>
+          <w:szCs w:val="36"/>
+          <w:lang w:val="en-GB"/>
+        </w:rPr>
+        <w:t>)</w:t>
+      </w:r>
+      <w:r>
+        <w:rPr>
+          <w:b/>
+          <w:bCs/>
+        </w:rPr>
+        <w:t xml:space="preserve"> </w:t>
+      </w:r>
+      <w:r>
+        <w:rPr>
+          <w:rFonts w:ascii="Times New Roman" w:hAnsi="Times New Roman" w:cs="Times New Roman"/>
+          <w:sz w:val="36"/>
+          <w:szCs w:val="36"/>
+        </w:rPr>
+        <w:t>Deliverables &amp; Deadlines</w:t>
+      </w:r>
+    </w:p>
+    <w:p>
+      <w:pPr>
+        <w:rPr>
+          <w:rFonts w:ascii="Times New Roman" w:hAnsi="Times New Roman" w:cs="Times New Roman"/>
+          <w:b/>
+          <w:bCs/>
+          <w:sz w:val="36"/>
+          <w:szCs w:val="36"/>
+          <w:lang w:val="en-US"/>
+        </w:rPr>
+      </w:pPr>
+      <w:r>
+        <w:rPr>
+          <w:rFonts w:ascii="Times New Roman" w:hAnsi="Times New Roman" w:cs="Times New Roman"/>
+          <w:b/>
+          <w:bCs/>
+          <w:sz w:val="36"/>
+          <w:szCs w:val="36"/>
+          <w:lang w:val="en-US"/>
+        </w:rPr>
+        <w:t xml:space="preserve">   </w:t>
+      </w:r>
+    </w:p>
+    <w:p>
+      <w:pPr>
+        <w:rPr>
+          <w:rFonts w:ascii="Times New Roman" w:hAnsi="Times New Roman" w:cs="Times New Roman"/>
+          <w:sz w:val="28"/>
+          <w:szCs w:val="28"/>
+        </w:rPr>
+      </w:pPr>
+      <w:r>
+        <w:rPr>
+          <w:rFonts w:ascii="Times New Roman" w:hAnsi="Times New Roman" w:cs="Times New Roman"/>
+          <w:sz w:val="28"/>
+          <w:szCs w:val="28"/>
+        </w:rPr>
+        <w:t xml:space="preserve">3. </w:t>
+      </w:r>
+      <w:proofErr w:type="spellStart"/>
+      <w:r>
+        <w:rPr>
+          <w:rFonts w:ascii="Times New Roman" w:hAnsi="Times New Roman" w:cs="Times New Roman"/>
+          <w:sz w:val="28"/>
+          <w:szCs w:val="28"/>
+        </w:rPr>
+        <w:t>Problem</w:t>
+      </w:r>
+      <w:proofErr w:type="spellEnd"/>
+      <w:r>
+        <w:rPr>
+          <w:rFonts w:ascii="Times New Roman" w:hAnsi="Times New Roman" w:cs="Times New Roman"/>
+          <w:sz w:val="28"/>
+          <w:szCs w:val="28"/>
+        </w:rPr>
+        <w:t xml:space="preserve"> Statement: 14 ottobre 2025</w:t>
+      </w:r>
+      <w:r>
+        <w:rPr>
+          <w:rFonts w:ascii="Times New Roman" w:hAnsi="Times New Roman" w:cs="Times New Roman"/>
+          <w:sz w:val="28"/>
+          <w:szCs w:val="28"/>
+        </w:rPr>
+        <w:br/>
+        <w:t>4. Requisiti e casi d’uso: 28 ottobre 2025</w:t>
+      </w:r>
+      <w:r>
+        <w:rPr>
+          <w:rFonts w:ascii="Times New Roman" w:hAnsi="Times New Roman" w:cs="Times New Roman"/>
+          <w:sz w:val="28"/>
+          <w:szCs w:val="28"/>
+        </w:rPr>
+        <w:br/>
+        <w:t xml:space="preserve">5. </w:t>
+      </w:r>
+      <w:proofErr w:type="spellStart"/>
+      <w:r>
+        <w:rPr>
+          <w:rFonts w:ascii="Times New Roman" w:hAnsi="Times New Roman" w:cs="Times New Roman"/>
+          <w:sz w:val="28"/>
+          <w:szCs w:val="28"/>
+        </w:rPr>
+        <w:t>Requirements</w:t>
+      </w:r>
+      <w:proofErr w:type="spellEnd"/>
+      <w:r>
+        <w:rPr>
+          <w:rFonts w:ascii="Times New Roman" w:hAnsi="Times New Roman" w:cs="Times New Roman"/>
+          <w:sz w:val="28"/>
+          <w:szCs w:val="28"/>
+        </w:rPr>
+        <w:t xml:space="preserve"> Analysis </w:t>
+      </w:r>
+      <w:proofErr w:type="spellStart"/>
+      <w:r>
+        <w:rPr>
+          <w:rFonts w:ascii="Times New Roman" w:hAnsi="Times New Roman" w:cs="Times New Roman"/>
+          <w:sz w:val="28"/>
+          <w:szCs w:val="28"/>
+        </w:rPr>
+        <w:t>Document</w:t>
+      </w:r>
+      <w:proofErr w:type="spellEnd"/>
+      <w:r>
+        <w:rPr>
+          <w:rFonts w:ascii="Times New Roman" w:hAnsi="Times New Roman" w:cs="Times New Roman"/>
+          <w:sz w:val="28"/>
+          <w:szCs w:val="28"/>
+        </w:rPr>
+        <w:t>: 11 novembre 2025</w:t>
+      </w:r>
+      <w:r>
+        <w:rPr>
+          <w:rFonts w:ascii="Times New Roman" w:hAnsi="Times New Roman" w:cs="Times New Roman"/>
+          <w:sz w:val="28"/>
+          <w:szCs w:val="28"/>
+        </w:rPr>
+        <w:br/>
+        <w:t xml:space="preserve">6. System Design </w:t>
+      </w:r>
+      <w:proofErr w:type="spellStart"/>
+      <w:r>
+        <w:rPr>
+          <w:rFonts w:ascii="Times New Roman" w:hAnsi="Times New Roman" w:cs="Times New Roman"/>
+          <w:sz w:val="28"/>
+          <w:szCs w:val="28"/>
+        </w:rPr>
+        <w:t>Document</w:t>
+      </w:r>
+      <w:proofErr w:type="spellEnd"/>
+      <w:r>
+        <w:rPr>
+          <w:rFonts w:ascii="Times New Roman" w:hAnsi="Times New Roman" w:cs="Times New Roman"/>
+          <w:sz w:val="28"/>
+          <w:szCs w:val="28"/>
+        </w:rPr>
+        <w:t>: 25 novembre 2025</w:t>
+      </w:r>
+      <w:r>
+        <w:rPr>
+          <w:rFonts w:ascii="Times New Roman" w:hAnsi="Times New Roman" w:cs="Times New Roman"/>
+          <w:sz w:val="28"/>
+          <w:szCs w:val="28"/>
+        </w:rPr>
+        <w:br/>
+        <w:t xml:space="preserve">7. Specifica delle interfacce dei moduli del sottosistema da implementare </w:t>
+      </w:r>
+      <w:r>
+        <w:rPr>
+          <w:rFonts w:ascii="Times New Roman" w:hAnsi="Times New Roman" w:cs="Times New Roman"/>
+          <w:sz w:val="28"/>
+          <w:szCs w:val="28"/>
+        </w:rPr>
+        <w:t xml:space="preserve">e </w:t>
+      </w:r>
+      <w:r>
+        <w:rPr>
+          <w:rFonts w:ascii="Times New Roman" w:hAnsi="Times New Roman" w:cs="Times New Roman"/>
+          <w:sz w:val="28"/>
+          <w:szCs w:val="28"/>
+        </w:rPr>
+        <w:t>Object</w:t>
+      </w:r>
+      <w:r>
+        <w:rPr>
+          <w:rFonts w:ascii="Times New Roman" w:hAnsi="Times New Roman" w:cs="Times New Roman"/>
+          <w:sz w:val="28"/>
+          <w:szCs w:val="28"/>
+        </w:rPr>
+        <w:br/>
+        <w:t xml:space="preserve">Design </w:t>
+      </w:r>
+      <w:proofErr w:type="spellStart"/>
+      <w:r>
+        <w:rPr>
+          <w:rFonts w:ascii="Times New Roman" w:hAnsi="Times New Roman" w:cs="Times New Roman"/>
+          <w:sz w:val="28"/>
+          <w:szCs w:val="28"/>
+        </w:rPr>
+        <w:t>Document</w:t>
+      </w:r>
+      <w:proofErr w:type="spellEnd"/>
+      <w:r>
+        <w:rPr>
+          <w:rFonts w:ascii="Times New Roman" w:hAnsi="Times New Roman" w:cs="Times New Roman"/>
+          <w:sz w:val="28"/>
+          <w:szCs w:val="28"/>
+        </w:rPr>
+        <w:t>: 16 dicembre 2025</w:t>
+      </w:r>
+      <w:r>
+        <w:rPr>
+          <w:rFonts w:ascii="Times New Roman" w:hAnsi="Times New Roman" w:cs="Times New Roman"/>
+          <w:sz w:val="28"/>
+          <w:szCs w:val="28"/>
+        </w:rPr>
+        <w:br/>
+        <w:t>8. Piano di test di sistema e specifica dei casi di test per il sottosistema da implementare: 16</w:t>
+      </w:r>
+      <w:r>
+        <w:rPr>
+          <w:rFonts w:ascii="Times New Roman" w:hAnsi="Times New Roman" w:cs="Times New Roman"/>
+          <w:sz w:val="28"/>
+          <w:szCs w:val="28"/>
+        </w:rPr>
+        <w:t xml:space="preserve"> </w:t>
+      </w:r>
+      <w:r>
+        <w:rPr>
+          <w:rFonts w:ascii="Times New Roman" w:hAnsi="Times New Roman" w:cs="Times New Roman"/>
+          <w:sz w:val="28"/>
+          <w:szCs w:val="28"/>
+        </w:rPr>
+        <w:t>dicembre 2025</w:t>
+      </w:r>
+    </w:p>
+    <w:p>
+      <w:pPr>
+        <w:rPr>
+          <w:rFonts w:ascii="Times New Roman" w:hAnsi="Times New Roman" w:cs="Times New Roman"/>
+          <w:sz w:val="36"/>
+          <w:szCs w:val="36"/>
+          <w:lang w:val="en-GB"/>
+        </w:rPr>
+      </w:pPr>
+      <w:r>
+        <w:rPr>
+          <w:rFonts w:ascii="Times New Roman" w:hAnsi="Times New Roman" w:cs="Times New Roman"/>
+          <w:b/>
+          <w:bCs/>
+          <w:sz w:val="36"/>
+          <w:szCs w:val="36"/>
+        </w:rPr>
+        <w:t xml:space="preserve">  </w:t>
+      </w:r>
+      <w:r>
+        <w:rPr>
+          <w:rFonts w:ascii="Times New Roman" w:hAnsi="Times New Roman" w:cs="Times New Roman"/>
+          <w:sz w:val="36"/>
+          <w:szCs w:val="36"/>
+          <w:lang w:val="en-GB"/>
+        </w:rPr>
+        <w:t>5) Client Acceptance Criteria</w:t>
+      </w:r>
+    </w:p>
+    <w:p>
+      <w:pPr>
+        <w:tabs>
+          <w:tab w:val="left" w:pos="1236"/>
+        </w:tabs>
+        <w:ind w:left="720"/>
+        <w:rPr>
+          <w:rFonts w:ascii="Times New Roman" w:hAnsi="Times New Roman" w:cs="Times New Roman"/>
+          <w:sz w:val="28"/>
+          <w:szCs w:val="28"/>
+        </w:rPr>
+      </w:pPr>
+      <w:r>
+        <w:rPr>
+          <w:rFonts w:ascii="Times New Roman" w:hAnsi="Times New Roman" w:cs="Times New Roman"/>
+          <w:sz w:val="28"/>
+          <w:szCs w:val="28"/>
+        </w:rPr>
+        <w:t>Il sistema deve essere in grado di analizzare e classificare un articolo con accuratezza ≥70% sul dataset di test.</w:t>
+      </w:r>
+    </w:p>
+    <w:p>
+      <w:pPr>
+        <w:tabs>
+          <w:tab w:val="left" w:pos="1236"/>
+        </w:tabs>
+        <w:ind w:left="720"/>
+        <w:rPr>
+          <w:rFonts w:ascii="Times New Roman" w:hAnsi="Times New Roman" w:cs="Times New Roman"/>
+          <w:sz w:val="28"/>
+          <w:szCs w:val="28"/>
+        </w:rPr>
+      </w:pPr>
+      <w:r>
+        <w:rPr>
+          <w:rFonts w:ascii="Times New Roman" w:hAnsi="Times New Roman" w:cs="Times New Roman"/>
+          <w:sz w:val="28"/>
+          <w:szCs w:val="28"/>
+        </w:rPr>
+        <w:t xml:space="preserve">Devono essere disponibili le funzionalità di base per entrambi i tipi di utente (Base e </w:t>
+      </w:r>
+      <w:proofErr w:type="spellStart"/>
+      <w:r>
+        <w:rPr>
+          <w:rFonts w:ascii="Times New Roman" w:hAnsi="Times New Roman" w:cs="Times New Roman"/>
+          <w:sz w:val="28"/>
+          <w:szCs w:val="28"/>
+        </w:rPr>
+        <w:t>Fact-checker</w:t>
+      </w:r>
+      <w:proofErr w:type="spellEnd"/>
+      <w:r>
+        <w:rPr>
+          <w:rFonts w:ascii="Times New Roman" w:hAnsi="Times New Roman" w:cs="Times New Roman"/>
+          <w:sz w:val="28"/>
+          <w:szCs w:val="28"/>
+        </w:rPr>
+        <w:t>).</w:t>
+      </w:r>
+    </w:p>
+    <w:p>
+      <w:pPr>
+        <w:tabs>
+          <w:tab w:val="left" w:pos="1236"/>
+        </w:tabs>
+        <w:ind w:left="720"/>
+        <w:rPr>
+          <w:rFonts w:ascii="Times New Roman" w:hAnsi="Times New Roman" w:cs="Times New Roman"/>
+          <w:sz w:val="28"/>
+          <w:szCs w:val="28"/>
+        </w:rPr>
+      </w:pPr>
+      <w:r>
+        <w:rPr>
+          <w:rFonts w:ascii="Times New Roman" w:hAnsi="Times New Roman" w:cs="Times New Roman"/>
+          <w:sz w:val="28"/>
+          <w:szCs w:val="28"/>
+        </w:rPr>
+        <w:t xml:space="preserve">Documentazione completa e conforme alle linee guida </w:t>
+      </w:r>
+    </w:p>
+    <w:p>
+      <w:pPr>
+        <w:rPr>
+          <w:rFonts w:ascii="Times New Roman" w:hAnsi="Times New Roman" w:cs="Times New Roman"/>
+          <w:b/>
+          <w:bCs/>
+          <w:sz w:val="36"/>
+          <w:szCs w:val="36"/>
         </w:rPr>
       </w:pPr>
     </w:p>
@@ -2866,6 +3669,155 @@
     </w:lvl>
   </w:abstractNum>
   <w:abstractNum w:abstractNumId="5" w15:restartNumberingAfterBreak="0">
+    <w:nsid w:val="50050B36"/>
+    <w:multiLevelType w:val="multilevel"/>
+    <w:tmpl w:val="95FC792E"/>
+    <w:lvl w:ilvl="0">
+      <w:start w:val="1"/>
+      <w:numFmt w:val="bullet"/>
+      <w:lvlText w:val=""/>
+      <w:lvlJc w:val="left"/>
+      <w:pPr>
+        <w:tabs>
+          <w:tab w:val="num" w:pos="720"/>
+        </w:tabs>
+        <w:ind w:left="720" w:hanging="360"/>
+      </w:pPr>
+      <w:rPr>
+        <w:rFonts w:ascii="Symbol" w:hAnsi="Symbol" w:hint="default"/>
+        <w:sz w:val="20"/>
+      </w:rPr>
+    </w:lvl>
+    <w:lvl w:ilvl="1" w:tentative="1">
+      <w:start w:val="1"/>
+      <w:numFmt w:val="bullet"/>
+      <w:lvlText w:val="o"/>
+      <w:lvlJc w:val="left"/>
+      <w:pPr>
+        <w:tabs>
+          <w:tab w:val="num" w:pos="1440"/>
+        </w:tabs>
+        <w:ind w:left="1440" w:hanging="360"/>
+      </w:pPr>
+      <w:rPr>
+        <w:rFonts w:ascii="Courier New" w:hAnsi="Courier New" w:hint="default"/>
+        <w:sz w:val="20"/>
+      </w:rPr>
+    </w:lvl>
+    <w:lvl w:ilvl="2" w:tentative="1">
+      <w:start w:val="1"/>
+      <w:numFmt w:val="bullet"/>
+      <w:lvlText w:val=""/>
+      <w:lvlJc w:val="left"/>
+      <w:pPr>
+        <w:tabs>
+          <w:tab w:val="num" w:pos="2160"/>
+        </w:tabs>
+        <w:ind w:left="2160" w:hanging="360"/>
+      </w:pPr>
+      <w:rPr>
+        <w:rFonts w:ascii="Wingdings" w:hAnsi="Wingdings" w:hint="default"/>
+        <w:sz w:val="20"/>
+      </w:rPr>
+    </w:lvl>
+    <w:lvl w:ilvl="3" w:tentative="1">
+      <w:start w:val="1"/>
+      <w:numFmt w:val="bullet"/>
+      <w:lvlText w:val=""/>
+      <w:lvlJc w:val="left"/>
+      <w:pPr>
+        <w:tabs>
+          <w:tab w:val="num" w:pos="2880"/>
+        </w:tabs>
+        <w:ind w:left="2880" w:hanging="360"/>
+      </w:pPr>
+      <w:rPr>
+        <w:rFonts w:ascii="Wingdings" w:hAnsi="Wingdings" w:hint="default"/>
+        <w:sz w:val="20"/>
+      </w:rPr>
+    </w:lvl>
+    <w:lvl w:ilvl="4" w:tentative="1">
+      <w:start w:val="1"/>
+      <w:numFmt w:val="bullet"/>
+      <w:lvlText w:val=""/>
+      <w:lvlJc w:val="left"/>
+      <w:pPr>
+        <w:tabs>
+          <w:tab w:val="num" w:pos="3600"/>
+        </w:tabs>
+        <w:ind w:left="3600" w:hanging="360"/>
+      </w:pPr>
+      <w:rPr>
+        <w:rFonts w:ascii="Wingdings" w:hAnsi="Wingdings" w:hint="default"/>
+        <w:sz w:val="20"/>
+      </w:rPr>
+    </w:lvl>
+    <w:lvl w:ilvl="5" w:tentative="1">
+      <w:start w:val="1"/>
+      <w:numFmt w:val="bullet"/>
+      <w:lvlText w:val=""/>
+      <w:lvlJc w:val="left"/>
+      <w:pPr>
+        <w:tabs>
+          <w:tab w:val="num" w:pos="4320"/>
+        </w:tabs>
+        <w:ind w:left="4320" w:hanging="360"/>
+      </w:pPr>
+      <w:rPr>
+        <w:rFonts w:ascii="Wingdings" w:hAnsi="Wingdings" w:hint="default"/>
+        <w:sz w:val="20"/>
+      </w:rPr>
+    </w:lvl>
+    <w:lvl w:ilvl="6" w:tentative="1">
+      <w:start w:val="1"/>
+      <w:numFmt w:val="bullet"/>
+      <w:lvlText w:val=""/>
+      <w:lvlJc w:val="left"/>
+      <w:pPr>
+        <w:tabs>
+          <w:tab w:val="num" w:pos="5040"/>
+        </w:tabs>
+        <w:ind w:left="5040" w:hanging="360"/>
+      </w:pPr>
+      <w:rPr>
+        <w:rFonts w:ascii="Wingdings" w:hAnsi="Wingdings" w:hint="default"/>
+        <w:sz w:val="20"/>
+      </w:rPr>
+    </w:lvl>
+    <w:lvl w:ilvl="7" w:tentative="1">
+      <w:start w:val="1"/>
+      <w:numFmt w:val="bullet"/>
+      <w:lvlText w:val=""/>
+      <w:lvlJc w:val="left"/>
+      <w:pPr>
+        <w:tabs>
+          <w:tab w:val="num" w:pos="5760"/>
+        </w:tabs>
+        <w:ind w:left="5760" w:hanging="360"/>
+      </w:pPr>
+      <w:rPr>
+        <w:rFonts w:ascii="Wingdings" w:hAnsi="Wingdings" w:hint="default"/>
+        <w:sz w:val="20"/>
+      </w:rPr>
+    </w:lvl>
+    <w:lvl w:ilvl="8" w:tentative="1">
+      <w:start w:val="1"/>
+      <w:numFmt w:val="bullet"/>
+      <w:lvlText w:val=""/>
+      <w:lvlJc w:val="left"/>
+      <w:pPr>
+        <w:tabs>
+          <w:tab w:val="num" w:pos="6480"/>
+        </w:tabs>
+        <w:ind w:left="6480" w:hanging="360"/>
+      </w:pPr>
+      <w:rPr>
+        <w:rFonts w:ascii="Wingdings" w:hAnsi="Wingdings" w:hint="default"/>
+        <w:sz w:val="20"/>
+      </w:rPr>
+    </w:lvl>
+  </w:abstractNum>
+  <w:abstractNum w:abstractNumId="6" w15:restartNumberingAfterBreak="0">
     <w:nsid w:val="5D5A1398"/>
     <w:multiLevelType w:val="multilevel"/>
     <w:tmpl w:val="C0B42C5A"/>
@@ -3014,7 +3966,7 @@
       </w:rPr>
     </w:lvl>
   </w:abstractNum>
-  <w:abstractNum w:abstractNumId="6" w15:restartNumberingAfterBreak="0">
+  <w:abstractNum w:abstractNumId="7" w15:restartNumberingAfterBreak="0">
     <w:nsid w:val="657F775B"/>
     <w:multiLevelType w:val="multilevel"/>
     <w:tmpl w:val="81423152"/>
@@ -3170,10 +4122,10 @@
     <w:abstractNumId w:val="3"/>
   </w:num>
   <w:num w:numId="3" w16cid:durableId="1404333208">
-    <w:abstractNumId w:val="6"/>
+    <w:abstractNumId w:val="7"/>
   </w:num>
   <w:num w:numId="4" w16cid:durableId="1763841099">
-    <w:abstractNumId w:val="5"/>
+    <w:abstractNumId w:val="6"/>
   </w:num>
   <w:num w:numId="5" w16cid:durableId="747580452">
     <w:abstractNumId w:val="1"/>
@@ -3183,6 +4135,9 @@
   </w:num>
   <w:num w:numId="7" w16cid:durableId="1139954771">
     <w:abstractNumId w:val="2"/>
+  </w:num>
+  <w:num w:numId="8" w16cid:durableId="443890517">
+    <w:abstractNumId w:val="5"/>
   </w:num>
 </w:numbering>
 </file>
@@ -3790,7 +4745,6 @@
   <w:style w:type="character" w:default="1" w:styleId="Carpredefinitoparagrafo">
     <w:name w:val="Default Paragraph Font"/>
     <w:uiPriority w:val="1"/>
-    <w:semiHidden/>
     <w:unhideWhenUsed/>
   </w:style>
   <w:style w:type="table" w:default="1" w:styleId="Tabellanormale">

</xml_diff>